<commit_message>
Updated task approval and timesheets section
</commit_message>
<xml_diff>
--- a/Project Management/PRCD_PRJMAC.docx
+++ b/Project Management/PRCD_PRJMAC.docx
@@ -144,21 +144,34 @@
                     <w:rFonts w:asciiTheme="majorHAnsi" w:eastAsiaTheme="majorEastAsia" w:hAnsiTheme="majorHAnsi" w:cstheme="majorBidi"/>
                   </w:rPr>
                 </w:pPr>
-                <w:fldSimple w:instr=" FILENAME   \* MERGEFORMAT ">
-                  <w:r>
-                    <w:rPr>
-                      <w:rFonts w:asciiTheme="majorHAnsi" w:eastAsiaTheme="majorEastAsia" w:hAnsiTheme="majorHAnsi" w:cstheme="majorBidi"/>
-                      <w:noProof/>
-                    </w:rPr>
-                    <w:t>PRCD_PRJMAC</w:t>
-                  </w:r>
-                  <w:r>
-                    <w:rPr>
-                      <w:noProof/>
-                    </w:rPr>
-                    <w:t>.docx</w:t>
-                  </w:r>
-                </w:fldSimple>
+                <w:r>
+                  <w:fldChar w:fldCharType="begin"/>
+                </w:r>
+                <w:r>
+                  <w:instrText xml:space="preserve"> FILENAME   \* MERGEFORMAT </w:instrText>
+                </w:r>
+                <w:r>
+                  <w:fldChar w:fldCharType="separate"/>
+                </w:r>
+                <w:r>
+                  <w:rPr>
+                    <w:rFonts w:asciiTheme="majorHAnsi" w:eastAsiaTheme="majorEastAsia" w:hAnsiTheme="majorHAnsi" w:cstheme="majorBidi"/>
+                    <w:noProof/>
+                  </w:rPr>
+                  <w:t>PRCD_PRJMAC</w:t>
+                </w:r>
+                <w:r>
+                  <w:rPr>
+                    <w:noProof/>
+                  </w:rPr>
+                  <w:t>.docx</w:t>
+                </w:r>
+                <w:r>
+                  <w:rPr>
+                    <w:noProof/>
+                  </w:rPr>
+                  <w:fldChar w:fldCharType="end"/>
+                </w:r>
               </w:p>
             </w:tc>
           </w:tr>
@@ -1546,7 +1559,7 @@
             <w:pPr>
               <w:cnfStyle w:val="000000000000" w:firstRow="0" w:lastRow="0" w:firstColumn="0" w:lastColumn="0" w:oddVBand="0" w:evenVBand="0" w:oddHBand="0" w:evenHBand="0" w:firstRowFirstColumn="0" w:firstRowLastColumn="0" w:lastRowFirstColumn="0" w:lastRowLastColumn="0"/>
               <w:rPr>
-                <w:ins w:id="19" w:author="Vaibhav Garg" w:date="2022-03-12T10:33:00Z"/>
+                <w:ins w:id="19" w:author="Jalaj Mathur" w:date="2022-04-09T12:29:00Z"/>
                 <w:b/>
               </w:rPr>
             </w:pPr>
@@ -1566,25 +1579,66 @@
                 <w:t>imesheet</w:t>
               </w:r>
             </w:ins>
+            <w:ins w:id="22" w:author="Jalaj Mathur" w:date="2022-04-09T12:29:00Z">
+              <w:r>
+                <w:rPr>
+                  <w:b/>
+                </w:rPr>
+                <w:t xml:space="preserve"> </w:t>
+              </w:r>
+            </w:ins>
           </w:p>
           <w:p>
             <w:pPr>
               <w:cnfStyle w:val="000000000000" w:firstRow="0" w:lastRow="0" w:firstColumn="0" w:lastColumn="0" w:oddVBand="0" w:evenVBand="0" w:oddHBand="0" w:evenHBand="0" w:firstRowFirstColumn="0" w:firstRowLastColumn="0" w:lastRowFirstColumn="0" w:lastRowLastColumn="0"/>
               <w:rPr>
-                <w:ins w:id="22" w:author="Vaibhav Garg" w:date="2022-03-12T10:33:00Z"/>
+                <w:ins w:id="23" w:author="Vaibhav Garg" w:date="2022-03-12T10:33:00Z"/>
                 <w:b/>
               </w:rPr>
             </w:pPr>
+            <w:ins w:id="24" w:author="Jalaj Mathur" w:date="2022-04-09T12:29:00Z">
+              <w:r>
+                <w:rPr>
+                  <w:b/>
+                </w:rPr>
+                <w:t xml:space="preserve">The project team members fill up timesheet against the project tasks in </w:t>
+              </w:r>
+            </w:ins>
+            <w:proofErr w:type="spellStart"/>
+            <w:ins w:id="25" w:author="Jalaj Mathur" w:date="2022-04-09T12:30:00Z">
+              <w:r>
+                <w:t>GIL.ef</w:t>
+              </w:r>
+              <w:proofErr w:type="spellEnd"/>
+              <w:r>
+                <w:t xml:space="preserve"> </w:t>
+              </w:r>
+              <w:r>
+                <w:rPr>
+                  <w:rStyle w:val="FootnoteReference"/>
+                </w:rPr>
+                <w:footnoteReference w:id="1"/>
+              </w:r>
+            </w:ins>
           </w:p>
           <w:p>
             <w:pPr>
               <w:cnfStyle w:val="000000000000" w:firstRow="0" w:lastRow="0" w:firstColumn="0" w:lastColumn="0" w:oddVBand="0" w:evenVBand="0" w:oddHBand="0" w:evenHBand="0" w:firstRowFirstColumn="0" w:firstRowLastColumn="0" w:lastRowFirstColumn="0" w:lastRowLastColumn="0"/>
               <w:rPr>
-                <w:ins w:id="23" w:author="Vaibhav Garg" w:date="2022-03-12T10:31:00Z"/>
+                <w:ins w:id="28" w:author="Vaibhav Garg" w:date="2022-03-12T10:33:00Z"/>
                 <w:b/>
               </w:rPr>
             </w:pPr>
-            <w:ins w:id="24" w:author="Vaibhav Garg" w:date="2022-03-12T10:33:00Z">
+          </w:p>
+          <w:p>
+            <w:pPr>
+              <w:cnfStyle w:val="000000000000" w:firstRow="0" w:lastRow="0" w:firstColumn="0" w:lastColumn="0" w:oddVBand="0" w:evenVBand="0" w:oddHBand="0" w:evenHBand="0" w:firstRowFirstColumn="0" w:firstRowLastColumn="0" w:lastRowFirstColumn="0" w:lastRowLastColumn="0"/>
+              <w:rPr>
+                <w:ins w:id="29" w:author="Jalaj Mathur" w:date="2022-04-09T12:30:00Z"/>
+                <w:b/>
+              </w:rPr>
+            </w:pPr>
+            <w:ins w:id="30" w:author="Vaibhav Garg" w:date="2022-03-12T10:33:00Z">
               <w:r>
                 <w:rPr>
                   <w:b/>
@@ -1593,12 +1647,83 @@
               </w:r>
             </w:ins>
           </w:p>
+          <w:p>
+            <w:pPr>
+              <w:cnfStyle w:val="000000000000" w:firstRow="0" w:lastRow="0" w:firstColumn="0" w:lastColumn="0" w:oddVBand="0" w:evenVBand="0" w:oddHBand="0" w:evenHBand="0" w:firstRowFirstColumn="0" w:firstRowLastColumn="0" w:lastRowFirstColumn="0" w:lastRowLastColumn="0"/>
+              <w:rPr>
+                <w:ins w:id="31" w:author="Vaibhav Garg" w:date="2022-03-12T10:31:00Z"/>
+                <w:b/>
+              </w:rPr>
+            </w:pPr>
+            <w:ins w:id="32" w:author="Jalaj Mathur" w:date="2022-04-09T12:31:00Z">
+              <w:r>
+                <w:rPr>
+                  <w:b/>
+                </w:rPr>
+                <w:t xml:space="preserve">The Project manager uses the task approval workflow in </w:t>
+              </w:r>
+              <w:proofErr w:type="spellStart"/>
+              <w:r>
+                <w:rPr>
+                  <w:b/>
+                </w:rPr>
+                <w:t>G</w:t>
+              </w:r>
+            </w:ins>
+            <w:ins w:id="33" w:author="Jalaj Mathur" w:date="2022-04-09T12:32:00Z">
+              <w:r>
+                <w:rPr>
+                  <w:b/>
+                </w:rPr>
+                <w:t>IL.ef</w:t>
+              </w:r>
+              <w:proofErr w:type="spellEnd"/>
+              <w:r>
+                <w:rPr>
+                  <w:b/>
+                </w:rPr>
+                <w:t xml:space="preserve"> to approve the tasks. They review the timesheet entries logged against the task, get them revised if necessary, iden</w:t>
+              </w:r>
+            </w:ins>
+            <w:ins w:id="34" w:author="Jalaj Mathur" w:date="2022-04-09T12:33:00Z">
+              <w:r>
+                <w:rPr>
+                  <w:b/>
+                </w:rPr>
+                <w:t>tify the start and end dates of the task( typically from the timesheet entries), and approve the task with suitable approval co</w:t>
+              </w:r>
+            </w:ins>
+            <w:ins w:id="35" w:author="Jalaj Mathur" w:date="2022-04-09T12:35:00Z">
+              <w:r>
+                <w:rPr>
+                  <w:b/>
+                </w:rPr>
+                <w:t>m</w:t>
+              </w:r>
+            </w:ins>
+            <w:ins w:id="36" w:author="Jalaj Mathur" w:date="2022-04-09T12:33:00Z">
+              <w:r>
+                <w:rPr>
+                  <w:b/>
+                </w:rPr>
+                <w:t>ments</w:t>
+              </w:r>
+            </w:ins>
+            <w:ins w:id="37" w:author="Jalaj Mathur" w:date="2022-04-09T12:35:00Z">
+              <w:r>
+                <w:rPr>
+                  <w:b/>
+                </w:rPr>
+                <w:t>.</w:t>
+              </w:r>
+            </w:ins>
+          </w:p>
         </w:tc>
         <w:tc>
           <w:tcPr>
             <w:tcW w:w="2126" w:type="dxa"/>
             <w:shd w:val="clear" w:color="auto" w:fill="FFFFFF" w:themeFill="background1"/>
-            <w:tcPrChange w:id="25" w:author="Vaibhav Garg" w:date="2022-03-12T10:32:00Z">
+            <w:tcPrChange w:id="38" w:author="Vaibhav Garg" w:date="2022-03-12T10:32:00Z">
               <w:tcPr>
                 <w:tcW w:w="2126" w:type="dxa"/>
                 <w:shd w:val="clear" w:color="auto" w:fill="B8CCE4" w:themeFill="accent1" w:themeFillTint="66"/>
@@ -1609,11 +1734,12 @@
             <w:pPr>
               <w:cnfStyle w:val="000000000000" w:firstRow="0" w:lastRow="0" w:firstColumn="0" w:lastColumn="0" w:oddVBand="0" w:evenVBand="0" w:oddHBand="0" w:evenHBand="0" w:firstRowFirstColumn="0" w:firstRowLastColumn="0" w:lastRowFirstColumn="0" w:lastRowLastColumn="0"/>
               <w:rPr>
-                <w:ins w:id="26" w:author="Vaibhav Garg" w:date="2022-03-12T10:31:00Z"/>
-              </w:rPr>
-            </w:pPr>
-            <w:ins w:id="27" w:author="Vaibhav Garg" w:date="2022-03-12T10:31:00Z">
+                <w:ins w:id="39" w:author="Vaibhav Garg" w:date="2022-03-12T10:31:00Z"/>
+              </w:rPr>
+            </w:pPr>
+            <w:ins w:id="40" w:author="Vaibhav Garg" w:date="2022-03-12T10:31:00Z">
               <w:r>
+                <w:lastRenderedPageBreak/>
                 <w:t>Project Manager</w:t>
               </w:r>
             </w:ins>
@@ -1639,7 +1765,7 @@
             <w:pPr>
               <w:pStyle w:val="ListParagraph"/>
             </w:pPr>
-            <w:bookmarkStart w:id="28" w:name="_Hlk97973411"/>
+            <w:bookmarkStart w:id="41" w:name="_Hlk97973411"/>
           </w:p>
         </w:tc>
         <w:tc>
@@ -1725,12 +1851,12 @@
             <w:r>
               <w:t xml:space="preserve">Monitor Project Parameters regularly to ensure that their progress/status is in accordance with their associated plan. </w:t>
             </w:r>
-            <w:ins w:id="29" w:author="Vaibhav Garg" w:date="2022-03-12T10:20:00Z">
+            <w:ins w:id="42" w:author="Vaibhav Garg" w:date="2022-03-12T10:20:00Z">
               <w:r>
                 <w:t xml:space="preserve">Use the project management reports </w:t>
               </w:r>
             </w:ins>
-            <w:ins w:id="30" w:author="Vaibhav Garg" w:date="2022-03-12T10:21:00Z">
+            <w:ins w:id="43" w:author="Vaibhav Garg" w:date="2022-03-12T10:21:00Z">
               <w:r>
                 <w:t xml:space="preserve">in </w:t>
               </w:r>
@@ -1746,7 +1872,7 @@
                 <w:rPr>
                   <w:rStyle w:val="FootnoteReference"/>
                 </w:rPr>
-                <w:footnoteReference w:id="1"/>
+                <w:footnoteReference w:id="2"/>
               </w:r>
               <w:r>
                 <w:t xml:space="preserve">to monitor project parameters. </w:t>
@@ -1877,11 +2003,11 @@
               </w:numPr>
               <w:cnfStyle w:val="000000000000" w:firstRow="0" w:lastRow="0" w:firstColumn="0" w:lastColumn="0" w:oddVBand="0" w:evenVBand="0" w:oddHBand="0" w:evenHBand="0" w:firstRowFirstColumn="0" w:firstRowLastColumn="0" w:lastRowFirstColumn="0" w:lastRowLastColumn="0"/>
               <w:rPr>
-                <w:ins w:id="32" w:author="Vaibhav Garg" w:date="2022-03-12T10:21:00Z"/>
+                <w:ins w:id="45" w:author="Vaibhav Garg" w:date="2022-03-12T10:21:00Z"/>
                 <w:rFonts w:eastAsia="Arial Unicode MS"/>
-                <w:rPrChange w:id="33" w:author="Vaibhav Garg" w:date="2022-03-12T10:21:00Z">
+                <w:rPrChange w:id="46" w:author="Vaibhav Garg" w:date="2022-03-12T10:21:00Z">
                   <w:rPr>
-                    <w:ins w:id="34" w:author="Vaibhav Garg" w:date="2022-03-12T10:21:00Z"/>
+                    <w:ins w:id="47" w:author="Vaibhav Garg" w:date="2022-03-12T10:21:00Z"/>
                   </w:rPr>
                 </w:rPrChange>
               </w:rPr>
@@ -1894,20 +2020,20 @@
             <w:pPr>
               <w:cnfStyle w:val="000000000000" w:firstRow="0" w:lastRow="0" w:firstColumn="0" w:lastColumn="0" w:oddVBand="0" w:evenVBand="0" w:oddHBand="0" w:evenHBand="0" w:firstRowFirstColumn="0" w:firstRowLastColumn="0" w:lastRowFirstColumn="0" w:lastRowLastColumn="0"/>
               <w:rPr>
-                <w:ins w:id="35" w:author="Vaibhav Garg" w:date="2022-03-12T10:22:00Z"/>
-              </w:rPr>
-            </w:pPr>
-            <w:ins w:id="36" w:author="Vaibhav Garg" w:date="2022-03-12T10:21:00Z">
+                <w:ins w:id="48" w:author="Vaibhav Garg" w:date="2022-03-12T10:22:00Z"/>
+              </w:rPr>
+            </w:pPr>
+            <w:ins w:id="49" w:author="Vaibhav Garg" w:date="2022-03-12T10:21:00Z">
               <w:r>
                 <w:t>Refer “Project Management Starter Guide for Non-Admin Users” for details on use of Pro</w:t>
               </w:r>
             </w:ins>
-            <w:ins w:id="37" w:author="Vaibhav Garg" w:date="2022-03-12T10:22:00Z">
+            <w:ins w:id="50" w:author="Vaibhav Garg" w:date="2022-03-12T10:22:00Z">
               <w:r>
                 <w:t>ject Management Reports</w:t>
               </w:r>
             </w:ins>
-            <w:ins w:id="38" w:author="Vaibhav Garg" w:date="2022-03-12T10:21:00Z">
+            <w:ins w:id="51" w:author="Vaibhav Garg" w:date="2022-03-12T10:21:00Z">
               <w:r>
                 <w:t xml:space="preserve"> in </w:t>
               </w:r>
@@ -1925,13 +2051,9 @@
             <w:pPr>
               <w:cnfStyle w:val="000000000000" w:firstRow="0" w:lastRow="0" w:firstColumn="0" w:lastColumn="0" w:oddVBand="0" w:evenVBand="0" w:oddHBand="0" w:evenHBand="0" w:firstRowFirstColumn="0" w:firstRowLastColumn="0" w:lastRowFirstColumn="0" w:lastRowLastColumn="0"/>
               <w:rPr>
-                <w:rPrChange w:id="39" w:author="Vaibhav Garg" w:date="2022-03-12T10:21:00Z">
-                  <w:rPr>
-                    <w:rFonts w:eastAsia="Arial Unicode MS"/>
-                  </w:rPr>
-                </w:rPrChange>
-              </w:rPr>
-              <w:pPrChange w:id="40" w:author="Vaibhav Garg" w:date="2022-03-12T10:21:00Z">
+                <w:ins w:id="52" w:author="Jalaj Mathur" w:date="2022-04-09T12:35:00Z"/>
+              </w:rPr>
+              <w:pPrChange w:id="53" w:author="Vaibhav Garg" w:date="2022-03-12T10:21:00Z">
                 <w:pPr>
                   <w:pStyle w:val="ListParagraph"/>
                   <w:numPr>
@@ -1942,22 +2064,92 @@
                 </w:pPr>
               </w:pPrChange>
             </w:pPr>
-            <w:ins w:id="41" w:author="Vaibhav Garg" w:date="2022-03-12T10:25:00Z">
+            <w:ins w:id="54" w:author="Vaibhav Garg" w:date="2022-03-12T10:25:00Z">
               <w:r>
                 <w:t>Refer “</w:t>
               </w:r>
               <w:r>
-                <w:t>Earned Value Management System (EVMS)- a Qualitative Overview</w:t>
+                <w:t>Earned Value Management System (EVMS</w:t>
+              </w:r>
+              <w:proofErr w:type="gramStart"/>
+              <w:r>
+                <w:t>)-</w:t>
+              </w:r>
+              <w:proofErr w:type="gramEnd"/>
+              <w:r>
+                <w:t xml:space="preserve"> a Qualitative Overview</w:t>
               </w:r>
               <w:r>
                 <w:t xml:space="preserve">” for </w:t>
               </w:r>
             </w:ins>
-            <w:ins w:id="42" w:author="Vaibhav Garg" w:date="2022-03-12T10:26:00Z">
+            <w:ins w:id="55" w:author="Vaibhav Garg" w:date="2022-03-12T10:26:00Z">
               <w:r>
                 <w:t>information on interpreting the EVMS report.</w:t>
               </w:r>
             </w:ins>
+          </w:p>
+          <w:p>
+            <w:pPr>
+              <w:cnfStyle w:val="000000000000" w:firstRow="0" w:lastRow="0" w:firstColumn="0" w:lastColumn="0" w:oddVBand="0" w:evenVBand="0" w:oddHBand="0" w:evenHBand="0" w:firstRowFirstColumn="0" w:firstRowLastColumn="0" w:lastRowFirstColumn="0" w:lastRowLastColumn="0"/>
+              <w:rPr>
+                <w:rPrChange w:id="56" w:author="Vaibhav Garg" w:date="2022-03-12T10:21:00Z">
+                  <w:rPr>
+                    <w:rFonts w:eastAsia="Arial Unicode MS"/>
+                  </w:rPr>
+                </w:rPrChange>
+              </w:rPr>
+              <w:pPrChange w:id="57" w:author="Jalaj Mathur" w:date="2022-04-09T12:36:00Z">
+                <w:pPr>
+                  <w:pStyle w:val="ListParagraph"/>
+                  <w:numPr>
+                    <w:numId w:val="41"/>
+                  </w:numPr>
+                  <w:ind w:hanging="360"/>
+                  <w:cnfStyle w:val="000000000000" w:firstRow="0" w:lastRow="0" w:firstColumn="0" w:lastColumn="0" w:oddVBand="0" w:evenVBand="0" w:oddHBand="0" w:evenHBand="0" w:firstRowFirstColumn="0" w:firstRowLastColumn="0" w:lastRowFirstColumn="0" w:lastRowLastColumn="0"/>
+                </w:pPr>
+              </w:pPrChange>
+            </w:pPr>
+            <w:ins w:id="58" w:author="Jalaj Mathur" w:date="2022-04-09T12:35:00Z">
+              <w:r>
+                <w:t xml:space="preserve">Update the current status of specific tasks using the comment section of task approval page in </w:t>
+              </w:r>
+            </w:ins>
+            <w:proofErr w:type="spellStart"/>
+            <w:ins w:id="59" w:author="Jalaj Mathur" w:date="2022-04-09T12:36:00Z">
+              <w:r>
+                <w:t>GIL.ef</w:t>
+              </w:r>
+              <w:proofErr w:type="spellEnd"/>
+              <w:r>
+                <w:t>. The recommended format of comments is &lt;</w:t>
+              </w:r>
+            </w:ins>
+            <w:proofErr w:type="spellStart"/>
+            <w:ins w:id="60" w:author="Jalaj Mathur" w:date="2022-04-09T12:37:00Z">
+              <w:r>
+                <w:t>dd</w:t>
+              </w:r>
+              <w:proofErr w:type="spellEnd"/>
+              <w:r>
+                <w:t>-mm-</w:t>
+              </w:r>
+              <w:proofErr w:type="spellStart"/>
+              <w:r>
+                <w:t>y</w:t>
+              </w:r>
+            </w:ins>
+            <w:ins w:id="61" w:author="Jalaj Mathur" w:date="2022-04-09T12:38:00Z">
+              <w:r>
+                <w:t>y</w:t>
+              </w:r>
+              <w:proofErr w:type="spellEnd"/>
+              <w:r>
+                <w:t>&gt; &lt;current status&gt;</w:t>
+              </w:r>
+            </w:ins>
+            <w:bookmarkStart w:id="62" w:name="_GoBack"/>
+            <w:bookmarkEnd w:id="62"/>
           </w:p>
         </w:tc>
         <w:tc>
@@ -1975,7 +2167,7 @@
           </w:p>
         </w:tc>
       </w:tr>
-      <w:bookmarkEnd w:id="28"/>
+      <w:bookmarkEnd w:id="41"/>
       <w:tr>
         <w:trPr>
           <w:cnfStyle w:val="000000100000" w:firstRow="0" w:lastRow="0" w:firstColumn="0" w:lastColumn="0" w:oddVBand="0" w:evenVBand="0" w:oddHBand="1" w:evenHBand="0" w:firstRowFirstColumn="0" w:firstRowLastColumn="0" w:lastRowFirstColumn="0" w:lastRowLastColumn="0"/>
@@ -2071,7 +2263,7 @@
                 <w:numId w:val="22"/>
               </w:numPr>
             </w:pPr>
-            <w:bookmarkStart w:id="43" w:name="_Hlk97973476"/>
+            <w:bookmarkStart w:id="63" w:name="_Hlk97973476"/>
           </w:p>
         </w:tc>
         <w:tc>
@@ -2082,16 +2274,16 @@
             <w:pPr>
               <w:cnfStyle w:val="000000000000" w:firstRow="0" w:lastRow="0" w:firstColumn="0" w:lastColumn="0" w:oddVBand="0" w:evenVBand="0" w:oddHBand="0" w:evenHBand="0" w:firstRowFirstColumn="0" w:firstRowLastColumn="0" w:lastRowFirstColumn="0" w:lastRowLastColumn="0"/>
             </w:pPr>
-            <w:commentRangeStart w:id="44"/>
+            <w:commentRangeStart w:id="64"/>
             <w:r>
               <w:t>Analyze the Project Metrics. Refer “Measurement and Analysis Procedure” (PRCD_MEASUR) - Project Metrics Section for details. Also analyze raw data for the metrics that will only be generated at the end of the project, for potential metrics goal violations, planned for in the Project Plan.</w:t>
             </w:r>
-            <w:commentRangeEnd w:id="44"/>
+            <w:commentRangeEnd w:id="64"/>
             <w:r>
               <w:rPr>
                 <w:rStyle w:val="CommentReference"/>
               </w:rPr>
-              <w:commentReference w:id="44"/>
+              <w:commentReference w:id="64"/>
             </w:r>
           </w:p>
           <w:p>
@@ -2126,7 +2318,7 @@
           </w:p>
         </w:tc>
       </w:tr>
-      <w:bookmarkEnd w:id="43"/>
+      <w:bookmarkEnd w:id="63"/>
       <w:tr>
         <w:trPr>
           <w:cnfStyle w:val="000000100000" w:firstRow="0" w:lastRow="0" w:firstColumn="0" w:lastColumn="0" w:oddVBand="0" w:evenVBand="0" w:oddHBand="1" w:evenHBand="0" w:firstRowFirstColumn="0" w:firstRowLastColumn="0" w:lastRowFirstColumn="0" w:lastRowLastColumn="0"/>
@@ -2256,7 +2448,7 @@
             <w:pPr>
               <w:cnfStyle w:val="000000000000" w:firstRow="0" w:lastRow="0" w:firstColumn="0" w:lastColumn="0" w:oddVBand="0" w:evenVBand="0" w:oddHBand="0" w:evenHBand="0" w:firstRowFirstColumn="0" w:firstRowLastColumn="0" w:lastRowFirstColumn="0" w:lastRowLastColumn="0"/>
             </w:pPr>
-            <w:del w:id="45" w:author="Vaibhav Garg" w:date="2022-03-12T10:27:00Z">
+            <w:del w:id="65" w:author="Vaibhav Garg" w:date="2022-03-12T10:27:00Z">
               <w:r>
                 <w:delText>Update the “</w:delText>
               </w:r>
@@ -2267,7 +2459,7 @@
                 <w:delText>”</w:delText>
               </w:r>
             </w:del>
-            <w:ins w:id="46" w:author="Vaibhav Garg" w:date="2022-03-12T10:27:00Z">
+            <w:ins w:id="66" w:author="Vaibhav Garg" w:date="2022-03-12T10:27:00Z">
               <w:r>
                 <w:t xml:space="preserve">Log the issues using “Incident Management” module of </w:t>
               </w:r>
@@ -2533,6 +2725,7 @@
               <w:cnfStyle w:val="000000000000" w:firstRow="0" w:lastRow="0" w:firstColumn="0" w:lastColumn="0" w:oddVBand="0" w:evenVBand="0" w:oddHBand="0" w:evenHBand="0" w:firstRowFirstColumn="0" w:firstRowLastColumn="0" w:lastRowFirstColumn="0" w:lastRowLastColumn="0"/>
             </w:pPr>
             <w:r>
+              <w:lastRenderedPageBreak/>
               <w:t>Quality of Work products and Deliverables</w:t>
             </w:r>
           </w:p>
@@ -2631,6 +2824,7 @@
               <w:cnfStyle w:val="000000000000" w:firstRow="0" w:lastRow="0" w:firstColumn="0" w:lastColumn="0" w:oddVBand="0" w:evenVBand="0" w:oddHBand="0" w:evenHBand="0" w:firstRowFirstColumn="0" w:firstRowLastColumn="0" w:lastRowFirstColumn="0" w:lastRowLastColumn="0"/>
             </w:pPr>
             <w:r>
+              <w:lastRenderedPageBreak/>
               <w:t>Project Manager</w:t>
             </w:r>
           </w:p>
@@ -2735,22 +2929,22 @@
             <w:r>
               <w:t xml:space="preserve">Update the </w:t>
             </w:r>
-            <w:del w:id="47" w:author="Vaibhav Garg" w:date="2022-03-12T10:33:00Z">
+            <w:del w:id="67" w:author="Vaibhav Garg" w:date="2022-03-12T10:33:00Z">
               <w:r>
                 <w:delText>“Issue Log” with</w:delText>
               </w:r>
             </w:del>
-            <w:ins w:id="48" w:author="Vaibhav Garg" w:date="2022-03-12T10:33:00Z">
+            <w:ins w:id="68" w:author="Vaibhav Garg" w:date="2022-03-12T10:33:00Z">
               <w:r>
                 <w:t xml:space="preserve">status </w:t>
               </w:r>
             </w:ins>
-            <w:del w:id="49" w:author="Vaibhav Garg" w:date="2022-03-12T10:36:00Z">
+            <w:del w:id="69" w:author="Vaibhav Garg" w:date="2022-03-12T10:36:00Z">
               <w:r>
                 <w:delText xml:space="preserve"> the</w:delText>
               </w:r>
             </w:del>
-            <w:ins w:id="50" w:author="Vaibhav Garg" w:date="2022-03-12T10:36:00Z">
+            <w:ins w:id="70" w:author="Vaibhav Garg" w:date="2022-03-12T10:36:00Z">
               <w:r>
                 <w:t>of the</w:t>
               </w:r>
@@ -2818,17 +3012,17 @@
             <w:r>
               <w:t>Identify the action items</w:t>
             </w:r>
-            <w:ins w:id="51" w:author="Vaibhav Garg" w:date="2022-03-12T10:34:00Z">
+            <w:ins w:id="71" w:author="Vaibhav Garg" w:date="2022-03-12T10:34:00Z">
               <w:r>
                 <w:t xml:space="preserve"> and schedule </w:t>
               </w:r>
             </w:ins>
-            <w:ins w:id="52" w:author="Jalaj Mathur" w:date="2022-04-09T11:20:00Z">
+            <w:ins w:id="72" w:author="Jalaj Mathur" w:date="2022-04-09T11:20:00Z">
               <w:r>
                 <w:t xml:space="preserve">them </w:t>
               </w:r>
             </w:ins>
-            <w:ins w:id="53" w:author="Vaibhav Garg" w:date="2022-03-12T10:34:00Z">
+            <w:ins w:id="73" w:author="Vaibhav Garg" w:date="2022-03-12T10:34:00Z">
               <w:r>
                 <w:t xml:space="preserve">using </w:t>
               </w:r>
@@ -2838,7 +3032,7 @@
               </w:r>
             </w:ins>
             <w:proofErr w:type="spellEnd"/>
-            <w:del w:id="54" w:author="Vaibhav Garg" w:date="2022-03-12T10:34:00Z">
+            <w:del w:id="74" w:author="Vaibhav Garg" w:date="2022-03-12T10:34:00Z">
               <w:r>
                 <w:delText xml:space="preserve"> and update </w:delText>
               </w:r>
@@ -3116,12 +3310,12 @@
             <w:r>
               <w:t>Schedule and Conduct Milestone Reviews with Design Head/ Senior Management after completion of each phase. Use “</w:t>
             </w:r>
-            <w:ins w:id="55" w:author="Vaibhav Garg" w:date="2022-03-12T10:34:00Z">
+            <w:ins w:id="75" w:author="Vaibhav Garg" w:date="2022-03-12T10:34:00Z">
               <w:r>
                 <w:t>Gate</w:t>
               </w:r>
             </w:ins>
-            <w:del w:id="56" w:author="Vaibhav Garg" w:date="2022-03-12T10:34:00Z">
+            <w:del w:id="76" w:author="Vaibhav Garg" w:date="2022-03-12T10:34:00Z">
               <w:r>
                 <w:delText>Milestone</w:delText>
               </w:r>
@@ -3129,12 +3323,12 @@
             <w:r>
               <w:t xml:space="preserve"> Review </w:t>
             </w:r>
-            <w:del w:id="57" w:author="Vaibhav Garg" w:date="2022-03-12T10:35:00Z">
+            <w:del w:id="77" w:author="Vaibhav Garg" w:date="2022-03-12T10:35:00Z">
               <w:r>
                 <w:delText>Agenda List</w:delText>
               </w:r>
             </w:del>
-            <w:ins w:id="58" w:author="Vaibhav Garg" w:date="2022-03-12T10:35:00Z">
+            <w:ins w:id="78" w:author="Vaibhav Garg" w:date="2022-03-12T10:35:00Z">
               <w:r>
                 <w:t>Checkpoints</w:t>
               </w:r>
@@ -3142,7 +3336,7 @@
             <w:r>
               <w:t xml:space="preserve">” </w:t>
             </w:r>
-            <w:del w:id="59" w:author="Vaibhav Garg" w:date="2022-03-12T10:35:00Z">
+            <w:del w:id="79" w:author="Vaibhav Garg" w:date="2022-03-12T10:35:00Z">
               <w:r>
                 <w:delText xml:space="preserve">(TMPL_MLSRVW) </w:delText>
               </w:r>
@@ -3150,7 +3344,7 @@
             <w:r>
               <w:t>during review. Record the Minutes of Meeting using “Minutes of Meeting” (TMPL_MINMET). Communicate the “Minutes of Meeting” (TMPL_MINMET) to relevant stakeholders and seek their consensus.</w:t>
             </w:r>
-            <w:ins w:id="60" w:author="Vaibhav Garg" w:date="2022-03-12T10:38:00Z">
+            <w:ins w:id="80" w:author="Vaibhav Garg" w:date="2022-03-12T10:38:00Z">
               <w:r>
                 <w:t xml:space="preserve"> Review the Incidents learnings with regards to their applicability to the project under review.</w:t>
               </w:r>
@@ -3167,7 +3361,7 @@
             <w:r>
               <w:t xml:space="preserve">Milestones Reviews are </w:t>
             </w:r>
-            <w:ins w:id="61" w:author="Vaibhav Garg" w:date="2022-03-12T10:35:00Z">
+            <w:ins w:id="81" w:author="Vaibhav Garg" w:date="2022-03-12T10:35:00Z">
               <w:r>
                 <w:t xml:space="preserve">typically </w:t>
               </w:r>
@@ -3175,12 +3369,12 @@
             <w:r>
               <w:t>conducted</w:t>
             </w:r>
-            <w:ins w:id="62" w:author="Vaibhav Garg" w:date="2022-03-12T10:35:00Z">
+            <w:ins w:id="82" w:author="Vaibhav Garg" w:date="2022-03-12T10:35:00Z">
               <w:r>
                 <w:t xml:space="preserve"> based on the gates defined as a part of the selected project category. </w:t>
               </w:r>
             </w:ins>
-            <w:del w:id="63" w:author="Vaibhav Garg" w:date="2022-03-12T10:35:00Z">
+            <w:del w:id="83" w:author="Vaibhav Garg" w:date="2022-03-12T10:35:00Z">
               <w:r>
                 <w:delText xml:space="preserve"> at</w:delText>
               </w:r>
@@ -3202,10 +3396,10 @@
               </w:tabs>
               <w:cnfStyle w:val="000000100000" w:firstRow="0" w:lastRow="0" w:firstColumn="0" w:lastColumn="0" w:oddVBand="0" w:evenVBand="0" w:oddHBand="1" w:evenHBand="0" w:firstRowFirstColumn="0" w:firstRowLastColumn="0" w:lastRowFirstColumn="0" w:lastRowLastColumn="0"/>
               <w:rPr>
-                <w:del w:id="64" w:author="Vaibhav Garg" w:date="2022-03-12T10:36:00Z"/>
-              </w:rPr>
-            </w:pPr>
-            <w:del w:id="65" w:author="Vaibhav Garg" w:date="2022-03-12T10:36:00Z">
+                <w:del w:id="84" w:author="Vaibhav Garg" w:date="2022-03-12T10:36:00Z"/>
+              </w:rPr>
+            </w:pPr>
+            <w:del w:id="85" w:author="Vaibhav Garg" w:date="2022-03-12T10:36:00Z">
               <w:r>
                 <w:delText>Completion of Requirement Development and Management (A decision on the Project’s execution must be taken in this review, with a Go/Stop mandate.)</w:delText>
               </w:r>
@@ -3224,10 +3418,10 @@
               </w:tabs>
               <w:cnfStyle w:val="000000100000" w:firstRow="0" w:lastRow="0" w:firstColumn="0" w:lastColumn="0" w:oddVBand="0" w:evenVBand="0" w:oddHBand="1" w:evenHBand="0" w:firstRowFirstColumn="0" w:firstRowLastColumn="0" w:lastRowFirstColumn="0" w:lastRowLastColumn="0"/>
               <w:rPr>
-                <w:del w:id="66" w:author="Vaibhav Garg" w:date="2022-03-12T10:36:00Z"/>
-              </w:rPr>
-            </w:pPr>
-            <w:del w:id="67" w:author="Vaibhav Garg" w:date="2022-03-12T10:36:00Z">
+                <w:del w:id="86" w:author="Vaibhav Garg" w:date="2022-03-12T10:36:00Z"/>
+              </w:rPr>
+            </w:pPr>
+            <w:del w:id="87" w:author="Vaibhav Garg" w:date="2022-03-12T10:36:00Z">
               <w:r>
                 <w:delText>Completion of Planning</w:delText>
               </w:r>
@@ -3246,10 +3440,10 @@
               </w:tabs>
               <w:cnfStyle w:val="000000100000" w:firstRow="0" w:lastRow="0" w:firstColumn="0" w:lastColumn="0" w:oddVBand="0" w:evenVBand="0" w:oddHBand="1" w:evenHBand="0" w:firstRowFirstColumn="0" w:firstRowLastColumn="0" w:lastRowFirstColumn="0" w:lastRowLastColumn="0"/>
               <w:rPr>
-                <w:del w:id="68" w:author="Vaibhav Garg" w:date="2022-03-12T10:36:00Z"/>
-              </w:rPr>
-            </w:pPr>
-            <w:del w:id="69" w:author="Vaibhav Garg" w:date="2022-03-12T10:36:00Z">
+                <w:del w:id="88" w:author="Vaibhav Garg" w:date="2022-03-12T10:36:00Z"/>
+              </w:rPr>
+            </w:pPr>
+            <w:del w:id="89" w:author="Vaibhav Garg" w:date="2022-03-12T10:36:00Z">
               <w:r>
                 <w:delText>Completion of Design and Implementation</w:delText>
               </w:r>
@@ -3268,10 +3462,10 @@
               </w:tabs>
               <w:cnfStyle w:val="000000100000" w:firstRow="0" w:lastRow="0" w:firstColumn="0" w:lastColumn="0" w:oddVBand="0" w:evenVBand="0" w:oddHBand="1" w:evenHBand="0" w:firstRowFirstColumn="0" w:firstRowLastColumn="0" w:lastRowFirstColumn="0" w:lastRowLastColumn="0"/>
               <w:rPr>
-                <w:del w:id="70" w:author="Vaibhav Garg" w:date="2022-03-12T10:36:00Z"/>
-              </w:rPr>
-            </w:pPr>
-            <w:del w:id="71" w:author="Vaibhav Garg" w:date="2022-03-12T10:36:00Z">
+                <w:del w:id="90" w:author="Vaibhav Garg" w:date="2022-03-12T10:36:00Z"/>
+              </w:rPr>
+            </w:pPr>
+            <w:del w:id="91" w:author="Vaibhav Garg" w:date="2022-03-12T10:36:00Z">
               <w:r>
                 <w:delText>Completion of Integration</w:delText>
               </w:r>
@@ -3290,10 +3484,10 @@
               </w:tabs>
               <w:cnfStyle w:val="000000100000" w:firstRow="0" w:lastRow="0" w:firstColumn="0" w:lastColumn="0" w:oddVBand="0" w:evenVBand="0" w:oddHBand="1" w:evenHBand="0" w:firstRowFirstColumn="0" w:firstRowLastColumn="0" w:lastRowFirstColumn="0" w:lastRowLastColumn="0"/>
               <w:rPr>
-                <w:del w:id="72" w:author="Vaibhav Garg" w:date="2022-03-12T10:36:00Z"/>
-              </w:rPr>
-            </w:pPr>
-            <w:del w:id="73" w:author="Vaibhav Garg" w:date="2022-03-12T10:36:00Z">
+                <w:del w:id="92" w:author="Vaibhav Garg" w:date="2022-03-12T10:36:00Z"/>
+              </w:rPr>
+            </w:pPr>
+            <w:del w:id="93" w:author="Vaibhav Garg" w:date="2022-03-12T10:36:00Z">
               <w:r>
                 <w:delText>Completion of Validation</w:delText>
               </w:r>
@@ -3458,6 +3652,7 @@
               <w:cnfStyle w:val="000000100000" w:firstRow="0" w:lastRow="0" w:firstColumn="0" w:lastColumn="0" w:oddVBand="0" w:evenVBand="0" w:oddHBand="1" w:evenHBand="0" w:firstRowFirstColumn="0" w:firstRowLastColumn="0" w:lastRowFirstColumn="0" w:lastRowLastColumn="0"/>
             </w:pPr>
             <w:r>
+              <w:lastRenderedPageBreak/>
               <w:t>Approvals like budget, tools, project priorities etc.</w:t>
             </w:r>
           </w:p>
@@ -3477,6 +3672,7 @@
               <w:cnfStyle w:val="000000100000" w:firstRow="0" w:lastRow="0" w:firstColumn="0" w:lastColumn="0" w:oddVBand="0" w:evenVBand="0" w:oddHBand="1" w:evenHBand="0" w:firstRowFirstColumn="0" w:firstRowLastColumn="0" w:lastRowFirstColumn="0" w:lastRowLastColumn="0"/>
             </w:pPr>
             <w:r>
+              <w:lastRenderedPageBreak/>
               <w:t>Senior Management</w:t>
             </w:r>
           </w:p>
@@ -3512,12 +3708,12 @@
               </w:tabs>
               <w:cnfStyle w:val="000000000000" w:firstRow="0" w:lastRow="0" w:firstColumn="0" w:lastColumn="0" w:oddVBand="0" w:evenVBand="0" w:oddHBand="0" w:evenHBand="0" w:firstRowFirstColumn="0" w:firstRowLastColumn="0" w:lastRowFirstColumn="0" w:lastRowLastColumn="0"/>
             </w:pPr>
-            <w:ins w:id="74" w:author="Vaibhav Garg" w:date="2022-03-12T10:36:00Z">
+            <w:ins w:id="94" w:author="Vaibhav Garg" w:date="2022-03-12T10:36:00Z">
               <w:r>
                 <w:t>Update the status of the issues identified in the meeting.</w:t>
               </w:r>
             </w:ins>
-            <w:del w:id="75" w:author="Vaibhav Garg" w:date="2022-03-12T10:36:00Z">
+            <w:del w:id="95" w:author="Vaibhav Garg" w:date="2022-03-12T10:36:00Z">
               <w:r>
                 <w:delText xml:space="preserve">Update the </w:delText>
               </w:r>
@@ -3587,19 +3783,17 @@
               </w:tabs>
               <w:cnfStyle w:val="000000100000" w:firstRow="0" w:lastRow="0" w:firstColumn="0" w:lastColumn="0" w:oddVBand="0" w:evenVBand="0" w:oddHBand="1" w:evenHBand="0" w:firstRowFirstColumn="0" w:firstRowLastColumn="0" w:lastRowFirstColumn="0" w:lastRowLastColumn="0"/>
             </w:pPr>
-            <w:ins w:id="76" w:author="Vaibhav Garg" w:date="2022-03-12T10:36:00Z">
+            <w:ins w:id="96" w:author="Vaibhav Garg" w:date="2022-03-12T10:36:00Z">
               <w:r>
                 <w:t xml:space="preserve">Identify the action items and schedule </w:t>
               </w:r>
             </w:ins>
-            <w:ins w:id="77" w:author="Jalaj Mathur" w:date="2022-04-09T11:21:00Z">
+            <w:ins w:id="97" w:author="Jalaj Mathur" w:date="2022-04-09T11:21:00Z">
               <w:r>
                 <w:t xml:space="preserve">them </w:t>
               </w:r>
             </w:ins>
-            <w:bookmarkStart w:id="78" w:name="_GoBack"/>
-            <w:bookmarkEnd w:id="78"/>
-            <w:ins w:id="79" w:author="Vaibhav Garg" w:date="2022-03-12T10:36:00Z">
+            <w:ins w:id="98" w:author="Vaibhav Garg" w:date="2022-03-12T10:36:00Z">
               <w:r>
                 <w:t xml:space="preserve">using </w:t>
               </w:r>
@@ -3609,7 +3803,7 @@
               </w:r>
             </w:ins>
             <w:proofErr w:type="spellEnd"/>
-            <w:del w:id="80" w:author="Vaibhav Garg" w:date="2022-03-12T10:36:00Z">
+            <w:del w:id="99" w:author="Vaibhav Garg" w:date="2022-03-12T10:36:00Z">
               <w:r>
                 <w:delText>Identify the action items and update “Issue Log”.</w:delText>
               </w:r>
@@ -4355,10 +4549,10 @@
             <w:pPr>
               <w:cnfStyle w:val="000000000000" w:firstRow="0" w:lastRow="0" w:firstColumn="0" w:lastColumn="0" w:oddVBand="0" w:evenVBand="0" w:oddHBand="0" w:evenHBand="0" w:firstRowFirstColumn="0" w:firstRowLastColumn="0" w:lastRowFirstColumn="0" w:lastRowLastColumn="0"/>
               <w:rPr>
-                <w:ins w:id="81" w:author="Vaibhav Garg" w:date="2022-03-12T10:37:00Z"/>
-              </w:rPr>
-            </w:pPr>
-            <w:ins w:id="82" w:author="Vaibhav Garg" w:date="2022-03-12T10:37:00Z">
+                <w:ins w:id="100" w:author="Vaibhav Garg" w:date="2022-03-12T10:37:00Z"/>
+              </w:rPr>
+            </w:pPr>
+            <w:ins w:id="101" w:author="Vaibhav Garg" w:date="2022-03-12T10:37:00Z">
               <w:r>
                 <w:t xml:space="preserve">Mark the significant issues </w:t>
               </w:r>
@@ -4366,7 +4560,7 @@
                 <w:t>as Incident learnings.</w:t>
               </w:r>
             </w:ins>
-            <w:del w:id="83" w:author="Vaibhav Garg" w:date="2022-03-12T10:37:00Z">
+            <w:del w:id="102" w:author="Vaibhav Garg" w:date="2022-03-12T10:37:00Z">
               <w:r>
                 <w:delText>Update the “Issue Log”.</w:delText>
               </w:r>
@@ -4379,13 +4573,12 @@
                 <w:strike/>
               </w:rPr>
             </w:pPr>
-            <w:ins w:id="84" w:author="Vaibhav Garg" w:date="2022-03-12T10:37:00Z">
+            <w:ins w:id="103" w:author="Vaibhav Garg" w:date="2022-03-12T10:37:00Z">
               <w:r>
-                <w:lastRenderedPageBreak/>
                 <w:t>Use the provided workflow for incident learnings to document</w:t>
               </w:r>
             </w:ins>
-            <w:ins w:id="85" w:author="Vaibhav Garg" w:date="2022-03-12T10:38:00Z">
+            <w:ins w:id="104" w:author="Vaibhav Garg" w:date="2022-03-12T10:38:00Z">
               <w:r>
                 <w:t xml:space="preserve"> those for future reference.</w:t>
               </w:r>
@@ -4401,7 +4594,6 @@
               <w:cnfStyle w:val="000000000000" w:firstRow="0" w:lastRow="0" w:firstColumn="0" w:lastColumn="0" w:oddVBand="0" w:evenVBand="0" w:oddHBand="0" w:evenHBand="0" w:firstRowFirstColumn="0" w:firstRowLastColumn="0" w:lastRowFirstColumn="0" w:lastRowLastColumn="0"/>
             </w:pPr>
             <w:r>
-              <w:lastRenderedPageBreak/>
               <w:t>Project Manager</w:t>
             </w:r>
           </w:p>
@@ -4866,7 +5058,6 @@
     </w:tbl>
     <w:p>
       <w:r>
-        <w:lastRenderedPageBreak/>
         <w:t>* Improvements/Suggestions are solicited on “Process Improvement Proposals Database”.</w:t>
       </w:r>
       <w:r>
@@ -4881,11 +5072,11 @@
       <w:pPr>
         <w:pStyle w:val="Heading1"/>
       </w:pPr>
-      <w:bookmarkStart w:id="86" w:name="_Toc435699947"/>
+      <w:bookmarkStart w:id="105" w:name="_Toc435699947"/>
       <w:r>
         <w:t>Verification</w:t>
       </w:r>
-      <w:bookmarkEnd w:id="86"/>
+      <w:bookmarkEnd w:id="105"/>
     </w:p>
     <w:p>
       <w:pPr>
@@ -4921,16 +5112,16 @@
       <w:pPr>
         <w:pStyle w:val="Heading1"/>
       </w:pPr>
-      <w:bookmarkStart w:id="87" w:name="_Toc435699948"/>
+      <w:bookmarkStart w:id="106" w:name="_Toc435699948"/>
       <w:r>
         <w:t>Guidelines</w:t>
       </w:r>
-      <w:bookmarkEnd w:id="87"/>
+      <w:bookmarkEnd w:id="106"/>
     </w:p>
     <w:p>
       <w:pPr>
         <w:rPr>
-          <w:ins w:id="88" w:author="Vaibhav Garg" w:date="2022-03-12T10:40:00Z"/>
+          <w:ins w:id="107" w:author="Vaibhav Garg" w:date="2022-03-12T10:40:00Z"/>
         </w:rPr>
       </w:pPr>
       <w:r>
@@ -4950,13 +5141,13 @@
       <w:pPr>
         <w:pStyle w:val="Heading2"/>
         <w:rPr>
-          <w:ins w:id="89" w:author="Vaibhav Garg" w:date="2022-03-12T10:40:00Z"/>
+          <w:ins w:id="108" w:author="Vaibhav Garg" w:date="2022-03-12T10:40:00Z"/>
         </w:rPr>
-        <w:pPrChange w:id="90" w:author="Vaibhav Garg" w:date="2022-03-12T10:40:00Z">
+        <w:pPrChange w:id="109" w:author="Vaibhav Garg" w:date="2022-03-12T10:40:00Z">
           <w:pPr/>
         </w:pPrChange>
       </w:pPr>
-      <w:ins w:id="91" w:author="Vaibhav Garg" w:date="2022-03-12T10:40:00Z">
+      <w:ins w:id="110" w:author="Vaibhav Garg" w:date="2022-03-12T10:40:00Z">
         <w:r>
           <w:t>Incident Management</w:t>
         </w:r>
@@ -4967,14 +5158,14 @@
         <w:spacing w:after="100" w:afterAutospacing="1" w:line="240" w:lineRule="auto"/>
         <w:outlineLvl w:val="3"/>
         <w:rPr>
-          <w:ins w:id="92" w:author="Vaibhav Garg" w:date="2022-03-12T10:41:00Z"/>
+          <w:ins w:id="111" w:author="Vaibhav Garg" w:date="2022-03-12T10:41:00Z"/>
           <w:rFonts w:ascii="inherit" w:hAnsi="inherit"/>
           <w:sz w:val="24"/>
           <w:szCs w:val="24"/>
           <w:lang w:eastAsia="en-IN"/>
         </w:rPr>
       </w:pPr>
-      <w:ins w:id="93" w:author="Vaibhav Garg" w:date="2022-03-12T10:41:00Z">
+      <w:ins w:id="112" w:author="Vaibhav Garg" w:date="2022-03-12T10:41:00Z">
         <w:r>
           <w:rPr>
             <w:rFonts w:ascii="inherit" w:hAnsi="inherit"/>
@@ -4990,14 +5181,14 @@
       <w:pPr>
         <w:spacing w:after="100" w:afterAutospacing="1" w:line="240" w:lineRule="auto"/>
         <w:rPr>
-          <w:ins w:id="94" w:author="Vaibhav Garg" w:date="2022-03-12T10:41:00Z"/>
+          <w:ins w:id="113" w:author="Vaibhav Garg" w:date="2022-03-12T10:41:00Z"/>
           <w:rFonts w:ascii="Times New Roman" w:hAnsi="Times New Roman"/>
           <w:sz w:val="24"/>
           <w:szCs w:val="24"/>
           <w:lang w:eastAsia="en-IN"/>
         </w:rPr>
       </w:pPr>
-      <w:ins w:id="95" w:author="Vaibhav Garg" w:date="2022-03-12T10:41:00Z">
+      <w:ins w:id="114" w:author="Vaibhav Garg" w:date="2022-03-12T10:41:00Z">
         <w:r>
           <w:rPr>
             <w:rFonts w:ascii="Times New Roman" w:hAnsi="Times New Roman"/>
@@ -5017,14 +5208,14 @@
         </w:numPr>
         <w:spacing w:before="100" w:beforeAutospacing="1" w:after="100" w:afterAutospacing="1" w:line="240" w:lineRule="auto"/>
         <w:rPr>
-          <w:ins w:id="96" w:author="Vaibhav Garg" w:date="2022-03-12T10:41:00Z"/>
+          <w:ins w:id="115" w:author="Vaibhav Garg" w:date="2022-03-12T10:41:00Z"/>
           <w:rFonts w:ascii="Times New Roman" w:hAnsi="Times New Roman"/>
           <w:sz w:val="24"/>
           <w:szCs w:val="24"/>
           <w:lang w:eastAsia="en-IN"/>
         </w:rPr>
       </w:pPr>
-      <w:ins w:id="97" w:author="Vaibhav Garg" w:date="2022-03-12T10:41:00Z">
+      <w:ins w:id="116" w:author="Vaibhav Garg" w:date="2022-03-12T10:41:00Z">
         <w:r>
           <w:rPr>
             <w:rFonts w:ascii="Times New Roman" w:hAnsi="Times New Roman"/>
@@ -5044,14 +5235,14 @@
         </w:numPr>
         <w:spacing w:before="100" w:beforeAutospacing="1" w:after="100" w:afterAutospacing="1" w:line="240" w:lineRule="auto"/>
         <w:rPr>
-          <w:ins w:id="98" w:author="Vaibhav Garg" w:date="2022-03-12T10:41:00Z"/>
+          <w:ins w:id="117" w:author="Vaibhav Garg" w:date="2022-03-12T10:41:00Z"/>
           <w:rFonts w:ascii="Times New Roman" w:hAnsi="Times New Roman"/>
           <w:sz w:val="24"/>
           <w:szCs w:val="24"/>
           <w:lang w:eastAsia="en-IN"/>
         </w:rPr>
       </w:pPr>
-      <w:ins w:id="99" w:author="Vaibhav Garg" w:date="2022-03-12T10:41:00Z">
+      <w:ins w:id="118" w:author="Vaibhav Garg" w:date="2022-03-12T10:41:00Z">
         <w:r>
           <w:rPr>
             <w:rFonts w:ascii="Times New Roman" w:hAnsi="Times New Roman"/>
@@ -5068,14 +5259,14 @@
         <w:spacing w:before="100" w:beforeAutospacing="1" w:after="100" w:afterAutospacing="1" w:line="240" w:lineRule="auto"/>
         <w:outlineLvl w:val="3"/>
         <w:rPr>
-          <w:ins w:id="100" w:author="Vaibhav Garg" w:date="2022-03-12T10:41:00Z"/>
+          <w:ins w:id="119" w:author="Vaibhav Garg" w:date="2022-03-12T10:41:00Z"/>
           <w:rFonts w:ascii="inherit" w:hAnsi="inherit"/>
           <w:sz w:val="24"/>
           <w:szCs w:val="24"/>
           <w:lang w:eastAsia="en-IN"/>
         </w:rPr>
       </w:pPr>
-      <w:ins w:id="101" w:author="Vaibhav Garg" w:date="2022-03-12T10:41:00Z">
+      <w:ins w:id="120" w:author="Vaibhav Garg" w:date="2022-03-12T10:41:00Z">
         <w:r>
           <w:rPr>
             <w:rFonts w:ascii="inherit" w:hAnsi="inherit"/>
@@ -5091,14 +5282,14 @@
       <w:pPr>
         <w:spacing w:after="100" w:afterAutospacing="1" w:line="240" w:lineRule="auto"/>
         <w:rPr>
-          <w:ins w:id="102" w:author="Vaibhav Garg" w:date="2022-03-12T10:41:00Z"/>
+          <w:ins w:id="121" w:author="Vaibhav Garg" w:date="2022-03-12T10:41:00Z"/>
           <w:rFonts w:ascii="Times New Roman" w:hAnsi="Times New Roman"/>
           <w:sz w:val="24"/>
           <w:szCs w:val="24"/>
           <w:lang w:eastAsia="en-IN"/>
         </w:rPr>
       </w:pPr>
-      <w:ins w:id="103" w:author="Vaibhav Garg" w:date="2022-03-12T10:41:00Z">
+      <w:ins w:id="122" w:author="Vaibhav Garg" w:date="2022-03-12T10:41:00Z">
         <w:r>
           <w:rPr>
             <w:rFonts w:ascii="Times New Roman" w:hAnsi="Times New Roman"/>
@@ -5115,14 +5306,14 @@
         <w:spacing w:before="100" w:beforeAutospacing="1" w:after="100" w:afterAutospacing="1" w:line="240" w:lineRule="auto"/>
         <w:outlineLvl w:val="3"/>
         <w:rPr>
-          <w:ins w:id="104" w:author="Vaibhav Garg" w:date="2022-03-12T10:41:00Z"/>
+          <w:ins w:id="123" w:author="Vaibhav Garg" w:date="2022-03-12T10:41:00Z"/>
           <w:rFonts w:ascii="inherit" w:hAnsi="inherit"/>
           <w:sz w:val="24"/>
           <w:szCs w:val="24"/>
           <w:lang w:eastAsia="en-IN"/>
         </w:rPr>
       </w:pPr>
-      <w:ins w:id="105" w:author="Vaibhav Garg" w:date="2022-03-12T10:41:00Z">
+      <w:ins w:id="124" w:author="Vaibhav Garg" w:date="2022-03-12T10:41:00Z">
         <w:r>
           <w:rPr>
             <w:rFonts w:ascii="inherit" w:hAnsi="inherit"/>
@@ -5138,7 +5329,7 @@
       <w:pPr>
         <w:spacing w:after="100" w:afterAutospacing="1" w:line="240" w:lineRule="auto"/>
         <w:rPr>
-          <w:ins w:id="106" w:author="Vaibhav Garg" w:date="2022-03-12T10:41:00Z"/>
+          <w:ins w:id="125" w:author="Vaibhav Garg" w:date="2022-03-12T10:41:00Z"/>
           <w:rFonts w:ascii="Times New Roman" w:hAnsi="Times New Roman"/>
           <w:b/>
           <w:bCs/>
@@ -5147,7 +5338,7 @@
           <w:lang w:eastAsia="en-IN"/>
         </w:rPr>
       </w:pPr>
-      <w:ins w:id="107" w:author="Vaibhav Garg" w:date="2022-03-12T10:41:00Z">
+      <w:ins w:id="126" w:author="Vaibhav Garg" w:date="2022-03-12T10:41:00Z">
         <w:r>
           <w:rPr>
             <w:rFonts w:ascii="Times New Roman" w:hAnsi="Times New Roman"/>
@@ -5165,14 +5356,14 @@
       <w:pPr>
         <w:spacing w:after="100" w:afterAutospacing="1" w:line="240" w:lineRule="auto"/>
         <w:rPr>
-          <w:ins w:id="108" w:author="Vaibhav Garg" w:date="2022-03-12T10:41:00Z"/>
+          <w:ins w:id="127" w:author="Vaibhav Garg" w:date="2022-03-12T10:41:00Z"/>
           <w:rFonts w:ascii="Times New Roman" w:hAnsi="Times New Roman"/>
           <w:sz w:val="24"/>
           <w:szCs w:val="24"/>
           <w:lang w:eastAsia="en-IN"/>
         </w:rPr>
       </w:pPr>
-      <w:ins w:id="109" w:author="Vaibhav Garg" w:date="2022-03-12T10:41:00Z">
+      <w:ins w:id="128" w:author="Vaibhav Garg" w:date="2022-03-12T10:41:00Z">
         <w:r>
           <w:rPr>
             <w:rFonts w:ascii="Times New Roman" w:hAnsi="Times New Roman"/>
@@ -5188,14 +5379,14 @@
       <w:pPr>
         <w:spacing w:after="0" w:line="240" w:lineRule="auto"/>
         <w:rPr>
-          <w:ins w:id="110" w:author="Vaibhav Garg" w:date="2022-03-12T10:41:00Z"/>
+          <w:ins w:id="129" w:author="Vaibhav Garg" w:date="2022-03-12T10:41:00Z"/>
           <w:rFonts w:ascii="Times New Roman" w:hAnsi="Times New Roman"/>
           <w:sz w:val="24"/>
           <w:szCs w:val="24"/>
           <w:lang w:eastAsia="en-IN"/>
         </w:rPr>
       </w:pPr>
-      <w:ins w:id="111" w:author="Vaibhav Garg" w:date="2022-03-12T10:41:00Z">
+      <w:ins w:id="130" w:author="Vaibhav Garg" w:date="2022-03-12T10:41:00Z">
         <w:r>
           <w:rPr>
             <w:rFonts w:ascii="Times New Roman" w:hAnsi="Times New Roman"/>
@@ -5203,7 +5394,7 @@
             <w:sz w:val="24"/>
             <w:szCs w:val="24"/>
             <w:lang w:val="en-IN" w:eastAsia="en-IN" w:bidi="ar-SA"/>
-            <w:rPrChange w:id="112">
+            <w:rPrChange w:id="131">
               <w:rPr>
                 <w:noProof/>
                 <w:lang w:val="en-IN" w:eastAsia="en-IN" w:bidi="ar-SA"/>
@@ -5266,14 +5457,14 @@
       <w:pPr>
         <w:spacing w:after="0" w:line="240" w:lineRule="auto"/>
         <w:rPr>
-          <w:ins w:id="113" w:author="Vaibhav Garg" w:date="2022-03-12T10:41:00Z"/>
+          <w:ins w:id="132" w:author="Vaibhav Garg" w:date="2022-03-12T10:41:00Z"/>
           <w:rFonts w:ascii="Times New Roman" w:hAnsi="Times New Roman"/>
           <w:sz w:val="24"/>
           <w:szCs w:val="24"/>
           <w:lang w:eastAsia="en-IN"/>
         </w:rPr>
       </w:pPr>
-      <w:ins w:id="114" w:author="Vaibhav Garg" w:date="2022-03-12T10:41:00Z">
+      <w:ins w:id="133" w:author="Vaibhav Garg" w:date="2022-03-12T10:41:00Z">
         <w:r>
           <w:rPr>
             <w:rFonts w:ascii="Times New Roman" w:hAnsi="Times New Roman"/>
@@ -5290,14 +5481,14 @@
         <w:spacing w:before="100" w:beforeAutospacing="1" w:after="100" w:afterAutospacing="1" w:line="240" w:lineRule="auto"/>
         <w:outlineLvl w:val="3"/>
         <w:rPr>
-          <w:ins w:id="115" w:author="Vaibhav Garg" w:date="2022-03-12T10:41:00Z"/>
+          <w:ins w:id="134" w:author="Vaibhav Garg" w:date="2022-03-12T10:41:00Z"/>
           <w:rFonts w:ascii="inherit" w:hAnsi="inherit"/>
           <w:sz w:val="24"/>
           <w:szCs w:val="24"/>
           <w:lang w:eastAsia="en-IN"/>
         </w:rPr>
       </w:pPr>
-      <w:ins w:id="116" w:author="Vaibhav Garg" w:date="2022-03-12T10:41:00Z">
+      <w:ins w:id="135" w:author="Vaibhav Garg" w:date="2022-03-12T10:41:00Z">
         <w:r>
           <w:rPr>
             <w:rFonts w:ascii="inherit" w:hAnsi="inherit"/>
@@ -5313,7 +5504,7 @@
       <w:pPr>
         <w:spacing w:after="100" w:afterAutospacing="1" w:line="240" w:lineRule="auto"/>
         <w:rPr>
-          <w:ins w:id="117" w:author="Vaibhav Garg" w:date="2022-03-12T10:41:00Z"/>
+          <w:ins w:id="136" w:author="Vaibhav Garg" w:date="2022-03-12T10:41:00Z"/>
           <w:rFonts w:ascii="Times New Roman" w:hAnsi="Times New Roman"/>
           <w:b/>
           <w:bCs/>
@@ -5322,7 +5513,7 @@
           <w:lang w:eastAsia="en-IN"/>
         </w:rPr>
       </w:pPr>
-      <w:ins w:id="118" w:author="Vaibhav Garg" w:date="2022-03-12T10:41:00Z">
+      <w:ins w:id="137" w:author="Vaibhav Garg" w:date="2022-03-12T10:41:00Z">
         <w:r>
           <w:rPr>
             <w:rFonts w:ascii="Times New Roman" w:hAnsi="Times New Roman"/>
@@ -5340,14 +5531,14 @@
       <w:pPr>
         <w:spacing w:after="100" w:afterAutospacing="1" w:line="240" w:lineRule="auto"/>
         <w:rPr>
-          <w:ins w:id="119" w:author="Vaibhav Garg" w:date="2022-03-12T10:41:00Z"/>
+          <w:ins w:id="138" w:author="Vaibhav Garg" w:date="2022-03-12T10:41:00Z"/>
           <w:rFonts w:ascii="Times New Roman" w:hAnsi="Times New Roman"/>
           <w:sz w:val="24"/>
           <w:szCs w:val="24"/>
           <w:lang w:eastAsia="en-IN"/>
         </w:rPr>
       </w:pPr>
-      <w:ins w:id="120" w:author="Vaibhav Garg" w:date="2022-03-12T10:41:00Z">
+      <w:ins w:id="139" w:author="Vaibhav Garg" w:date="2022-03-12T10:41:00Z">
         <w:r>
           <w:rPr>
             <w:rFonts w:ascii="Times New Roman" w:hAnsi="Times New Roman"/>
@@ -5363,14 +5554,14 @@
       <w:pPr>
         <w:spacing w:after="0" w:line="240" w:lineRule="auto"/>
         <w:rPr>
-          <w:ins w:id="121" w:author="Vaibhav Garg" w:date="2022-03-12T10:41:00Z"/>
+          <w:ins w:id="140" w:author="Vaibhav Garg" w:date="2022-03-12T10:41:00Z"/>
           <w:rFonts w:ascii="Times New Roman" w:hAnsi="Times New Roman"/>
           <w:sz w:val="24"/>
           <w:szCs w:val="24"/>
           <w:lang w:eastAsia="en-IN"/>
         </w:rPr>
       </w:pPr>
-      <w:ins w:id="122" w:author="Vaibhav Garg" w:date="2022-03-12T10:41:00Z">
+      <w:ins w:id="141" w:author="Vaibhav Garg" w:date="2022-03-12T10:41:00Z">
         <w:r>
           <w:rPr>
             <w:rFonts w:ascii="Times New Roman" w:hAnsi="Times New Roman"/>
@@ -5378,7 +5569,7 @@
             <w:sz w:val="24"/>
             <w:szCs w:val="24"/>
             <w:lang w:val="en-IN" w:eastAsia="en-IN" w:bidi="ar-SA"/>
-            <w:rPrChange w:id="123">
+            <w:rPrChange w:id="142">
               <w:rPr>
                 <w:noProof/>
                 <w:lang w:val="en-IN" w:eastAsia="en-IN" w:bidi="ar-SA"/>
@@ -5440,14 +5631,14 @@
       <w:pPr>
         <w:spacing w:after="0" w:line="240" w:lineRule="auto"/>
         <w:rPr>
-          <w:ins w:id="124" w:author="Vaibhav Garg" w:date="2022-03-12T10:41:00Z"/>
+          <w:ins w:id="143" w:author="Vaibhav Garg" w:date="2022-03-12T10:41:00Z"/>
           <w:rFonts w:ascii="Times New Roman" w:hAnsi="Times New Roman"/>
           <w:sz w:val="24"/>
           <w:szCs w:val="24"/>
           <w:lang w:eastAsia="en-IN"/>
         </w:rPr>
       </w:pPr>
-      <w:ins w:id="125" w:author="Vaibhav Garg" w:date="2022-03-12T10:41:00Z">
+      <w:ins w:id="144" w:author="Vaibhav Garg" w:date="2022-03-12T10:41:00Z">
         <w:r>
           <w:rPr>
             <w:rFonts w:ascii="Times New Roman" w:hAnsi="Times New Roman"/>
@@ -5464,14 +5655,14 @@
         <w:spacing w:before="100" w:beforeAutospacing="1" w:after="100" w:afterAutospacing="1" w:line="240" w:lineRule="auto"/>
         <w:outlineLvl w:val="3"/>
         <w:rPr>
-          <w:ins w:id="126" w:author="Vaibhav Garg" w:date="2022-03-12T10:41:00Z"/>
+          <w:ins w:id="145" w:author="Vaibhav Garg" w:date="2022-03-12T10:41:00Z"/>
           <w:rFonts w:ascii="inherit" w:hAnsi="inherit"/>
           <w:sz w:val="24"/>
           <w:szCs w:val="24"/>
           <w:lang w:eastAsia="en-IN"/>
         </w:rPr>
       </w:pPr>
-      <w:ins w:id="127" w:author="Vaibhav Garg" w:date="2022-03-12T10:41:00Z">
+      <w:ins w:id="146" w:author="Vaibhav Garg" w:date="2022-03-12T10:41:00Z">
         <w:r>
           <w:rPr>
             <w:rFonts w:ascii="inherit" w:hAnsi="inherit"/>
@@ -5487,7 +5678,7 @@
       <w:pPr>
         <w:spacing w:after="100" w:afterAutospacing="1" w:line="240" w:lineRule="auto"/>
         <w:rPr>
-          <w:ins w:id="128" w:author="Vaibhav Garg" w:date="2022-03-12T10:41:00Z"/>
+          <w:ins w:id="147" w:author="Vaibhav Garg" w:date="2022-03-12T10:41:00Z"/>
           <w:rFonts w:ascii="Times New Roman" w:hAnsi="Times New Roman"/>
           <w:b/>
           <w:bCs/>
@@ -5496,7 +5687,7 @@
           <w:lang w:eastAsia="en-IN"/>
         </w:rPr>
       </w:pPr>
-      <w:ins w:id="129" w:author="Vaibhav Garg" w:date="2022-03-12T10:41:00Z">
+      <w:ins w:id="148" w:author="Vaibhav Garg" w:date="2022-03-12T10:41:00Z">
         <w:r>
           <w:rPr>
             <w:rFonts w:ascii="Times New Roman" w:hAnsi="Times New Roman"/>
@@ -5514,14 +5705,14 @@
       <w:pPr>
         <w:spacing w:after="100" w:afterAutospacing="1" w:line="240" w:lineRule="auto"/>
         <w:rPr>
-          <w:ins w:id="130" w:author="Vaibhav Garg" w:date="2022-03-12T10:41:00Z"/>
+          <w:ins w:id="149" w:author="Vaibhav Garg" w:date="2022-03-12T10:41:00Z"/>
           <w:rFonts w:ascii="Times New Roman" w:hAnsi="Times New Roman"/>
           <w:sz w:val="24"/>
           <w:szCs w:val="24"/>
           <w:lang w:eastAsia="en-IN"/>
         </w:rPr>
       </w:pPr>
-      <w:ins w:id="131" w:author="Vaibhav Garg" w:date="2022-03-12T10:41:00Z">
+      <w:ins w:id="150" w:author="Vaibhav Garg" w:date="2022-03-12T10:41:00Z">
         <w:r>
           <w:rPr>
             <w:rFonts w:ascii="Times New Roman" w:hAnsi="Times New Roman"/>
@@ -5537,14 +5728,14 @@
       <w:pPr>
         <w:spacing w:after="0" w:line="240" w:lineRule="auto"/>
         <w:rPr>
-          <w:ins w:id="132" w:author="Vaibhav Garg" w:date="2022-03-12T10:41:00Z"/>
+          <w:ins w:id="151" w:author="Vaibhav Garg" w:date="2022-03-12T10:41:00Z"/>
           <w:rFonts w:ascii="Times New Roman" w:hAnsi="Times New Roman"/>
           <w:sz w:val="24"/>
           <w:szCs w:val="24"/>
           <w:lang w:eastAsia="en-IN"/>
         </w:rPr>
       </w:pPr>
-      <w:ins w:id="133" w:author="Vaibhav Garg" w:date="2022-03-12T10:41:00Z">
+      <w:ins w:id="152" w:author="Vaibhav Garg" w:date="2022-03-12T10:41:00Z">
         <w:r>
           <w:rPr>
             <w:rFonts w:ascii="Times New Roman" w:hAnsi="Times New Roman"/>
@@ -5552,7 +5743,7 @@
             <w:sz w:val="24"/>
             <w:szCs w:val="24"/>
             <w:lang w:val="en-IN" w:eastAsia="en-IN" w:bidi="ar-SA"/>
-            <w:rPrChange w:id="134">
+            <w:rPrChange w:id="153">
               <w:rPr>
                 <w:noProof/>
                 <w:lang w:val="en-IN" w:eastAsia="en-IN" w:bidi="ar-SA"/>
@@ -5615,14 +5806,14 @@
       <w:pPr>
         <w:spacing w:after="0" w:line="240" w:lineRule="auto"/>
         <w:rPr>
-          <w:ins w:id="135" w:author="Vaibhav Garg" w:date="2022-03-12T10:41:00Z"/>
+          <w:ins w:id="154" w:author="Vaibhav Garg" w:date="2022-03-12T10:41:00Z"/>
           <w:rFonts w:ascii="Times New Roman" w:hAnsi="Times New Roman"/>
           <w:sz w:val="24"/>
           <w:szCs w:val="24"/>
           <w:lang w:eastAsia="en-IN"/>
         </w:rPr>
       </w:pPr>
-      <w:ins w:id="136" w:author="Vaibhav Garg" w:date="2022-03-12T10:41:00Z">
+      <w:ins w:id="155" w:author="Vaibhav Garg" w:date="2022-03-12T10:41:00Z">
         <w:r>
           <w:rPr>
             <w:rFonts w:ascii="Times New Roman" w:hAnsi="Times New Roman"/>
@@ -5639,14 +5830,14 @@
         <w:spacing w:before="100" w:beforeAutospacing="1" w:after="100" w:afterAutospacing="1" w:line="240" w:lineRule="auto"/>
         <w:outlineLvl w:val="3"/>
         <w:rPr>
-          <w:ins w:id="137" w:author="Vaibhav Garg" w:date="2022-03-12T10:41:00Z"/>
+          <w:ins w:id="156" w:author="Vaibhav Garg" w:date="2022-03-12T10:41:00Z"/>
           <w:rFonts w:ascii="inherit" w:hAnsi="inherit"/>
           <w:sz w:val="24"/>
           <w:szCs w:val="24"/>
           <w:lang w:eastAsia="en-IN"/>
         </w:rPr>
       </w:pPr>
-      <w:ins w:id="138" w:author="Vaibhav Garg" w:date="2022-03-12T10:41:00Z">
+      <w:ins w:id="157" w:author="Vaibhav Garg" w:date="2022-03-12T10:41:00Z">
         <w:r>
           <w:rPr>
             <w:rFonts w:ascii="inherit" w:hAnsi="inherit"/>
@@ -5662,7 +5853,7 @@
       <w:pPr>
         <w:spacing w:after="100" w:afterAutospacing="1" w:line="240" w:lineRule="auto"/>
         <w:rPr>
-          <w:ins w:id="139" w:author="Vaibhav Garg" w:date="2022-03-12T10:41:00Z"/>
+          <w:ins w:id="158" w:author="Vaibhav Garg" w:date="2022-03-12T10:41:00Z"/>
           <w:rFonts w:ascii="Times New Roman" w:hAnsi="Times New Roman"/>
           <w:b/>
           <w:bCs/>
@@ -5671,7 +5862,7 @@
           <w:lang w:eastAsia="en-IN"/>
         </w:rPr>
       </w:pPr>
-      <w:ins w:id="140" w:author="Vaibhav Garg" w:date="2022-03-12T10:41:00Z">
+      <w:ins w:id="159" w:author="Vaibhav Garg" w:date="2022-03-12T10:41:00Z">
         <w:r>
           <w:rPr>
             <w:rFonts w:ascii="Times New Roman" w:hAnsi="Times New Roman"/>
@@ -5689,14 +5880,14 @@
       <w:pPr>
         <w:spacing w:after="100" w:afterAutospacing="1" w:line="240" w:lineRule="auto"/>
         <w:rPr>
-          <w:ins w:id="141" w:author="Vaibhav Garg" w:date="2022-03-12T10:41:00Z"/>
+          <w:ins w:id="160" w:author="Vaibhav Garg" w:date="2022-03-12T10:41:00Z"/>
           <w:rFonts w:ascii="Times New Roman" w:hAnsi="Times New Roman"/>
           <w:sz w:val="24"/>
           <w:szCs w:val="24"/>
           <w:lang w:eastAsia="en-IN"/>
         </w:rPr>
       </w:pPr>
-      <w:ins w:id="142" w:author="Vaibhav Garg" w:date="2022-03-12T10:41:00Z">
+      <w:ins w:id="161" w:author="Vaibhav Garg" w:date="2022-03-12T10:41:00Z">
         <w:r>
           <w:rPr>
             <w:rFonts w:ascii="Times New Roman" w:hAnsi="Times New Roman"/>
@@ -5712,14 +5903,14 @@
       <w:pPr>
         <w:spacing w:after="0" w:line="240" w:lineRule="auto"/>
         <w:rPr>
-          <w:ins w:id="143" w:author="Vaibhav Garg" w:date="2022-03-12T10:41:00Z"/>
+          <w:ins w:id="162" w:author="Vaibhav Garg" w:date="2022-03-12T10:41:00Z"/>
           <w:rFonts w:ascii="Times New Roman" w:hAnsi="Times New Roman"/>
           <w:sz w:val="24"/>
           <w:szCs w:val="24"/>
           <w:lang w:eastAsia="en-IN"/>
         </w:rPr>
       </w:pPr>
-      <w:ins w:id="144" w:author="Vaibhav Garg" w:date="2022-03-12T10:41:00Z">
+      <w:ins w:id="163" w:author="Vaibhav Garg" w:date="2022-03-12T10:41:00Z">
         <w:r>
           <w:rPr>
             <w:rFonts w:ascii="Times New Roman" w:hAnsi="Times New Roman"/>
@@ -5727,7 +5918,7 @@
             <w:sz w:val="24"/>
             <w:szCs w:val="24"/>
             <w:lang w:val="en-IN" w:eastAsia="en-IN" w:bidi="ar-SA"/>
-            <w:rPrChange w:id="145">
+            <w:rPrChange w:id="164">
               <w:rPr>
                 <w:noProof/>
                 <w:lang w:val="en-IN" w:eastAsia="en-IN" w:bidi="ar-SA"/>
@@ -5789,14 +5980,14 @@
       <w:pPr>
         <w:spacing w:after="0" w:line="240" w:lineRule="auto"/>
         <w:rPr>
-          <w:ins w:id="146" w:author="Vaibhav Garg" w:date="2022-03-12T10:41:00Z"/>
+          <w:ins w:id="165" w:author="Vaibhav Garg" w:date="2022-03-12T10:41:00Z"/>
           <w:rFonts w:ascii="Times New Roman" w:hAnsi="Times New Roman"/>
           <w:sz w:val="24"/>
           <w:szCs w:val="24"/>
           <w:lang w:eastAsia="en-IN"/>
         </w:rPr>
       </w:pPr>
-      <w:ins w:id="147" w:author="Vaibhav Garg" w:date="2022-03-12T10:41:00Z">
+      <w:ins w:id="166" w:author="Vaibhav Garg" w:date="2022-03-12T10:41:00Z">
         <w:r>
           <w:rPr>
             <w:rFonts w:ascii="Times New Roman" w:hAnsi="Times New Roman"/>
@@ -5813,14 +6004,14 @@
         <w:spacing w:before="100" w:beforeAutospacing="1" w:after="100" w:afterAutospacing="1" w:line="240" w:lineRule="auto"/>
         <w:outlineLvl w:val="3"/>
         <w:rPr>
-          <w:ins w:id="148" w:author="Vaibhav Garg" w:date="2022-03-12T10:41:00Z"/>
+          <w:ins w:id="167" w:author="Vaibhav Garg" w:date="2022-03-12T10:41:00Z"/>
           <w:rFonts w:ascii="inherit" w:hAnsi="inherit"/>
           <w:sz w:val="24"/>
           <w:szCs w:val="24"/>
           <w:lang w:eastAsia="en-IN"/>
         </w:rPr>
       </w:pPr>
-      <w:ins w:id="149" w:author="Vaibhav Garg" w:date="2022-03-12T10:41:00Z">
+      <w:ins w:id="168" w:author="Vaibhav Garg" w:date="2022-03-12T10:41:00Z">
         <w:r>
           <w:rPr>
             <w:rFonts w:ascii="inherit" w:hAnsi="inherit"/>
@@ -5836,7 +6027,7 @@
       <w:pPr>
         <w:spacing w:after="100" w:afterAutospacing="1" w:line="240" w:lineRule="auto"/>
         <w:rPr>
-          <w:ins w:id="150" w:author="Vaibhav Garg" w:date="2022-03-12T10:41:00Z"/>
+          <w:ins w:id="169" w:author="Vaibhav Garg" w:date="2022-03-12T10:41:00Z"/>
           <w:rFonts w:ascii="Times New Roman" w:hAnsi="Times New Roman"/>
           <w:b/>
           <w:bCs/>
@@ -5845,7 +6036,7 @@
           <w:lang w:eastAsia="en-IN"/>
         </w:rPr>
       </w:pPr>
-      <w:ins w:id="151" w:author="Vaibhav Garg" w:date="2022-03-12T10:41:00Z">
+      <w:ins w:id="170" w:author="Vaibhav Garg" w:date="2022-03-12T10:41:00Z">
         <w:r>
           <w:rPr>
             <w:rFonts w:ascii="Times New Roman" w:hAnsi="Times New Roman"/>
@@ -5863,14 +6054,14 @@
       <w:pPr>
         <w:spacing w:after="100" w:afterAutospacing="1" w:line="240" w:lineRule="auto"/>
         <w:rPr>
-          <w:ins w:id="152" w:author="Vaibhav Garg" w:date="2022-03-12T10:41:00Z"/>
+          <w:ins w:id="171" w:author="Vaibhav Garg" w:date="2022-03-12T10:41:00Z"/>
           <w:rFonts w:ascii="Times New Roman" w:hAnsi="Times New Roman"/>
           <w:sz w:val="24"/>
           <w:szCs w:val="24"/>
           <w:lang w:eastAsia="en-IN"/>
         </w:rPr>
       </w:pPr>
-      <w:ins w:id="153" w:author="Vaibhav Garg" w:date="2022-03-12T10:41:00Z">
+      <w:ins w:id="172" w:author="Vaibhav Garg" w:date="2022-03-12T10:41:00Z">
         <w:r>
           <w:rPr>
             <w:rFonts w:ascii="Times New Roman" w:hAnsi="Times New Roman"/>
@@ -5886,14 +6077,14 @@
       <w:pPr>
         <w:spacing w:after="0" w:line="240" w:lineRule="auto"/>
         <w:rPr>
-          <w:ins w:id="154" w:author="Vaibhav Garg" w:date="2022-03-12T10:41:00Z"/>
+          <w:ins w:id="173" w:author="Vaibhav Garg" w:date="2022-03-12T10:41:00Z"/>
           <w:rFonts w:ascii="Times New Roman" w:hAnsi="Times New Roman"/>
           <w:sz w:val="24"/>
           <w:szCs w:val="24"/>
           <w:lang w:eastAsia="en-IN"/>
         </w:rPr>
       </w:pPr>
-      <w:ins w:id="155" w:author="Vaibhav Garg" w:date="2022-03-12T10:41:00Z">
+      <w:ins w:id="174" w:author="Vaibhav Garg" w:date="2022-03-12T10:41:00Z">
         <w:r>
           <w:rPr>
             <w:rFonts w:ascii="Times New Roman" w:hAnsi="Times New Roman"/>
@@ -5901,7 +6092,7 @@
             <w:sz w:val="24"/>
             <w:szCs w:val="24"/>
             <w:lang w:val="en-IN" w:eastAsia="en-IN" w:bidi="ar-SA"/>
-            <w:rPrChange w:id="156">
+            <w:rPrChange w:id="175">
               <w:rPr>
                 <w:noProof/>
                 <w:lang w:val="en-IN" w:eastAsia="en-IN" w:bidi="ar-SA"/>
@@ -5964,14 +6155,14 @@
       <w:pPr>
         <w:spacing w:after="0" w:line="240" w:lineRule="auto"/>
         <w:rPr>
-          <w:ins w:id="157" w:author="Vaibhav Garg" w:date="2022-03-12T10:41:00Z"/>
+          <w:ins w:id="176" w:author="Vaibhav Garg" w:date="2022-03-12T10:41:00Z"/>
           <w:rFonts w:ascii="Times New Roman" w:hAnsi="Times New Roman"/>
           <w:sz w:val="24"/>
           <w:szCs w:val="24"/>
           <w:lang w:eastAsia="en-IN"/>
         </w:rPr>
       </w:pPr>
-      <w:ins w:id="158" w:author="Vaibhav Garg" w:date="2022-03-12T10:41:00Z">
+      <w:ins w:id="177" w:author="Vaibhav Garg" w:date="2022-03-12T10:41:00Z">
         <w:r>
           <w:rPr>
             <w:rFonts w:ascii="Times New Roman" w:hAnsi="Times New Roman"/>
@@ -5988,14 +6179,14 @@
         <w:spacing w:before="100" w:beforeAutospacing="1" w:after="100" w:afterAutospacing="1" w:line="240" w:lineRule="auto"/>
         <w:outlineLvl w:val="3"/>
         <w:rPr>
-          <w:ins w:id="159" w:author="Vaibhav Garg" w:date="2022-03-12T10:41:00Z"/>
+          <w:ins w:id="178" w:author="Vaibhav Garg" w:date="2022-03-12T10:41:00Z"/>
           <w:rFonts w:ascii="inherit" w:hAnsi="inherit"/>
           <w:sz w:val="24"/>
           <w:szCs w:val="24"/>
           <w:lang w:eastAsia="en-IN"/>
         </w:rPr>
       </w:pPr>
-      <w:ins w:id="160" w:author="Vaibhav Garg" w:date="2022-03-12T10:41:00Z">
+      <w:ins w:id="179" w:author="Vaibhav Garg" w:date="2022-03-12T10:41:00Z">
         <w:r>
           <w:rPr>
             <w:rFonts w:ascii="inherit" w:hAnsi="inherit"/>
@@ -6011,7 +6202,7 @@
       <w:pPr>
         <w:spacing w:after="100" w:afterAutospacing="1" w:line="240" w:lineRule="auto"/>
         <w:rPr>
-          <w:ins w:id="161" w:author="Vaibhav Garg" w:date="2022-03-12T10:41:00Z"/>
+          <w:ins w:id="180" w:author="Vaibhav Garg" w:date="2022-03-12T10:41:00Z"/>
           <w:rFonts w:ascii="Times New Roman" w:hAnsi="Times New Roman"/>
           <w:b/>
           <w:bCs/>
@@ -6020,7 +6211,7 @@
           <w:lang w:eastAsia="en-IN"/>
         </w:rPr>
       </w:pPr>
-      <w:ins w:id="162" w:author="Vaibhav Garg" w:date="2022-03-12T10:41:00Z">
+      <w:ins w:id="181" w:author="Vaibhav Garg" w:date="2022-03-12T10:41:00Z">
         <w:r>
           <w:rPr>
             <w:rFonts w:ascii="Times New Roman" w:hAnsi="Times New Roman"/>
@@ -6038,14 +6229,14 @@
       <w:pPr>
         <w:spacing w:after="100" w:afterAutospacing="1" w:line="240" w:lineRule="auto"/>
         <w:rPr>
-          <w:ins w:id="163" w:author="Vaibhav Garg" w:date="2022-03-12T10:41:00Z"/>
+          <w:ins w:id="182" w:author="Vaibhav Garg" w:date="2022-03-12T10:41:00Z"/>
           <w:rFonts w:ascii="Times New Roman" w:hAnsi="Times New Roman"/>
           <w:sz w:val="24"/>
           <w:szCs w:val="24"/>
           <w:lang w:eastAsia="en-IN"/>
         </w:rPr>
       </w:pPr>
-      <w:ins w:id="164" w:author="Vaibhav Garg" w:date="2022-03-12T10:41:00Z">
+      <w:ins w:id="183" w:author="Vaibhav Garg" w:date="2022-03-12T10:41:00Z">
         <w:r>
           <w:rPr>
             <w:rFonts w:ascii="Times New Roman" w:hAnsi="Times New Roman"/>
@@ -6061,14 +6252,14 @@
       <w:pPr>
         <w:spacing w:after="0" w:line="240" w:lineRule="auto"/>
         <w:rPr>
-          <w:ins w:id="165" w:author="Vaibhav Garg" w:date="2022-03-12T10:41:00Z"/>
+          <w:ins w:id="184" w:author="Vaibhav Garg" w:date="2022-03-12T10:41:00Z"/>
           <w:rFonts w:ascii="Times New Roman" w:hAnsi="Times New Roman"/>
           <w:sz w:val="24"/>
           <w:szCs w:val="24"/>
           <w:lang w:eastAsia="en-IN"/>
         </w:rPr>
       </w:pPr>
-      <w:ins w:id="166" w:author="Vaibhav Garg" w:date="2022-03-12T10:41:00Z">
+      <w:ins w:id="185" w:author="Vaibhav Garg" w:date="2022-03-12T10:41:00Z">
         <w:r>
           <w:rPr>
             <w:rFonts w:ascii="Times New Roman" w:hAnsi="Times New Roman"/>
@@ -6076,7 +6267,7 @@
             <w:sz w:val="24"/>
             <w:szCs w:val="24"/>
             <w:lang w:val="en-IN" w:eastAsia="en-IN" w:bidi="ar-SA"/>
-            <w:rPrChange w:id="167">
+            <w:rPrChange w:id="186">
               <w:rPr>
                 <w:noProof/>
                 <w:lang w:val="en-IN" w:eastAsia="en-IN" w:bidi="ar-SA"/>
@@ -6138,14 +6329,14 @@
       <w:pPr>
         <w:spacing w:after="0" w:line="240" w:lineRule="auto"/>
         <w:rPr>
-          <w:ins w:id="168" w:author="Vaibhav Garg" w:date="2022-03-12T10:41:00Z"/>
+          <w:ins w:id="187" w:author="Vaibhav Garg" w:date="2022-03-12T10:41:00Z"/>
           <w:rFonts w:ascii="Times New Roman" w:hAnsi="Times New Roman"/>
           <w:sz w:val="24"/>
           <w:szCs w:val="24"/>
           <w:lang w:eastAsia="en-IN"/>
         </w:rPr>
       </w:pPr>
-      <w:ins w:id="169" w:author="Vaibhav Garg" w:date="2022-03-12T10:41:00Z">
+      <w:ins w:id="188" w:author="Vaibhav Garg" w:date="2022-03-12T10:41:00Z">
         <w:r>
           <w:rPr>
             <w:rFonts w:ascii="Times New Roman" w:hAnsi="Times New Roman"/>
@@ -6162,14 +6353,14 @@
         <w:spacing w:before="100" w:beforeAutospacing="1" w:after="100" w:afterAutospacing="1" w:line="240" w:lineRule="auto"/>
         <w:outlineLvl w:val="3"/>
         <w:rPr>
-          <w:ins w:id="170" w:author="Vaibhav Garg" w:date="2022-03-12T10:41:00Z"/>
+          <w:ins w:id="189" w:author="Vaibhav Garg" w:date="2022-03-12T10:41:00Z"/>
           <w:rFonts w:ascii="inherit" w:hAnsi="inherit"/>
           <w:sz w:val="24"/>
           <w:szCs w:val="24"/>
           <w:lang w:eastAsia="en-IN"/>
         </w:rPr>
       </w:pPr>
-      <w:ins w:id="171" w:author="Vaibhav Garg" w:date="2022-03-12T10:41:00Z">
+      <w:ins w:id="190" w:author="Vaibhav Garg" w:date="2022-03-12T10:41:00Z">
         <w:r>
           <w:rPr>
             <w:rFonts w:ascii="inherit" w:hAnsi="inherit"/>
@@ -6185,14 +6376,14 @@
       <w:pPr>
         <w:spacing w:after="0" w:line="240" w:lineRule="auto"/>
         <w:rPr>
-          <w:ins w:id="172" w:author="Vaibhav Garg" w:date="2022-03-12T10:41:00Z"/>
+          <w:ins w:id="191" w:author="Vaibhav Garg" w:date="2022-03-12T10:41:00Z"/>
           <w:rFonts w:ascii="Times New Roman" w:hAnsi="Times New Roman"/>
           <w:sz w:val="24"/>
           <w:szCs w:val="24"/>
           <w:lang w:eastAsia="en-IN"/>
         </w:rPr>
       </w:pPr>
-      <w:ins w:id="173" w:author="Vaibhav Garg" w:date="2022-03-12T10:41:00Z">
+      <w:ins w:id="192" w:author="Vaibhav Garg" w:date="2022-03-12T10:41:00Z">
         <w:r>
           <w:rPr>
             <w:rFonts w:ascii="Times New Roman" w:hAnsi="Times New Roman"/>
@@ -6200,7 +6391,7 @@
             <w:sz w:val="24"/>
             <w:szCs w:val="24"/>
             <w:lang w:val="en-IN" w:eastAsia="en-IN" w:bidi="ar-SA"/>
-            <w:rPrChange w:id="174">
+            <w:rPrChange w:id="193">
               <w:rPr>
                 <w:noProof/>
                 <w:lang w:val="en-IN" w:eastAsia="en-IN" w:bidi="ar-SA"/>
@@ -6263,14 +6454,14 @@
       <w:pPr>
         <w:spacing w:after="0" w:line="240" w:lineRule="auto"/>
         <w:rPr>
-          <w:ins w:id="175" w:author="Vaibhav Garg" w:date="2022-03-12T10:41:00Z"/>
+          <w:ins w:id="194" w:author="Vaibhav Garg" w:date="2022-03-12T10:41:00Z"/>
           <w:rFonts w:ascii="Times New Roman" w:hAnsi="Times New Roman"/>
           <w:sz w:val="24"/>
           <w:szCs w:val="24"/>
           <w:lang w:eastAsia="en-IN"/>
         </w:rPr>
       </w:pPr>
-      <w:ins w:id="176" w:author="Vaibhav Garg" w:date="2022-03-12T10:41:00Z">
+      <w:ins w:id="195" w:author="Vaibhav Garg" w:date="2022-03-12T10:41:00Z">
         <w:r>
           <w:rPr>
             <w:rFonts w:ascii="Times New Roman" w:hAnsi="Times New Roman"/>
@@ -6286,14 +6477,14 @@
       <w:pPr>
         <w:spacing w:after="0" w:line="240" w:lineRule="auto"/>
         <w:rPr>
-          <w:ins w:id="177" w:author="Vaibhav Garg" w:date="2022-03-12T10:41:00Z"/>
+          <w:ins w:id="196" w:author="Vaibhav Garg" w:date="2022-03-12T10:41:00Z"/>
           <w:rFonts w:ascii="Times New Roman" w:hAnsi="Times New Roman"/>
           <w:sz w:val="24"/>
           <w:szCs w:val="24"/>
           <w:lang w:eastAsia="en-IN"/>
         </w:rPr>
       </w:pPr>
-      <w:ins w:id="178" w:author="Vaibhav Garg" w:date="2022-03-12T10:41:00Z">
+      <w:ins w:id="197" w:author="Vaibhav Garg" w:date="2022-03-12T10:41:00Z">
         <w:r>
           <w:rPr>
             <w:rFonts w:ascii="Times New Roman" w:hAnsi="Times New Roman"/>
@@ -6301,7 +6492,7 @@
             <w:sz w:val="24"/>
             <w:szCs w:val="24"/>
             <w:lang w:val="en-IN" w:eastAsia="en-IN" w:bidi="ar-SA"/>
-            <w:rPrChange w:id="179">
+            <w:rPrChange w:id="198">
               <w:rPr>
                 <w:noProof/>
                 <w:lang w:val="en-IN" w:eastAsia="en-IN" w:bidi="ar-SA"/>
@@ -6363,14 +6554,14 @@
       <w:pPr>
         <w:spacing w:after="0" w:line="240" w:lineRule="auto"/>
         <w:rPr>
-          <w:ins w:id="180" w:author="Vaibhav Garg" w:date="2022-03-12T10:41:00Z"/>
+          <w:ins w:id="199" w:author="Vaibhav Garg" w:date="2022-03-12T10:41:00Z"/>
           <w:rFonts w:ascii="Times New Roman" w:hAnsi="Times New Roman"/>
           <w:sz w:val="24"/>
           <w:szCs w:val="24"/>
           <w:lang w:eastAsia="en-IN"/>
         </w:rPr>
       </w:pPr>
-      <w:ins w:id="181" w:author="Vaibhav Garg" w:date="2022-03-12T10:41:00Z">
+      <w:ins w:id="200" w:author="Vaibhav Garg" w:date="2022-03-12T10:41:00Z">
         <w:r>
           <w:rPr>
             <w:rFonts w:ascii="Times New Roman" w:hAnsi="Times New Roman"/>
@@ -6386,14 +6577,14 @@
       <w:pPr>
         <w:spacing w:before="100" w:beforeAutospacing="1" w:after="100" w:afterAutospacing="1" w:line="240" w:lineRule="auto"/>
         <w:rPr>
-          <w:ins w:id="182" w:author="Vaibhav Garg" w:date="2022-03-12T10:41:00Z"/>
+          <w:ins w:id="201" w:author="Vaibhav Garg" w:date="2022-03-12T10:41:00Z"/>
           <w:rFonts w:ascii="Times New Roman" w:hAnsi="Times New Roman"/>
           <w:sz w:val="24"/>
           <w:szCs w:val="24"/>
           <w:lang w:eastAsia="en-IN"/>
         </w:rPr>
       </w:pPr>
-      <w:ins w:id="183" w:author="Vaibhav Garg" w:date="2022-03-12T10:41:00Z">
+      <w:ins w:id="202" w:author="Vaibhav Garg" w:date="2022-03-12T10:41:00Z">
         <w:r>
           <w:rPr>
             <w:rFonts w:ascii="Times New Roman" w:hAnsi="Times New Roman"/>
@@ -6411,14 +6602,14 @@
         <w:spacing w:before="100" w:beforeAutospacing="1" w:after="100" w:afterAutospacing="1" w:line="240" w:lineRule="auto"/>
         <w:outlineLvl w:val="3"/>
         <w:rPr>
-          <w:ins w:id="184" w:author="Vaibhav Garg" w:date="2022-03-12T10:41:00Z"/>
+          <w:ins w:id="203" w:author="Vaibhav Garg" w:date="2022-03-12T10:41:00Z"/>
           <w:rFonts w:ascii="inherit" w:hAnsi="inherit"/>
           <w:sz w:val="24"/>
           <w:szCs w:val="24"/>
           <w:lang w:eastAsia="en-IN"/>
         </w:rPr>
       </w:pPr>
-      <w:ins w:id="185" w:author="Vaibhav Garg" w:date="2022-03-12T10:41:00Z">
+      <w:ins w:id="204" w:author="Vaibhav Garg" w:date="2022-03-12T10:41:00Z">
         <w:r>
           <w:rPr>
             <w:rFonts w:ascii="inherit" w:hAnsi="inherit"/>
@@ -6434,14 +6625,14 @@
       <w:pPr>
         <w:spacing w:after="0" w:line="240" w:lineRule="auto"/>
         <w:rPr>
-          <w:ins w:id="186" w:author="Vaibhav Garg" w:date="2022-03-12T10:41:00Z"/>
+          <w:ins w:id="205" w:author="Vaibhav Garg" w:date="2022-03-12T10:41:00Z"/>
           <w:rFonts w:ascii="Times New Roman" w:hAnsi="Times New Roman"/>
           <w:sz w:val="24"/>
           <w:szCs w:val="24"/>
           <w:lang w:eastAsia="en-IN"/>
         </w:rPr>
       </w:pPr>
-      <w:ins w:id="187" w:author="Vaibhav Garg" w:date="2022-03-12T10:41:00Z">
+      <w:ins w:id="206" w:author="Vaibhav Garg" w:date="2022-03-12T10:41:00Z">
         <w:r>
           <w:rPr>
             <w:rFonts w:ascii="Times New Roman" w:hAnsi="Times New Roman"/>
@@ -6449,7 +6640,7 @@
             <w:sz w:val="24"/>
             <w:szCs w:val="24"/>
             <w:lang w:val="en-IN" w:eastAsia="en-IN" w:bidi="ar-SA"/>
-            <w:rPrChange w:id="188">
+            <w:rPrChange w:id="207">
               <w:rPr>
                 <w:noProof/>
                 <w:lang w:val="en-IN" w:eastAsia="en-IN" w:bidi="ar-SA"/>
@@ -6511,14 +6702,14 @@
       <w:pPr>
         <w:spacing w:after="0" w:line="240" w:lineRule="auto"/>
         <w:rPr>
-          <w:ins w:id="189" w:author="Vaibhav Garg" w:date="2022-03-12T10:41:00Z"/>
+          <w:ins w:id="208" w:author="Vaibhav Garg" w:date="2022-03-12T10:41:00Z"/>
           <w:rFonts w:ascii="Times New Roman" w:hAnsi="Times New Roman"/>
           <w:sz w:val="24"/>
           <w:szCs w:val="24"/>
           <w:lang w:eastAsia="en-IN"/>
         </w:rPr>
       </w:pPr>
-      <w:ins w:id="190" w:author="Vaibhav Garg" w:date="2022-03-12T10:41:00Z">
+      <w:ins w:id="209" w:author="Vaibhav Garg" w:date="2022-03-12T10:41:00Z">
         <w:r>
           <w:rPr>
             <w:rFonts w:ascii="Times New Roman" w:hAnsi="Times New Roman"/>
@@ -6534,14 +6725,14 @@
       <w:pPr>
         <w:spacing w:before="100" w:beforeAutospacing="1" w:after="100" w:afterAutospacing="1" w:line="240" w:lineRule="auto"/>
         <w:rPr>
-          <w:ins w:id="191" w:author="Vaibhav Garg" w:date="2022-03-12T10:41:00Z"/>
+          <w:ins w:id="210" w:author="Vaibhav Garg" w:date="2022-03-12T10:41:00Z"/>
           <w:rFonts w:ascii="Times New Roman" w:hAnsi="Times New Roman"/>
           <w:sz w:val="24"/>
           <w:szCs w:val="24"/>
           <w:lang w:eastAsia="en-IN"/>
         </w:rPr>
       </w:pPr>
-      <w:ins w:id="192" w:author="Vaibhav Garg" w:date="2022-03-12T10:41:00Z">
+      <w:ins w:id="211" w:author="Vaibhav Garg" w:date="2022-03-12T10:41:00Z">
         <w:r>
           <w:rPr>
             <w:rFonts w:ascii="Times New Roman" w:hAnsi="Times New Roman"/>
@@ -6557,14 +6748,14 @@
       <w:pPr>
         <w:spacing w:after="0" w:line="240" w:lineRule="auto"/>
         <w:rPr>
-          <w:ins w:id="193" w:author="Vaibhav Garg" w:date="2022-03-12T10:41:00Z"/>
+          <w:ins w:id="212" w:author="Vaibhav Garg" w:date="2022-03-12T10:41:00Z"/>
           <w:rFonts w:ascii="Times New Roman" w:hAnsi="Times New Roman"/>
           <w:sz w:val="24"/>
           <w:szCs w:val="24"/>
           <w:lang w:eastAsia="en-IN"/>
         </w:rPr>
       </w:pPr>
-      <w:ins w:id="194" w:author="Vaibhav Garg" w:date="2022-03-12T10:41:00Z">
+      <w:ins w:id="213" w:author="Vaibhav Garg" w:date="2022-03-12T10:41:00Z">
         <w:r>
           <w:rPr>
             <w:rFonts w:ascii="Times New Roman" w:hAnsi="Times New Roman"/>
@@ -6572,7 +6763,7 @@
             <w:sz w:val="24"/>
             <w:szCs w:val="24"/>
             <w:lang w:val="en-IN" w:eastAsia="en-IN" w:bidi="ar-SA"/>
-            <w:rPrChange w:id="195">
+            <w:rPrChange w:id="214">
               <w:rPr>
                 <w:noProof/>
                 <w:lang w:val="en-IN" w:eastAsia="en-IN" w:bidi="ar-SA"/>
@@ -6634,14 +6825,14 @@
       <w:pPr>
         <w:spacing w:after="0" w:line="240" w:lineRule="auto"/>
         <w:rPr>
-          <w:ins w:id="196" w:author="Vaibhav Garg" w:date="2022-03-12T10:41:00Z"/>
+          <w:ins w:id="215" w:author="Vaibhav Garg" w:date="2022-03-12T10:41:00Z"/>
           <w:rFonts w:ascii="Times New Roman" w:hAnsi="Times New Roman"/>
           <w:sz w:val="24"/>
           <w:szCs w:val="24"/>
           <w:lang w:eastAsia="en-IN"/>
         </w:rPr>
       </w:pPr>
-      <w:ins w:id="197" w:author="Vaibhav Garg" w:date="2022-03-12T10:41:00Z">
+      <w:ins w:id="216" w:author="Vaibhav Garg" w:date="2022-03-12T10:41:00Z">
         <w:r>
           <w:rPr>
             <w:rFonts w:ascii="Times New Roman" w:hAnsi="Times New Roman"/>
@@ -6657,14 +6848,14 @@
       <w:pPr>
         <w:spacing w:before="100" w:beforeAutospacing="1" w:after="100" w:afterAutospacing="1" w:line="240" w:lineRule="auto"/>
         <w:rPr>
-          <w:ins w:id="198" w:author="Vaibhav Garg" w:date="2022-03-12T10:41:00Z"/>
+          <w:ins w:id="217" w:author="Vaibhav Garg" w:date="2022-03-12T10:41:00Z"/>
           <w:rFonts w:ascii="Times New Roman" w:hAnsi="Times New Roman"/>
           <w:sz w:val="24"/>
           <w:szCs w:val="24"/>
           <w:lang w:eastAsia="en-IN"/>
         </w:rPr>
       </w:pPr>
-      <w:ins w:id="199" w:author="Vaibhav Garg" w:date="2022-03-12T10:41:00Z">
+      <w:ins w:id="218" w:author="Vaibhav Garg" w:date="2022-03-12T10:41:00Z">
         <w:r>
           <w:rPr>
             <w:rFonts w:ascii="Times New Roman" w:hAnsi="Times New Roman"/>
@@ -6701,14 +6892,14 @@
         <w:spacing w:before="100" w:beforeAutospacing="1" w:after="100" w:afterAutospacing="1" w:line="240" w:lineRule="auto"/>
         <w:outlineLvl w:val="3"/>
         <w:rPr>
-          <w:ins w:id="200" w:author="Vaibhav Garg" w:date="2022-03-12T10:41:00Z"/>
+          <w:ins w:id="219" w:author="Vaibhav Garg" w:date="2022-03-12T10:41:00Z"/>
           <w:rFonts w:ascii="inherit" w:hAnsi="inherit"/>
           <w:sz w:val="24"/>
           <w:szCs w:val="24"/>
           <w:lang w:eastAsia="en-IN"/>
         </w:rPr>
       </w:pPr>
-      <w:ins w:id="201" w:author="Vaibhav Garg" w:date="2022-03-12T10:41:00Z">
+      <w:ins w:id="220" w:author="Vaibhav Garg" w:date="2022-03-12T10:41:00Z">
         <w:r>
           <w:rPr>
             <w:rFonts w:ascii="inherit" w:hAnsi="inherit"/>
@@ -6725,14 +6916,14 @@
       <w:pPr>
         <w:spacing w:after="0" w:line="240" w:lineRule="auto"/>
         <w:rPr>
-          <w:ins w:id="202" w:author="Vaibhav Garg" w:date="2022-03-12T10:41:00Z"/>
+          <w:ins w:id="221" w:author="Vaibhav Garg" w:date="2022-03-12T10:41:00Z"/>
           <w:rFonts w:ascii="Times New Roman" w:hAnsi="Times New Roman"/>
           <w:sz w:val="24"/>
           <w:szCs w:val="24"/>
           <w:lang w:eastAsia="en-IN"/>
         </w:rPr>
       </w:pPr>
-      <w:ins w:id="203" w:author="Vaibhav Garg" w:date="2022-03-12T10:41:00Z">
+      <w:ins w:id="222" w:author="Vaibhav Garg" w:date="2022-03-12T10:41:00Z">
         <w:r>
           <w:rPr>
             <w:rFonts w:ascii="Times New Roman" w:hAnsi="Times New Roman"/>
@@ -6740,7 +6931,7 @@
             <w:sz w:val="24"/>
             <w:szCs w:val="24"/>
             <w:lang w:val="en-IN" w:eastAsia="en-IN" w:bidi="ar-SA"/>
-            <w:rPrChange w:id="204">
+            <w:rPrChange w:id="223">
               <w:rPr>
                 <w:noProof/>
                 <w:lang w:val="en-IN" w:eastAsia="en-IN" w:bidi="ar-SA"/>
@@ -6802,14 +6993,14 @@
       <w:pPr>
         <w:spacing w:after="0" w:line="240" w:lineRule="auto"/>
         <w:rPr>
-          <w:ins w:id="205" w:author="Vaibhav Garg" w:date="2022-03-12T10:41:00Z"/>
+          <w:ins w:id="224" w:author="Vaibhav Garg" w:date="2022-03-12T10:41:00Z"/>
           <w:rFonts w:ascii="Times New Roman" w:hAnsi="Times New Roman"/>
           <w:sz w:val="24"/>
           <w:szCs w:val="24"/>
           <w:lang w:eastAsia="en-IN"/>
         </w:rPr>
       </w:pPr>
-      <w:ins w:id="206" w:author="Vaibhav Garg" w:date="2022-03-12T10:41:00Z">
+      <w:ins w:id="225" w:author="Vaibhav Garg" w:date="2022-03-12T10:41:00Z">
         <w:r>
           <w:rPr>
             <w:rFonts w:ascii="Times New Roman" w:hAnsi="Times New Roman"/>
@@ -6825,14 +7016,14 @@
       <w:pPr>
         <w:spacing w:after="0" w:line="240" w:lineRule="auto"/>
         <w:rPr>
-          <w:ins w:id="207" w:author="Vaibhav Garg" w:date="2022-03-12T10:41:00Z"/>
+          <w:ins w:id="226" w:author="Vaibhav Garg" w:date="2022-03-12T10:41:00Z"/>
           <w:rFonts w:ascii="Times New Roman" w:hAnsi="Times New Roman"/>
           <w:sz w:val="24"/>
           <w:szCs w:val="24"/>
           <w:lang w:eastAsia="en-IN"/>
         </w:rPr>
       </w:pPr>
-      <w:ins w:id="208" w:author="Vaibhav Garg" w:date="2022-03-12T10:41:00Z">
+      <w:ins w:id="227" w:author="Vaibhav Garg" w:date="2022-03-12T10:41:00Z">
         <w:r>
           <w:rPr>
             <w:rFonts w:ascii="Times New Roman" w:hAnsi="Times New Roman"/>
@@ -6840,7 +7031,7 @@
             <w:sz w:val="24"/>
             <w:szCs w:val="24"/>
             <w:lang w:val="en-IN" w:eastAsia="en-IN" w:bidi="ar-SA"/>
-            <w:rPrChange w:id="209">
+            <w:rPrChange w:id="228">
               <w:rPr>
                 <w:noProof/>
                 <w:lang w:val="en-IN" w:eastAsia="en-IN" w:bidi="ar-SA"/>
@@ -6902,14 +7093,14 @@
       <w:pPr>
         <w:spacing w:after="0" w:line="240" w:lineRule="auto"/>
         <w:rPr>
-          <w:ins w:id="210" w:author="Vaibhav Garg" w:date="2022-03-12T10:41:00Z"/>
+          <w:ins w:id="229" w:author="Vaibhav Garg" w:date="2022-03-12T10:41:00Z"/>
           <w:rFonts w:ascii="Times New Roman" w:hAnsi="Times New Roman"/>
           <w:sz w:val="24"/>
           <w:szCs w:val="24"/>
           <w:lang w:eastAsia="en-IN"/>
         </w:rPr>
       </w:pPr>
-      <w:ins w:id="211" w:author="Vaibhav Garg" w:date="2022-03-12T10:41:00Z">
+      <w:ins w:id="230" w:author="Vaibhav Garg" w:date="2022-03-12T10:41:00Z">
         <w:r>
           <w:rPr>
             <w:rFonts w:ascii="Times New Roman" w:hAnsi="Times New Roman"/>
@@ -6927,7 +7118,7 @@
         <w:spacing w:before="100" w:beforeAutospacing="1" w:after="100" w:afterAutospacing="1" w:line="240" w:lineRule="auto"/>
         <w:outlineLvl w:val="3"/>
         <w:rPr>
-          <w:ins w:id="212" w:author="Vaibhav Garg" w:date="2022-03-12T10:41:00Z"/>
+          <w:ins w:id="231" w:author="Vaibhav Garg" w:date="2022-03-12T10:41:00Z"/>
           <w:rFonts w:ascii="Segoe UI" w:hAnsi="Segoe UI" w:cs="Segoe UI"/>
           <w:color w:val="212529"/>
           <w:sz w:val="24"/>
@@ -6935,7 +7126,7 @@
           <w:lang w:eastAsia="en-IN"/>
         </w:rPr>
       </w:pPr>
-      <w:ins w:id="213" w:author="Vaibhav Garg" w:date="2022-03-12T10:41:00Z">
+      <w:ins w:id="232" w:author="Vaibhav Garg" w:date="2022-03-12T10:41:00Z">
         <w:r>
           <w:rPr>
             <w:rFonts w:ascii="Segoe UI" w:hAnsi="Segoe UI" w:cs="Segoe UI"/>
@@ -6953,7 +7144,7 @@
         <w:shd w:val="clear" w:color="auto" w:fill="FFFFFF"/>
         <w:spacing w:after="0" w:line="240" w:lineRule="auto"/>
         <w:rPr>
-          <w:ins w:id="214" w:author="Vaibhav Garg" w:date="2022-03-12T10:41:00Z"/>
+          <w:ins w:id="233" w:author="Vaibhav Garg" w:date="2022-03-12T10:41:00Z"/>
           <w:rFonts w:ascii="Segoe UI" w:hAnsi="Segoe UI" w:cs="Segoe UI"/>
           <w:color w:val="212529"/>
           <w:sz w:val="21"/>
@@ -6961,7 +7152,7 @@
           <w:lang w:eastAsia="en-IN"/>
         </w:rPr>
       </w:pPr>
-      <w:ins w:id="215" w:author="Vaibhav Garg" w:date="2022-03-12T10:41:00Z">
+      <w:ins w:id="234" w:author="Vaibhav Garg" w:date="2022-03-12T10:41:00Z">
         <w:r>
           <w:rPr>
             <w:rFonts w:ascii="Segoe UI" w:hAnsi="Segoe UI" w:cs="Segoe UI"/>
@@ -6970,7 +7161,7 @@
             <w:sz w:val="21"/>
             <w:szCs w:val="21"/>
             <w:lang w:val="en-IN" w:eastAsia="en-IN" w:bidi="ar-SA"/>
-            <w:rPrChange w:id="216">
+            <w:rPrChange w:id="235">
               <w:rPr>
                 <w:noProof/>
                 <w:lang w:val="en-IN" w:eastAsia="en-IN" w:bidi="ar-SA"/>
@@ -7034,7 +7225,7 @@
         <w:shd w:val="clear" w:color="auto" w:fill="FFFFFF"/>
         <w:spacing w:after="0" w:line="240" w:lineRule="auto"/>
         <w:rPr>
-          <w:ins w:id="217" w:author="Vaibhav Garg" w:date="2022-03-12T10:41:00Z"/>
+          <w:ins w:id="236" w:author="Vaibhav Garg" w:date="2022-03-12T10:41:00Z"/>
           <w:rFonts w:ascii="Segoe UI" w:hAnsi="Segoe UI" w:cs="Segoe UI"/>
           <w:color w:val="212529"/>
           <w:sz w:val="21"/>
@@ -7042,7 +7233,7 @@
           <w:lang w:eastAsia="en-IN"/>
         </w:rPr>
       </w:pPr>
-      <w:ins w:id="218" w:author="Vaibhav Garg" w:date="2022-03-12T10:41:00Z">
+      <w:ins w:id="237" w:author="Vaibhav Garg" w:date="2022-03-12T10:41:00Z">
         <w:r>
           <w:rPr>
             <w:rFonts w:ascii="Segoe UI" w:hAnsi="Segoe UI" w:cs="Segoe UI"/>
@@ -7060,7 +7251,7 @@
         <w:shd w:val="clear" w:color="auto" w:fill="FFFFFF"/>
         <w:spacing w:after="0" w:line="240" w:lineRule="auto"/>
         <w:rPr>
-          <w:ins w:id="219" w:author="Vaibhav Garg" w:date="2022-03-12T10:41:00Z"/>
+          <w:ins w:id="238" w:author="Vaibhav Garg" w:date="2022-03-12T10:41:00Z"/>
           <w:rFonts w:ascii="Segoe UI" w:hAnsi="Segoe UI" w:cs="Segoe UI"/>
           <w:color w:val="212529"/>
           <w:sz w:val="21"/>
@@ -7068,7 +7259,7 @@
           <w:lang w:eastAsia="en-IN"/>
         </w:rPr>
       </w:pPr>
-      <w:ins w:id="220" w:author="Vaibhav Garg" w:date="2022-03-12T10:41:00Z">
+      <w:ins w:id="239" w:author="Vaibhav Garg" w:date="2022-03-12T10:41:00Z">
         <w:r>
           <w:rPr>
             <w:rFonts w:ascii="Segoe UI" w:hAnsi="Segoe UI" w:cs="Segoe UI"/>
@@ -7077,7 +7268,7 @@
             <w:sz w:val="21"/>
             <w:szCs w:val="21"/>
             <w:lang w:val="en-IN" w:eastAsia="en-IN" w:bidi="ar-SA"/>
-            <w:rPrChange w:id="221">
+            <w:rPrChange w:id="240">
               <w:rPr>
                 <w:noProof/>
                 <w:lang w:val="en-IN" w:eastAsia="en-IN" w:bidi="ar-SA"/>
@@ -7140,7 +7331,7 @@
         <w:shd w:val="clear" w:color="auto" w:fill="FFFFFF"/>
         <w:spacing w:after="0" w:line="240" w:lineRule="auto"/>
         <w:rPr>
-          <w:ins w:id="222" w:author="Vaibhav Garg" w:date="2022-03-12T10:41:00Z"/>
+          <w:ins w:id="241" w:author="Vaibhav Garg" w:date="2022-03-12T10:41:00Z"/>
           <w:rFonts w:ascii="Segoe UI" w:hAnsi="Segoe UI" w:cs="Segoe UI"/>
           <w:color w:val="212529"/>
           <w:sz w:val="21"/>
@@ -7148,7 +7339,7 @@
           <w:lang w:eastAsia="en-IN"/>
         </w:rPr>
       </w:pPr>
-      <w:ins w:id="223" w:author="Vaibhav Garg" w:date="2022-03-12T10:41:00Z">
+      <w:ins w:id="242" w:author="Vaibhav Garg" w:date="2022-03-12T10:41:00Z">
         <w:r>
           <w:rPr>
             <w:rFonts w:ascii="Segoe UI" w:hAnsi="Segoe UI" w:cs="Segoe UI"/>
@@ -7164,7 +7355,7 @@
     <w:p>
       <w:pPr>
         <w:rPr>
-          <w:ins w:id="224" w:author="Vaibhav Garg" w:date="2022-03-12T10:41:00Z"/>
+          <w:ins w:id="243" w:author="Vaibhav Garg" w:date="2022-03-12T10:41:00Z"/>
         </w:rPr>
       </w:pPr>
     </w:p>
@@ -7173,11 +7364,11 @@
       <w:pPr>
         <w:pStyle w:val="Heading1"/>
       </w:pPr>
-      <w:bookmarkStart w:id="225" w:name="_Toc435699949"/>
+      <w:bookmarkStart w:id="244" w:name="_Toc435699949"/>
       <w:r>
         <w:t>Applicable Measurements</w:t>
       </w:r>
-      <w:bookmarkEnd w:id="225"/>
+      <w:bookmarkEnd w:id="244"/>
     </w:p>
     <w:p>
       <w:r>
@@ -7192,11 +7383,11 @@
           <w:highlight w:val="yellow"/>
         </w:rPr>
       </w:pPr>
-      <w:bookmarkStart w:id="226" w:name="_Toc435699950"/>
+      <w:bookmarkStart w:id="245" w:name="_Toc435699950"/>
       <w:r>
         <w:t>Exit Criteria/Outputs</w:t>
       </w:r>
-      <w:bookmarkEnd w:id="226"/>
+      <w:bookmarkEnd w:id="245"/>
     </w:p>
     <w:p>
       <w:pPr>
@@ -7298,7 +7489,7 @@
       </w:r>
     </w:p>
   </w:comment>
-  <w:comment w:id="44" w:author="Vaibhav Garg" w:date="2022-03-12T10:25:00Z" w:initials="VG">
+  <w:comment w:id="64" w:author="Vaibhav Garg" w:date="2022-03-12T10:25:00Z" w:initials="VG">
     <w:p>
       <w:pPr>
         <w:pStyle w:val="CommentText"/>
@@ -7401,8 +7592,29 @@
     <w:p>
       <w:pPr>
         <w:pStyle w:val="FootnoteText"/>
-      </w:pPr>
-      <w:ins w:id="31" w:author="Vaibhav Garg" w:date="2022-03-12T10:21:00Z">
+        <w:rPr>
+          <w:ins w:id="26" w:author="Jalaj Mathur" w:date="2022-04-09T12:30:00Z"/>
+        </w:rPr>
+      </w:pPr>
+      <w:ins w:id="27" w:author="Jalaj Mathur" w:date="2022-04-09T12:30:00Z">
+        <w:r>
+          <w:rPr>
+            <w:rStyle w:val="FootnoteReference"/>
+          </w:rPr>
+          <w:footnoteRef/>
+        </w:r>
+        <w:r>
+          <w:t xml:space="preserve"> https://gil.einframe.com</w:t>
+        </w:r>
+      </w:ins>
+    </w:p>
+  </w:footnote>
+  <w:footnote w:id="2">
+    <w:p>
+      <w:pPr>
+        <w:pStyle w:val="FootnoteText"/>
+      </w:pPr>
+      <w:ins w:id="44" w:author="Vaibhav Garg" w:date="2022-03-12T10:21:00Z">
         <w:r>
           <w:rPr>
             <w:rStyle w:val="FootnoteReference"/>
@@ -7421,22 +7633,45 @@
 <file path=word/header1.xml><?xml version="1.0" encoding="utf-8"?>
 <w:hdr xmlns:wpc="http://schemas.microsoft.com/office/word/2010/wordprocessingCanvas" xmlns:mc="http://schemas.openxmlformats.org/markup-compatibility/2006" xmlns:o="urn:schemas-microsoft-com:office:office" xmlns:r="http://schemas.openxmlformats.org/officeDocument/2006/relationships" xmlns:m="http://schemas.openxmlformats.org/officeDocument/2006/math" xmlns:v="urn:schemas-microsoft-com:vml" xmlns:wp14="http://schemas.microsoft.com/office/word/2010/wordprocessingDrawing" xmlns:wp="http://schemas.openxmlformats.org/drawingml/2006/wordprocessingDrawing" xmlns:w10="urn:schemas-microsoft-com:office:word" xmlns:w="http://schemas.openxmlformats.org/wordprocessingml/2006/main" xmlns:w14="http://schemas.microsoft.com/office/word/2010/wordml" xmlns:wpg="http://schemas.microsoft.com/office/word/2010/wordprocessingGroup" xmlns:wpi="http://schemas.microsoft.com/office/word/2010/wordprocessingInk" xmlns:wne="http://schemas.microsoft.com/office/word/2006/wordml" xmlns:wps="http://schemas.microsoft.com/office/word/2010/wordprocessingShape" mc:Ignorable="w14 wp14">
   <w:p>
-    <w:fldSimple w:instr=" TITLE   \* MERGEFORMAT ">
-      <w:r>
-        <w:t>Project Monitoring and Control Procedure</w:t>
-      </w:r>
-    </w:fldSimple>
+    <w:r>
+      <w:fldChar w:fldCharType="begin"/>
+    </w:r>
+    <w:r>
+      <w:instrText xml:space="preserve"> TITLE   \* MERGEFORMAT </w:instrText>
+    </w:r>
+    <w:r>
+      <w:fldChar w:fldCharType="separate"/>
+    </w:r>
+    <w:r>
+      <w:t>Project Monitoring and Control Procedure</w:t>
+    </w:r>
+    <w:r>
+      <w:fldChar w:fldCharType="end"/>
+    </w:r>
     <w:r>
       <w:br/>
     </w:r>
-    <w:fldSimple w:instr=" FILENAME   \* MERGEFORMAT ">
-      <w:r>
-        <w:rPr>
-          <w:noProof/>
-        </w:rPr>
-        <w:t>PRCD_PRJMAC.docx</w:t>
-      </w:r>
-    </w:fldSimple>
+    <w:r>
+      <w:fldChar w:fldCharType="begin"/>
+    </w:r>
+    <w:r>
+      <w:instrText xml:space="preserve"> FILENAME   \* MERGEFORMAT </w:instrText>
+    </w:r>
+    <w:r>
+      <w:fldChar w:fldCharType="separate"/>
+    </w:r>
+    <w:r>
+      <w:rPr>
+        <w:noProof/>
+      </w:rPr>
+      <w:t>PRCD_PRJMAC.docx</w:t>
+    </w:r>
+    <w:r>
+      <w:rPr>
+        <w:noProof/>
+      </w:rPr>
+      <w:fldChar w:fldCharType="end"/>
+    </w:r>
   </w:p>
 </w:hdr>
 </file>
@@ -15006,6 +15241,15 @@
 </file>
 
 <file path=customXml/item2.xml><?xml version="1.0" encoding="utf-8"?>
+<?mso-contentType ?>
+<FormTemplates xmlns="http://schemas.microsoft.com/sharepoint/v3/contenttype/forms">
+  <Display>DocumentLibraryForm</Display>
+  <Edit>DocumentLibraryForm</Edit>
+  <New>DocumentLibraryForm</New>
+</FormTemplates>
+</file>
+
+<file path=customXml/item3.xml><?xml version="1.0" encoding="utf-8"?>
 <ct:contentTypeSchema xmlns:ct="http://schemas.microsoft.com/office/2006/metadata/contentType" xmlns:ma="http://schemas.microsoft.com/office/2006/metadata/properties/metaAttributes" ct:_="" ma:_="" ma:contentTypeName="Document" ma:contentTypeID="0x01010005A068604E74C047BC66B3ED07869872" ma:contentTypeVersion="0" ma:contentTypeDescription="Create a new document." ma:contentTypeScope="" ma:versionID="7d65b694ac3f1c289d6201da35c196e2">
   <xsd:schema xmlns:xsd="http://www.w3.org/2001/XMLSchema" xmlns:p="http://schemas.microsoft.com/office/2006/metadata/properties" targetNamespace="http://schemas.microsoft.com/office/2006/metadata/properties" ma:root="true" ma:fieldsID="4aeb20c0e3442673af7ee10786458764">
     <xsd:element name="properties">
@@ -15054,23 +15298,14 @@
 </ct:contentTypeSchema>
 </file>
 
-<file path=customXml/item3.xml><?xml version="1.0" encoding="utf-8"?>
-<?mso-contentType ?>
-<FormTemplates xmlns="http://schemas.microsoft.com/sharepoint/v3/contenttype/forms">
-  <Display>DocumentLibraryForm</Display>
-  <Edit>DocumentLibraryForm</Edit>
-  <New>DocumentLibraryForm</New>
-</FormTemplates>
-</file>
-
 <file path=customXml/item4.xml><?xml version="1.0" encoding="utf-8"?>
-<LongProperties xmlns="http://schemas.microsoft.com/office/2006/metadata/longProperties"/>
+<p:properties xmlns:p="http://schemas.microsoft.com/office/2006/metadata/properties" xmlns:xsi="http://www.w3.org/2001/XMLSchema-instance">
+  <documentManagement/>
+</p:properties>
 </file>
 
 <file path=customXml/item5.xml><?xml version="1.0" encoding="utf-8"?>
-<p:properties xmlns:p="http://schemas.microsoft.com/office/2006/metadata/properties" xmlns:xsi="http://www.w3.org/2001/XMLSchema-instance">
-  <documentManagement/>
-</p:properties>
+<LongProperties xmlns="http://schemas.microsoft.com/office/2006/metadata/longProperties"/>
 </file>
 
 <file path=customXml/item6.xml><?xml version="1.0" encoding="utf-8"?>
@@ -15086,6 +15321,14 @@
 </file>
 
 <file path=customXml/itemProps2.xml><?xml version="1.0" encoding="utf-8"?>
+<ds:datastoreItem xmlns:ds="http://schemas.openxmlformats.org/officeDocument/2006/customXml" ds:itemID="{F17621D5-8118-4296-944B-367BCA2FC84A}">
+  <ds:schemaRefs>
+    <ds:schemaRef ds:uri="http://schemas.microsoft.com/sharepoint/v3/contenttype/forms"/>
+  </ds:schemaRefs>
+</ds:datastoreItem>
+</file>
+
+<file path=customXml/itemProps3.xml><?xml version="1.0" encoding="utf-8"?>
 <ds:datastoreItem xmlns:ds="http://schemas.openxmlformats.org/officeDocument/2006/customXml" ds:itemID="{F7E01B17-0D25-4F37-9E64-1D7935DF3C65}">
   <ds:schemaRefs>
     <ds:schemaRef ds:uri="http://schemas.microsoft.com/office/2006/metadata/contentType"/>
@@ -15100,15 +15343,15 @@
 </ds:datastoreItem>
 </file>
 
-<file path=customXml/itemProps3.xml><?xml version="1.0" encoding="utf-8"?>
-<ds:datastoreItem xmlns:ds="http://schemas.openxmlformats.org/officeDocument/2006/customXml" ds:itemID="{F17621D5-8118-4296-944B-367BCA2FC84A}">
+<file path=customXml/itemProps4.xml><?xml version="1.0" encoding="utf-8"?>
+<ds:datastoreItem xmlns:ds="http://schemas.openxmlformats.org/officeDocument/2006/customXml" ds:itemID="{413EE0B9-61A1-4D97-84E8-9D6D67F97DB6}">
   <ds:schemaRefs>
-    <ds:schemaRef ds:uri="http://schemas.microsoft.com/sharepoint/v3/contenttype/forms"/>
+    <ds:schemaRef ds:uri="http://schemas.microsoft.com/office/2006/metadata/properties"/>
   </ds:schemaRefs>
 </ds:datastoreItem>
 </file>
 
-<file path=customXml/itemProps4.xml><?xml version="1.0" encoding="utf-8"?>
+<file path=customXml/itemProps5.xml><?xml version="1.0" encoding="utf-8"?>
 <ds:datastoreItem xmlns:ds="http://schemas.openxmlformats.org/officeDocument/2006/customXml" ds:itemID="{C160D463-E0A4-43CC-B4FC-6A78BAE7598D}">
   <ds:schemaRefs>
     <ds:schemaRef ds:uri="http://schemas.microsoft.com/office/2006/metadata/longProperties"/>
@@ -15116,16 +15359,8 @@
 </ds:datastoreItem>
 </file>
 
-<file path=customXml/itemProps5.xml><?xml version="1.0" encoding="utf-8"?>
-<ds:datastoreItem xmlns:ds="http://schemas.openxmlformats.org/officeDocument/2006/customXml" ds:itemID="{413EE0B9-61A1-4D97-84E8-9D6D67F97DB6}">
-  <ds:schemaRefs>
-    <ds:schemaRef ds:uri="http://schemas.microsoft.com/office/2006/metadata/properties"/>
-  </ds:schemaRefs>
-</ds:datastoreItem>
-</file>
-
 <file path=customXml/itemProps6.xml><?xml version="1.0" encoding="utf-8"?>
-<ds:datastoreItem xmlns:ds="http://schemas.openxmlformats.org/officeDocument/2006/customXml" ds:itemID="{959B337B-3CFB-4637-81E0-A3094E104B59}">
+<ds:datastoreItem xmlns:ds="http://schemas.openxmlformats.org/officeDocument/2006/customXml" ds:itemID="{7E0A5D04-8790-4360-B5E5-4B5A3D43C9A8}">
   <ds:schemaRefs>
     <ds:schemaRef ds:uri="http://schemas.openxmlformats.org/officeDocument/2006/bibliography"/>
   </ds:schemaRefs>

</xml_diff>

<commit_message>
Against Audit observations 31 & 34 : extra bold corrected
Table of frequency of monitoring shifted to M&C procedure.
</commit_message>
<xml_diff>
--- a/Project Management/PRCD_PRJMAC.docx
+++ b/Project Management/PRCD_PRJMAC.docx
@@ -144,34 +144,21 @@
                     <w:rFonts w:asciiTheme="majorHAnsi" w:eastAsiaTheme="majorEastAsia" w:hAnsiTheme="majorHAnsi" w:cstheme="majorBidi"/>
                   </w:rPr>
                 </w:pPr>
-                <w:r>
-                  <w:fldChar w:fldCharType="begin"/>
-                </w:r>
-                <w:r>
-                  <w:instrText xml:space="preserve"> FILENAME   \* MERGEFORMAT </w:instrText>
-                </w:r>
-                <w:r>
-                  <w:fldChar w:fldCharType="separate"/>
-                </w:r>
-                <w:r>
-                  <w:rPr>
-                    <w:rFonts w:asciiTheme="majorHAnsi" w:eastAsiaTheme="majorEastAsia" w:hAnsiTheme="majorHAnsi" w:cstheme="majorBidi"/>
-                    <w:noProof/>
-                  </w:rPr>
-                  <w:t>PRCD_PRJMAC</w:t>
-                </w:r>
-                <w:r>
-                  <w:rPr>
-                    <w:noProof/>
-                  </w:rPr>
-                  <w:t>.docx</w:t>
-                </w:r>
-                <w:r>
-                  <w:rPr>
-                    <w:noProof/>
-                  </w:rPr>
-                  <w:fldChar w:fldCharType="end"/>
-                </w:r>
+                <w:fldSimple w:instr=" FILENAME   \* MERGEFORMAT ">
+                  <w:r>
+                    <w:rPr>
+                      <w:rFonts w:asciiTheme="majorHAnsi" w:eastAsiaTheme="majorEastAsia" w:hAnsiTheme="majorHAnsi" w:cstheme="majorBidi"/>
+                      <w:noProof/>
+                    </w:rPr>
+                    <w:t>PRCD_PRJMAC</w:t>
+                  </w:r>
+                  <w:r>
+                    <w:rPr>
+                      <w:noProof/>
+                    </w:rPr>
+                    <w:t>.docx</w:t>
+                  </w:r>
+                </w:fldSimple>
               </w:p>
             </w:tc>
           </w:tr>
@@ -239,10 +226,7 @@
           </w:tr>
         </w:tbl>
         <w:p/>
-        <w:p>
-          <w:bookmarkStart w:id="0" w:name="_GoBack"/>
-          <w:bookmarkEnd w:id="0"/>
-        </w:p>
+        <w:p/>
         <w:tbl>
           <w:tblPr>
             <w:tblpPr w:leftFromText="187" w:rightFromText="187" w:horzAnchor="margin" w:tblpXSpec="center" w:tblpYSpec="bottom"/>
@@ -1200,12 +1184,12 @@
       <w:pPr>
         <w:pStyle w:val="Heading1"/>
       </w:pPr>
-      <w:bookmarkStart w:id="1" w:name="_Toc102747977"/>
+      <w:bookmarkStart w:id="0" w:name="_Toc102747977"/>
       <w:r>
         <w:lastRenderedPageBreak/>
         <w:t>Overview</w:t>
       </w:r>
-      <w:bookmarkEnd w:id="1"/>
+      <w:bookmarkEnd w:id="0"/>
     </w:p>
     <w:p>
       <w:r>
@@ -1222,11 +1206,11 @@
       <w:pPr>
         <w:pStyle w:val="Heading1"/>
       </w:pPr>
-      <w:bookmarkStart w:id="2" w:name="_Toc102747978"/>
+      <w:bookmarkStart w:id="1" w:name="_Toc102747978"/>
       <w:r>
         <w:t>Objective</w:t>
       </w:r>
-      <w:bookmarkEnd w:id="2"/>
+      <w:bookmarkEnd w:id="1"/>
     </w:p>
     <w:p>
       <w:r>
@@ -1246,11 +1230,11 @@
       <w:pPr>
         <w:pStyle w:val="Heading1"/>
       </w:pPr>
-      <w:bookmarkStart w:id="3" w:name="_Toc102747979"/>
+      <w:bookmarkStart w:id="2" w:name="_Toc102747979"/>
       <w:r>
         <w:t>Scope</w:t>
       </w:r>
-      <w:bookmarkEnd w:id="3"/>
+      <w:bookmarkEnd w:id="2"/>
     </w:p>
     <w:p>
       <w:r>
@@ -1261,11 +1245,11 @@
       <w:pPr>
         <w:pStyle w:val="Heading1"/>
       </w:pPr>
-      <w:bookmarkStart w:id="4" w:name="_Toc102747980"/>
+      <w:bookmarkStart w:id="3" w:name="_Toc102747980"/>
       <w:r>
         <w:t>Inputs</w:t>
       </w:r>
-      <w:bookmarkEnd w:id="4"/>
+      <w:bookmarkEnd w:id="3"/>
     </w:p>
     <w:p>
       <w:pPr>
@@ -1361,14 +1345,14 @@
       <w:pPr>
         <w:pStyle w:val="Heading1"/>
       </w:pPr>
-      <w:bookmarkStart w:id="5" w:name="_Toc102747981"/>
+      <w:bookmarkStart w:id="4" w:name="_Toc102747981"/>
       <w:r>
         <w:t>Entry Criteria/</w:t>
       </w:r>
       <w:r>
         <w:t>Triggers</w:t>
       </w:r>
-      <w:bookmarkEnd w:id="5"/>
+      <w:bookmarkEnd w:id="4"/>
     </w:p>
     <w:p>
       <w:pPr>
@@ -1401,11 +1385,11 @@
       <w:pPr>
         <w:pStyle w:val="Heading1"/>
       </w:pPr>
-      <w:bookmarkStart w:id="6" w:name="_Toc102747982"/>
+      <w:bookmarkStart w:id="5" w:name="_Toc102747982"/>
       <w:r>
         <w:t>Tasks</w:t>
       </w:r>
-      <w:bookmarkEnd w:id="6"/>
+      <w:bookmarkEnd w:id="5"/>
     </w:p>
     <w:tbl>
       <w:tblPr>
@@ -1553,35 +1537,54 @@
           <w:p>
             <w:pPr>
               <w:cnfStyle w:val="000000000000" w:firstRow="0" w:lastRow="0" w:firstColumn="0" w:lastColumn="0" w:oddVBand="0" w:evenVBand="0" w:oddHBand="0" w:evenHBand="0" w:firstRowFirstColumn="0" w:firstRowLastColumn="0" w:lastRowFirstColumn="0" w:lastRowLastColumn="0"/>
+            </w:pPr>
+            <w:r>
+              <w:t>Timesheet</w:t>
+            </w:r>
+            <w:r>
+              <w:t xml:space="preserve"> </w:t>
+            </w:r>
+          </w:p>
+          <w:p>
+            <w:pPr>
+              <w:cnfStyle w:val="000000000000" w:firstRow="0" w:lastRow="0" w:firstColumn="0" w:lastColumn="0" w:oddVBand="0" w:evenVBand="0" w:oddHBand="0" w:evenHBand="0" w:firstRowFirstColumn="0" w:firstRowLastColumn="0" w:lastRowFirstColumn="0" w:lastRowLastColumn="0"/>
+            </w:pPr>
+            <w:r>
+              <w:t xml:space="preserve">The project team members fill up timesheet against the project tasks in </w:t>
+            </w:r>
+            <w:proofErr w:type="spellStart"/>
+            <w:r>
+              <w:t>GIL.ef</w:t>
+            </w:r>
+            <w:proofErr w:type="spellEnd"/>
+            <w:r>
+              <w:t xml:space="preserve"> </w:t>
+            </w:r>
+            <w:r>
+              <w:rPr>
+                <w:rStyle w:val="FootnoteReference"/>
+              </w:rPr>
+              <w:footnoteReference w:id="1"/>
+            </w:r>
+          </w:p>
+          <w:p>
+            <w:pPr>
+              <w:cnfStyle w:val="000000000000" w:firstRow="0" w:lastRow="0" w:firstColumn="0" w:lastColumn="0" w:oddVBand="0" w:evenVBand="0" w:oddHBand="0" w:evenHBand="0" w:firstRowFirstColumn="0" w:firstRowLastColumn="0" w:lastRowFirstColumn="0" w:lastRowLastColumn="0"/>
+            </w:pPr>
+            <w:r>
+              <w:lastRenderedPageBreak/>
+              <w:t>Task approval</w:t>
+            </w:r>
+          </w:p>
+          <w:p>
+            <w:pPr>
+              <w:cnfStyle w:val="000000000000" w:firstRow="0" w:lastRow="0" w:firstColumn="0" w:lastColumn="0" w:oddVBand="0" w:evenVBand="0" w:oddHBand="0" w:evenHBand="0" w:firstRowFirstColumn="0" w:firstRowLastColumn="0" w:lastRowFirstColumn="0" w:lastRowLastColumn="0"/>
               <w:rPr>
                 <w:b/>
               </w:rPr>
             </w:pPr>
             <w:r>
-              <w:rPr>
-                <w:b/>
-              </w:rPr>
-              <w:t>Timesheet</w:t>
-            </w:r>
-            <w:r>
-              <w:rPr>
-                <w:b/>
-              </w:rPr>
-              <w:t xml:space="preserve"> </w:t>
-            </w:r>
-          </w:p>
-          <w:p>
-            <w:pPr>
-              <w:cnfStyle w:val="000000000000" w:firstRow="0" w:lastRow="0" w:firstColumn="0" w:lastColumn="0" w:oddVBand="0" w:evenVBand="0" w:oddHBand="0" w:evenHBand="0" w:firstRowFirstColumn="0" w:firstRowLastColumn="0" w:lastRowFirstColumn="0" w:lastRowLastColumn="0"/>
-              <w:rPr>
-                <w:b/>
-              </w:rPr>
-            </w:pPr>
-            <w:r>
-              <w:rPr>
-                <w:b/>
-              </w:rPr>
-              <w:t xml:space="preserve">The project team members fill up timesheet against the project tasks in </w:t>
+              <w:t xml:space="preserve">The Project manager uses the task approval workflow in </w:t>
             </w:r>
             <w:proofErr w:type="spellStart"/>
             <w:r>
@@ -1589,62 +1592,6 @@
             </w:r>
             <w:proofErr w:type="spellEnd"/>
             <w:r>
-              <w:t xml:space="preserve"> </w:t>
-            </w:r>
-            <w:r>
-              <w:rPr>
-                <w:rStyle w:val="FootnoteReference"/>
-              </w:rPr>
-              <w:footnoteReference w:id="1"/>
-            </w:r>
-          </w:p>
-          <w:p>
-            <w:pPr>
-              <w:cnfStyle w:val="000000000000" w:firstRow="0" w:lastRow="0" w:firstColumn="0" w:lastColumn="0" w:oddVBand="0" w:evenVBand="0" w:oddHBand="0" w:evenHBand="0" w:firstRowFirstColumn="0" w:firstRowLastColumn="0" w:lastRowFirstColumn="0" w:lastRowLastColumn="0"/>
-              <w:rPr>
-                <w:b/>
-              </w:rPr>
-            </w:pPr>
-          </w:p>
-          <w:p>
-            <w:pPr>
-              <w:cnfStyle w:val="000000000000" w:firstRow="0" w:lastRow="0" w:firstColumn="0" w:lastColumn="0" w:oddVBand="0" w:evenVBand="0" w:oddHBand="0" w:evenHBand="0" w:firstRowFirstColumn="0" w:firstRowLastColumn="0" w:lastRowFirstColumn="0" w:lastRowLastColumn="0"/>
-              <w:rPr>
-                <w:b/>
-              </w:rPr>
-            </w:pPr>
-            <w:r>
-              <w:rPr>
-                <w:b/>
-              </w:rPr>
-              <w:t>Task approval</w:t>
-            </w:r>
-          </w:p>
-          <w:p>
-            <w:pPr>
-              <w:cnfStyle w:val="000000000000" w:firstRow="0" w:lastRow="0" w:firstColumn="0" w:lastColumn="0" w:oddVBand="0" w:evenVBand="0" w:oddHBand="0" w:evenHBand="0" w:firstRowFirstColumn="0" w:firstRowLastColumn="0" w:lastRowFirstColumn="0" w:lastRowLastColumn="0"/>
-              <w:rPr>
-                <w:b/>
-              </w:rPr>
-            </w:pPr>
-            <w:r>
-              <w:rPr>
-                <w:b/>
-              </w:rPr>
-              <w:t xml:space="preserve">The Project manager uses the task approval workflow in </w:t>
-            </w:r>
-            <w:proofErr w:type="spellStart"/>
-            <w:r>
-              <w:rPr>
-                <w:b/>
-              </w:rPr>
-              <w:t>GIL.ef</w:t>
-            </w:r>
-            <w:proofErr w:type="spellEnd"/>
-            <w:r>
-              <w:rPr>
-                <w:b/>
-              </w:rPr>
               <w:t xml:space="preserve"> to approve the tasks. They review the timesheet entries logged against the task, get them revised if necessary, identify the start and end dates of the task( typically from the timesheet entries), and approve the task with suitable approval comments.</w:t>
             </w:r>
           </w:p>
@@ -1684,7 +1631,7 @@
             <w:pPr>
               <w:pStyle w:val="ListParagraph"/>
             </w:pPr>
-            <w:bookmarkStart w:id="7" w:name="_Hlk97973411"/>
+            <w:bookmarkStart w:id="6" w:name="_Hlk97973411"/>
           </w:p>
         </w:tc>
         <w:tc>
@@ -2002,7 +1949,7 @@
           </w:p>
         </w:tc>
       </w:tr>
-      <w:bookmarkEnd w:id="7"/>
+      <w:bookmarkEnd w:id="6"/>
       <w:tr>
         <w:trPr>
           <w:cnfStyle w:val="000000100000" w:firstRow="0" w:lastRow="0" w:firstColumn="0" w:lastColumn="0" w:oddVBand="0" w:evenVBand="0" w:oddHBand="1" w:evenHBand="0" w:firstRowFirstColumn="0" w:firstRowLastColumn="0" w:lastRowFirstColumn="0" w:lastRowLastColumn="0"/>
@@ -2098,7 +2045,7 @@
                 <w:numId w:val="22"/>
               </w:numPr>
             </w:pPr>
-            <w:bookmarkStart w:id="8" w:name="_Hlk97973476"/>
+            <w:bookmarkStart w:id="7" w:name="_Hlk97973476"/>
           </w:p>
         </w:tc>
         <w:tc>
@@ -2110,7 +2057,11 @@
               <w:cnfStyle w:val="000000000000" w:firstRow="0" w:lastRow="0" w:firstColumn="0" w:lastColumn="0" w:oddVBand="0" w:evenVBand="0" w:oddHBand="0" w:evenHBand="0" w:firstRowFirstColumn="0" w:firstRowLastColumn="0" w:lastRowFirstColumn="0" w:lastRowLastColumn="0"/>
             </w:pPr>
             <w:r>
-              <w:t>Analyze the Project Metrics. Refer “Measurement and Analysis Procedure” (PRCD_MEASUR) - Project Metrics Section for details. Also analyze raw data for the metrics that will only be generated at the end of the project, for potential metrics goal violations, planned for in the Project Plan.</w:t>
+              <w:t xml:space="preserve">Analyze the Project Metrics. Refer “Measurement and Analysis Procedure” (PRCD_MEASUR) - Project Metrics Section for details. Also analyze raw data for the metrics that will only be generated at the end </w:t>
+            </w:r>
+            <w:r>
+              <w:lastRenderedPageBreak/>
+              <w:t>of the project, for potential metrics goal violations, planned for in the Project Plan.</w:t>
             </w:r>
           </w:p>
           <w:p>
@@ -2140,12 +2091,13 @@
               <w:cnfStyle w:val="000000000000" w:firstRow="0" w:lastRow="0" w:firstColumn="0" w:lastColumn="0" w:oddVBand="0" w:evenVBand="0" w:oddHBand="0" w:evenHBand="0" w:firstRowFirstColumn="0" w:firstRowLastColumn="0" w:lastRowFirstColumn="0" w:lastRowLastColumn="0"/>
             </w:pPr>
             <w:r>
+              <w:lastRenderedPageBreak/>
               <w:t>Project Manager</w:t>
             </w:r>
           </w:p>
         </w:tc>
       </w:tr>
-      <w:bookmarkEnd w:id="8"/>
+      <w:bookmarkEnd w:id="7"/>
       <w:tr>
         <w:trPr>
           <w:cnfStyle w:val="000000100000" w:firstRow="0" w:lastRow="0" w:firstColumn="0" w:lastColumn="0" w:oddVBand="0" w:evenVBand="0" w:oddHBand="1" w:evenHBand="0" w:firstRowFirstColumn="0" w:firstRowLastColumn="0" w:lastRowFirstColumn="0" w:lastRowLastColumn="0"/>
@@ -2539,7 +2491,6 @@
               <w:cnfStyle w:val="000000000000" w:firstRow="0" w:lastRow="0" w:firstColumn="0" w:lastColumn="0" w:oddVBand="0" w:evenVBand="0" w:oddHBand="0" w:evenHBand="0" w:firstRowFirstColumn="0" w:firstRowLastColumn="0" w:lastRowFirstColumn="0" w:lastRowLastColumn="0"/>
             </w:pPr>
             <w:r>
-              <w:lastRenderedPageBreak/>
               <w:t>Quality of Work products and Deliverables</w:t>
             </w:r>
           </w:p>
@@ -2591,6 +2542,7 @@
               <w:cnfStyle w:val="000000000000" w:firstRow="0" w:lastRow="0" w:firstColumn="0" w:lastColumn="0" w:oddVBand="0" w:evenVBand="0" w:oddHBand="0" w:evenHBand="0" w:firstRowFirstColumn="0" w:firstRowLastColumn="0" w:lastRowFirstColumn="0" w:lastRowLastColumn="0"/>
             </w:pPr>
             <w:r>
+              <w:lastRenderedPageBreak/>
               <w:t>Critical decisions</w:t>
             </w:r>
           </w:p>
@@ -3286,7 +3238,6 @@
               <w:cnfStyle w:val="000000100000" w:firstRow="0" w:lastRow="0" w:firstColumn="0" w:lastColumn="0" w:oddVBand="0" w:evenVBand="0" w:oddHBand="1" w:evenHBand="0" w:firstRowFirstColumn="0" w:firstRowLastColumn="0" w:lastRowFirstColumn="0" w:lastRowLastColumn="0"/>
             </w:pPr>
             <w:r>
-              <w:lastRenderedPageBreak/>
               <w:t>Approvals like budget, tools, project priorities etc.</w:t>
             </w:r>
           </w:p>
@@ -3306,7 +3257,6 @@
               <w:cnfStyle w:val="000000100000" w:firstRow="0" w:lastRow="0" w:firstColumn="0" w:lastColumn="0" w:oddVBand="0" w:evenVBand="0" w:oddHBand="1" w:evenHBand="0" w:firstRowFirstColumn="0" w:firstRowLastColumn="0" w:lastRowFirstColumn="0" w:lastRowLastColumn="0"/>
             </w:pPr>
             <w:r>
-              <w:lastRenderedPageBreak/>
               <w:t>Senior Management</w:t>
             </w:r>
           </w:p>
@@ -4182,7 +4132,11 @@
               </w:rPr>
             </w:pPr>
             <w:r>
-              <w:t>Use the provided workflow for incident learnings to document those for future reference.</w:t>
+              <w:t xml:space="preserve">Use the provided workflow for incident learnings to document those </w:t>
+            </w:r>
+            <w:r>
+              <w:lastRenderedPageBreak/>
+              <w:t>for future reference.</w:t>
             </w:r>
           </w:p>
         </w:tc>
@@ -4195,6 +4149,7 @@
               <w:cnfStyle w:val="000000000000" w:firstRow="0" w:lastRow="0" w:firstColumn="0" w:lastColumn="0" w:oddVBand="0" w:evenVBand="0" w:oddHBand="0" w:evenHBand="0" w:firstRowFirstColumn="0" w:firstRowLastColumn="0" w:lastRowFirstColumn="0" w:lastRowLastColumn="0"/>
             </w:pPr>
             <w:r>
+              <w:lastRenderedPageBreak/>
               <w:t>Project Manager</w:t>
             </w:r>
           </w:p>
@@ -4659,6 +4614,7 @@
     </w:tbl>
     <w:p>
       <w:r>
+        <w:lastRenderedPageBreak/>
         <w:t>* Improvements/Suggestions are solicited on “Process Improvement Proposals Database”.</w:t>
       </w:r>
       <w:r>
@@ -4673,11 +4629,11 @@
       <w:pPr>
         <w:pStyle w:val="Heading1"/>
       </w:pPr>
-      <w:bookmarkStart w:id="9" w:name="_Toc102747983"/>
+      <w:bookmarkStart w:id="8" w:name="_Toc102747983"/>
       <w:r>
         <w:t>Verification</w:t>
       </w:r>
-      <w:bookmarkEnd w:id="9"/>
+      <w:bookmarkEnd w:id="8"/>
     </w:p>
     <w:p>
       <w:pPr>
@@ -4713,11 +4669,11 @@
       <w:pPr>
         <w:pStyle w:val="Heading1"/>
       </w:pPr>
-      <w:bookmarkStart w:id="10" w:name="_Toc102747984"/>
+      <w:bookmarkStart w:id="9" w:name="_Toc102747984"/>
       <w:r>
         <w:t>Guidelines</w:t>
       </w:r>
-      <w:bookmarkEnd w:id="10"/>
+      <w:bookmarkEnd w:id="9"/>
     </w:p>
     <w:p>
       <w:r>
@@ -4737,11 +4693,1936 @@
       <w:pPr>
         <w:pStyle w:val="Heading2"/>
       </w:pPr>
-      <w:bookmarkStart w:id="11" w:name="_Toc102747985"/>
+      <w:bookmarkStart w:id="10" w:name="_Toc284250261"/>
+      <w:bookmarkStart w:id="11" w:name="_Toc447728374"/>
+      <w:bookmarkStart w:id="12" w:name="_Toc102746593"/>
+      <w:r>
+        <w:t>Fr</w:t>
+      </w:r>
+      <w:r>
+        <w:t>e</w:t>
+      </w:r>
+      <w:r>
+        <w:t>qu</w:t>
+      </w:r>
+      <w:r>
+        <w:t>e</w:t>
+      </w:r>
+      <w:r>
+        <w:t>n</w:t>
+      </w:r>
+      <w:r>
+        <w:t>c</w:t>
+      </w:r>
+      <w:r>
+        <w:t>y</w:t>
+      </w:r>
+      <w:r>
+        <w:t xml:space="preserve"> </w:t>
+      </w:r>
+      <w:r>
+        <w:t>of Project moni</w:t>
+      </w:r>
+      <w:r>
+        <w:t>to</w:t>
+      </w:r>
+      <w:r>
+        <w:t>ring</w:t>
+      </w:r>
+      <w:bookmarkEnd w:id="10"/>
+      <w:bookmarkEnd w:id="11"/>
+      <w:bookmarkEnd w:id="12"/>
+    </w:p>
+    <w:p>
+      <w:bookmarkStart w:id="13" w:name="_GoBack"/>
+      <w:bookmarkEnd w:id="13"/>
+    </w:p>
+    <w:tbl>
+      <w:tblPr>
+        <w:tblStyle w:val="LightGrid-Accent13"/>
+        <w:tblW w:w="9606" w:type="dxa"/>
+        <w:tblLayout w:type="fixed"/>
+        <w:tblLook w:val="0420" w:firstRow="1" w:lastRow="0" w:firstColumn="0" w:lastColumn="0" w:noHBand="0" w:noVBand="1"/>
+      </w:tblPr>
+      <w:tblGrid>
+        <w:gridCol w:w="959"/>
+        <w:gridCol w:w="4111"/>
+        <w:gridCol w:w="4536"/>
+      </w:tblGrid>
+      <w:tr>
+        <w:trPr>
+          <w:cnfStyle w:val="100000000000" w:firstRow="1" w:lastRow="0" w:firstColumn="0" w:lastColumn="0" w:oddVBand="0" w:evenVBand="0" w:oddHBand="0" w:evenHBand="0" w:firstRowFirstColumn="0" w:firstRowLastColumn="0" w:lastRowFirstColumn="0" w:lastRowLastColumn="0"/>
+          <w:trHeight w:hRule="exact" w:val="600"/>
+        </w:trPr>
+        <w:tc>
+          <w:tcPr>
+            <w:tcW w:w="959" w:type="dxa"/>
+          </w:tcPr>
+          <w:p>
+            <w:pPr>
+              <w:spacing w:after="0" w:line="240" w:lineRule="auto"/>
+              <w:rPr>
+                <w:rFonts w:ascii="Calibri" w:eastAsia="Times New Roman" w:hAnsi="Calibri" w:cs="Times New Roman"/>
+                <w:b w:val="0"/>
+                <w:bCs w:val="0"/>
+              </w:rPr>
+            </w:pPr>
+            <w:r>
+              <w:t>Sr.</w:t>
+            </w:r>
+          </w:p>
+          <w:p>
+            <w:pPr>
+              <w:spacing w:after="0" w:line="240" w:lineRule="auto"/>
+              <w:rPr>
+                <w:rFonts w:ascii="Calibri" w:eastAsia="Times New Roman" w:hAnsi="Calibri" w:cs="Times New Roman"/>
+                <w:b w:val="0"/>
+                <w:bCs w:val="0"/>
+              </w:rPr>
+            </w:pPr>
+            <w:r>
+              <w:t>No</w:t>
+            </w:r>
+            <w:r>
+              <w:t>.</w:t>
+            </w:r>
+          </w:p>
+        </w:tc>
+        <w:tc>
+          <w:tcPr>
+            <w:tcW w:w="4111" w:type="dxa"/>
+          </w:tcPr>
+          <w:p>
+            <w:pPr>
+              <w:spacing w:after="0" w:line="240" w:lineRule="auto"/>
+              <w:rPr>
+                <w:rFonts w:ascii="Calibri" w:eastAsia="Times New Roman" w:hAnsi="Calibri" w:cs="Times New Roman"/>
+                <w:b w:val="0"/>
+                <w:bCs w:val="0"/>
+              </w:rPr>
+            </w:pPr>
+            <w:r>
+              <w:t>Des</w:t>
+            </w:r>
+            <w:r>
+              <w:t>c</w:t>
+            </w:r>
+            <w:r>
+              <w:t>r</w:t>
+            </w:r>
+            <w:r>
+              <w:t>ipt</w:t>
+            </w:r>
+            <w:r>
+              <w:t>i</w:t>
+            </w:r>
+            <w:r>
+              <w:t>o</w:t>
+            </w:r>
+            <w:r>
+              <w:t>n</w:t>
+            </w:r>
+          </w:p>
+        </w:tc>
+        <w:tc>
+          <w:tcPr>
+            <w:tcW w:w="4536" w:type="dxa"/>
+          </w:tcPr>
+          <w:p>
+            <w:pPr>
+              <w:spacing w:after="0" w:line="240" w:lineRule="auto"/>
+              <w:rPr>
+                <w:rFonts w:ascii="Calibri" w:eastAsia="Times New Roman" w:hAnsi="Calibri" w:cs="Times New Roman"/>
+                <w:b w:val="0"/>
+                <w:bCs w:val="0"/>
+              </w:rPr>
+            </w:pPr>
+            <w:r>
+              <w:t>F</w:t>
+            </w:r>
+            <w:r>
+              <w:t>r</w:t>
+            </w:r>
+            <w:r>
+              <w:t>equ</w:t>
+            </w:r>
+            <w:r>
+              <w:t>e</w:t>
+            </w:r>
+            <w:r>
+              <w:t>nc</w:t>
+            </w:r>
+            <w:r>
+              <w:t>y</w:t>
+            </w:r>
+          </w:p>
+        </w:tc>
+      </w:tr>
+      <w:tr>
+        <w:trPr>
+          <w:cnfStyle w:val="000000100000" w:firstRow="0" w:lastRow="0" w:firstColumn="0" w:lastColumn="0" w:oddVBand="0" w:evenVBand="0" w:oddHBand="1" w:evenHBand="0" w:firstRowFirstColumn="0" w:firstRowLastColumn="0" w:lastRowFirstColumn="0" w:lastRowLastColumn="0"/>
+          <w:trHeight w:hRule="exact" w:val="713"/>
+        </w:trPr>
+        <w:tc>
+          <w:tcPr>
+            <w:tcW w:w="959" w:type="dxa"/>
+          </w:tcPr>
+          <w:p>
+            <w:pPr>
+              <w:widowControl w:val="0"/>
+              <w:autoSpaceDE w:val="0"/>
+              <w:autoSpaceDN w:val="0"/>
+              <w:adjustRightInd w:val="0"/>
+              <w:spacing w:before="37" w:after="0" w:line="240" w:lineRule="auto"/>
+              <w:ind w:left="97"/>
+              <w:rPr>
+                <w:rFonts w:ascii="Times New Roman" w:eastAsia="Times New Roman" w:hAnsi="Times New Roman" w:cs="Times New Roman"/>
+                <w:sz w:val="24"/>
+                <w:szCs w:val="24"/>
+              </w:rPr>
+            </w:pPr>
+            <w:r>
+              <w:rPr>
+                <w:rFonts w:ascii="Arial" w:hAnsi="Arial" w:cs="Arial"/>
+                <w:sz w:val="20"/>
+                <w:szCs w:val="20"/>
+              </w:rPr>
+              <w:t>1.</w:t>
+            </w:r>
+          </w:p>
+        </w:tc>
+        <w:tc>
+          <w:tcPr>
+            <w:tcW w:w="4111" w:type="dxa"/>
+          </w:tcPr>
+          <w:p>
+            <w:pPr>
+              <w:widowControl w:val="0"/>
+              <w:autoSpaceDE w:val="0"/>
+              <w:autoSpaceDN w:val="0"/>
+              <w:adjustRightInd w:val="0"/>
+              <w:spacing w:before="18" w:after="0" w:line="240" w:lineRule="auto"/>
+              <w:ind w:left="97"/>
+              <w:rPr>
+                <w:rFonts w:ascii="Arial" w:eastAsia="Times New Roman" w:hAnsi="Arial" w:cs="Arial"/>
+                <w:sz w:val="20"/>
+                <w:szCs w:val="20"/>
+              </w:rPr>
+            </w:pPr>
+            <w:r>
+              <w:rPr>
+                <w:rFonts w:ascii="Arial" w:hAnsi="Arial" w:cs="Arial"/>
+                <w:spacing w:val="-1"/>
+                <w:sz w:val="20"/>
+                <w:szCs w:val="20"/>
+              </w:rPr>
+              <w:t>S</w:t>
+            </w:r>
+            <w:r>
+              <w:rPr>
+                <w:rFonts w:ascii="Arial" w:hAnsi="Arial" w:cs="Arial"/>
+                <w:sz w:val="20"/>
+                <w:szCs w:val="20"/>
+              </w:rPr>
+              <w:t>e</w:t>
+            </w:r>
+            <w:r>
+              <w:rPr>
+                <w:rFonts w:ascii="Arial" w:hAnsi="Arial" w:cs="Arial"/>
+                <w:spacing w:val="2"/>
+                <w:sz w:val="20"/>
+                <w:szCs w:val="20"/>
+              </w:rPr>
+              <w:t>n</w:t>
+            </w:r>
+            <w:r>
+              <w:rPr>
+                <w:rFonts w:ascii="Arial" w:hAnsi="Arial" w:cs="Arial"/>
+                <w:spacing w:val="-1"/>
+                <w:sz w:val="20"/>
+                <w:szCs w:val="20"/>
+              </w:rPr>
+              <w:t>i</w:t>
+            </w:r>
+            <w:r>
+              <w:rPr>
+                <w:rFonts w:ascii="Arial" w:hAnsi="Arial" w:cs="Arial"/>
+                <w:sz w:val="20"/>
+                <w:szCs w:val="20"/>
+              </w:rPr>
+              <w:t xml:space="preserve">or </w:t>
+            </w:r>
+            <w:r>
+              <w:rPr>
+                <w:rFonts w:ascii="Arial" w:hAnsi="Arial" w:cs="Arial"/>
+                <w:spacing w:val="47"/>
+                <w:sz w:val="20"/>
+                <w:szCs w:val="20"/>
+              </w:rPr>
+              <w:t xml:space="preserve"> </w:t>
+            </w:r>
+            <w:r>
+              <w:rPr>
+                <w:rFonts w:ascii="Arial" w:hAnsi="Arial" w:cs="Arial"/>
+                <w:sz w:val="20"/>
+                <w:szCs w:val="20"/>
+              </w:rPr>
+              <w:t>M</w:t>
+            </w:r>
+            <w:r>
+              <w:rPr>
+                <w:rFonts w:ascii="Arial" w:hAnsi="Arial" w:cs="Arial"/>
+                <w:spacing w:val="2"/>
+                <w:sz w:val="20"/>
+                <w:szCs w:val="20"/>
+              </w:rPr>
+              <w:t>a</w:t>
+            </w:r>
+            <w:r>
+              <w:rPr>
+                <w:rFonts w:ascii="Arial" w:hAnsi="Arial" w:cs="Arial"/>
+                <w:sz w:val="20"/>
+                <w:szCs w:val="20"/>
+              </w:rPr>
+              <w:t>n</w:t>
+            </w:r>
+            <w:r>
+              <w:rPr>
+                <w:rFonts w:ascii="Arial" w:hAnsi="Arial" w:cs="Arial"/>
+                <w:spacing w:val="2"/>
+                <w:sz w:val="20"/>
+                <w:szCs w:val="20"/>
+              </w:rPr>
+              <w:t>a</w:t>
+            </w:r>
+            <w:r>
+              <w:rPr>
+                <w:rFonts w:ascii="Arial" w:hAnsi="Arial" w:cs="Arial"/>
+                <w:sz w:val="20"/>
+                <w:szCs w:val="20"/>
+              </w:rPr>
+              <w:t>ge</w:t>
+            </w:r>
+            <w:r>
+              <w:rPr>
+                <w:rFonts w:ascii="Arial" w:hAnsi="Arial" w:cs="Arial"/>
+                <w:spacing w:val="4"/>
+                <w:sz w:val="20"/>
+                <w:szCs w:val="20"/>
+              </w:rPr>
+              <w:t>m</w:t>
+            </w:r>
+            <w:r>
+              <w:rPr>
+                <w:rFonts w:ascii="Arial" w:hAnsi="Arial" w:cs="Arial"/>
+                <w:sz w:val="20"/>
+                <w:szCs w:val="20"/>
+              </w:rPr>
+              <w:t xml:space="preserve">ent </w:t>
+            </w:r>
+            <w:r>
+              <w:rPr>
+                <w:rFonts w:ascii="Arial" w:hAnsi="Arial" w:cs="Arial"/>
+                <w:spacing w:val="46"/>
+                <w:sz w:val="20"/>
+                <w:szCs w:val="20"/>
+              </w:rPr>
+              <w:t xml:space="preserve"> </w:t>
+            </w:r>
+            <w:r>
+              <w:rPr>
+                <w:rFonts w:ascii="Arial" w:hAnsi="Arial" w:cs="Arial"/>
+                <w:spacing w:val="2"/>
+                <w:sz w:val="20"/>
+                <w:szCs w:val="20"/>
+              </w:rPr>
+              <w:t>Milestone</w:t>
+            </w:r>
+            <w:r>
+              <w:rPr>
+                <w:rFonts w:ascii="Arial" w:hAnsi="Arial" w:cs="Arial"/>
+                <w:spacing w:val="46"/>
+                <w:sz w:val="20"/>
+                <w:szCs w:val="20"/>
+              </w:rPr>
+              <w:t xml:space="preserve"> </w:t>
+            </w:r>
+            <w:r>
+              <w:rPr>
+                <w:rFonts w:ascii="Arial" w:hAnsi="Arial" w:cs="Arial"/>
+                <w:sz w:val="20"/>
+                <w:szCs w:val="20"/>
+              </w:rPr>
+              <w:t>Re</w:t>
+            </w:r>
+            <w:r>
+              <w:rPr>
+                <w:rFonts w:ascii="Arial" w:hAnsi="Arial" w:cs="Arial"/>
+                <w:spacing w:val="1"/>
+                <w:sz w:val="20"/>
+                <w:szCs w:val="20"/>
+              </w:rPr>
+              <w:t>v</w:t>
+            </w:r>
+            <w:r>
+              <w:rPr>
+                <w:rFonts w:ascii="Arial" w:hAnsi="Arial" w:cs="Arial"/>
+                <w:spacing w:val="-1"/>
+                <w:sz w:val="20"/>
+                <w:szCs w:val="20"/>
+              </w:rPr>
+              <w:t>i</w:t>
+            </w:r>
+            <w:r>
+              <w:rPr>
+                <w:rFonts w:ascii="Arial" w:hAnsi="Arial" w:cs="Arial"/>
+                <w:spacing w:val="2"/>
+                <w:sz w:val="20"/>
+                <w:szCs w:val="20"/>
+              </w:rPr>
+              <w:t>e</w:t>
+            </w:r>
+            <w:r>
+              <w:rPr>
+                <w:rFonts w:ascii="Arial" w:hAnsi="Arial" w:cs="Arial"/>
+                <w:sz w:val="20"/>
+                <w:szCs w:val="20"/>
+              </w:rPr>
+              <w:t>w</w:t>
+            </w:r>
+          </w:p>
+          <w:p>
+            <w:pPr>
+              <w:widowControl w:val="0"/>
+              <w:autoSpaceDE w:val="0"/>
+              <w:autoSpaceDN w:val="0"/>
+              <w:adjustRightInd w:val="0"/>
+              <w:spacing w:after="0" w:line="240" w:lineRule="auto"/>
+              <w:ind w:left="97"/>
+              <w:rPr>
+                <w:rFonts w:ascii="Times New Roman" w:eastAsia="Times New Roman" w:hAnsi="Times New Roman" w:cs="Times New Roman"/>
+                <w:sz w:val="24"/>
+                <w:szCs w:val="24"/>
+              </w:rPr>
+            </w:pPr>
+            <w:r>
+              <w:rPr>
+                <w:rFonts w:ascii="Arial" w:hAnsi="Arial" w:cs="Arial"/>
+                <w:spacing w:val="1"/>
+                <w:sz w:val="20"/>
+                <w:szCs w:val="20"/>
+              </w:rPr>
+              <w:t>(</w:t>
+            </w:r>
+            <w:r>
+              <w:rPr>
+                <w:rFonts w:ascii="Arial" w:hAnsi="Arial" w:cs="Arial"/>
+                <w:spacing w:val="-1"/>
+                <w:sz w:val="20"/>
+                <w:szCs w:val="20"/>
+              </w:rPr>
+              <w:t>S</w:t>
+            </w:r>
+            <w:r>
+              <w:rPr>
+                <w:rFonts w:ascii="Arial" w:hAnsi="Arial" w:cs="Arial"/>
+                <w:sz w:val="20"/>
+                <w:szCs w:val="20"/>
+              </w:rPr>
+              <w:t>MR)</w:t>
+            </w:r>
+          </w:p>
+        </w:tc>
+        <w:tc>
+          <w:tcPr>
+            <w:tcW w:w="4536" w:type="dxa"/>
+          </w:tcPr>
+          <w:p>
+            <w:pPr>
+              <w:widowControl w:val="0"/>
+              <w:autoSpaceDE w:val="0"/>
+              <w:autoSpaceDN w:val="0"/>
+              <w:adjustRightInd w:val="0"/>
+              <w:spacing w:before="63" w:after="0" w:line="240" w:lineRule="auto"/>
+              <w:ind w:left="155"/>
+              <w:rPr>
+                <w:rFonts w:ascii="Times New Roman" w:eastAsia="Times New Roman" w:hAnsi="Times New Roman" w:cs="Times New Roman"/>
+                <w:sz w:val="24"/>
+                <w:szCs w:val="24"/>
+              </w:rPr>
+            </w:pPr>
+            <w:r>
+              <w:rPr>
+                <w:rFonts w:ascii="Times New Roman" w:hAnsi="Times New Roman"/>
+                <w:sz w:val="24"/>
+                <w:szCs w:val="24"/>
+              </w:rPr>
+              <w:t>At each Phase Milestone</w:t>
+            </w:r>
+          </w:p>
+        </w:tc>
+      </w:tr>
+      <w:tr>
+        <w:trPr>
+          <w:cnfStyle w:val="000000010000" w:firstRow="0" w:lastRow="0" w:firstColumn="0" w:lastColumn="0" w:oddVBand="0" w:evenVBand="0" w:oddHBand="0" w:evenHBand="1" w:firstRowFirstColumn="0" w:firstRowLastColumn="0" w:lastRowFirstColumn="0" w:lastRowLastColumn="0"/>
+          <w:trHeight w:hRule="exact" w:val="401"/>
+        </w:trPr>
+        <w:tc>
+          <w:tcPr>
+            <w:tcW w:w="959" w:type="dxa"/>
+          </w:tcPr>
+          <w:p>
+            <w:pPr>
+              <w:widowControl w:val="0"/>
+              <w:autoSpaceDE w:val="0"/>
+              <w:autoSpaceDN w:val="0"/>
+              <w:adjustRightInd w:val="0"/>
+              <w:spacing w:before="37" w:after="0" w:line="240" w:lineRule="auto"/>
+              <w:ind w:left="97"/>
+              <w:rPr>
+                <w:rFonts w:ascii="Times New Roman" w:eastAsia="Times New Roman" w:hAnsi="Times New Roman" w:cs="Times New Roman"/>
+                <w:sz w:val="24"/>
+                <w:szCs w:val="24"/>
+              </w:rPr>
+            </w:pPr>
+            <w:r>
+              <w:rPr>
+                <w:rFonts w:ascii="Arial" w:hAnsi="Arial" w:cs="Arial"/>
+                <w:sz w:val="20"/>
+                <w:szCs w:val="20"/>
+              </w:rPr>
+              <w:t>2.</w:t>
+            </w:r>
+          </w:p>
+        </w:tc>
+        <w:tc>
+          <w:tcPr>
+            <w:tcW w:w="4111" w:type="dxa"/>
+          </w:tcPr>
+          <w:p>
+            <w:pPr>
+              <w:widowControl w:val="0"/>
+              <w:autoSpaceDE w:val="0"/>
+              <w:autoSpaceDN w:val="0"/>
+              <w:adjustRightInd w:val="0"/>
+              <w:spacing w:before="18" w:after="0" w:line="240" w:lineRule="auto"/>
+              <w:ind w:left="97"/>
+              <w:rPr>
+                <w:rFonts w:ascii="Times New Roman" w:eastAsia="Times New Roman" w:hAnsi="Times New Roman" w:cs="Times New Roman"/>
+                <w:sz w:val="24"/>
+                <w:szCs w:val="24"/>
+              </w:rPr>
+            </w:pPr>
+            <w:r>
+              <w:rPr>
+                <w:rFonts w:ascii="Arial" w:hAnsi="Arial" w:cs="Arial"/>
+                <w:spacing w:val="-1"/>
+                <w:sz w:val="20"/>
+                <w:szCs w:val="20"/>
+              </w:rPr>
+              <w:t>S</w:t>
+            </w:r>
+            <w:r>
+              <w:rPr>
+                <w:rFonts w:ascii="Arial" w:hAnsi="Arial" w:cs="Arial"/>
+                <w:sz w:val="20"/>
+                <w:szCs w:val="20"/>
+              </w:rPr>
+              <w:t>ta</w:t>
+            </w:r>
+            <w:r>
+              <w:rPr>
+                <w:rFonts w:ascii="Arial" w:hAnsi="Arial" w:cs="Arial"/>
+                <w:spacing w:val="2"/>
+                <w:sz w:val="20"/>
+                <w:szCs w:val="20"/>
+              </w:rPr>
+              <w:t>t</w:t>
+            </w:r>
+            <w:r>
+              <w:rPr>
+                <w:rFonts w:ascii="Arial" w:hAnsi="Arial" w:cs="Arial"/>
+                <w:sz w:val="20"/>
+                <w:szCs w:val="20"/>
+              </w:rPr>
+              <w:t>us R</w:t>
+            </w:r>
+            <w:r>
+              <w:rPr>
+                <w:rFonts w:ascii="Arial" w:hAnsi="Arial" w:cs="Arial"/>
+                <w:spacing w:val="2"/>
+                <w:sz w:val="20"/>
+                <w:szCs w:val="20"/>
+              </w:rPr>
+              <w:t>e</w:t>
+            </w:r>
+            <w:r>
+              <w:rPr>
+                <w:rFonts w:ascii="Arial" w:hAnsi="Arial" w:cs="Arial"/>
+                <w:spacing w:val="-1"/>
+                <w:sz w:val="20"/>
+                <w:szCs w:val="20"/>
+              </w:rPr>
+              <w:t>vi</w:t>
+            </w:r>
+            <w:r>
+              <w:rPr>
+                <w:rFonts w:ascii="Arial" w:hAnsi="Arial" w:cs="Arial"/>
+                <w:spacing w:val="2"/>
+                <w:sz w:val="20"/>
+                <w:szCs w:val="20"/>
+              </w:rPr>
+              <w:t>e</w:t>
+            </w:r>
+            <w:r>
+              <w:rPr>
+                <w:rFonts w:ascii="Arial" w:hAnsi="Arial" w:cs="Arial"/>
+                <w:sz w:val="20"/>
+                <w:szCs w:val="20"/>
+              </w:rPr>
+              <w:t>w</w:t>
+            </w:r>
+            <w:r>
+              <w:rPr>
+                <w:rFonts w:ascii="Arial" w:hAnsi="Arial" w:cs="Arial"/>
+                <w:sz w:val="20"/>
+                <w:szCs w:val="20"/>
+              </w:rPr>
+              <w:t xml:space="preserve"> Team</w:t>
+            </w:r>
+            <w:r>
+              <w:rPr>
+                <w:rFonts w:ascii="Arial" w:hAnsi="Arial" w:cs="Arial"/>
+                <w:spacing w:val="-1"/>
+                <w:sz w:val="20"/>
+                <w:szCs w:val="20"/>
+              </w:rPr>
+              <w:t xml:space="preserve"> </w:t>
+            </w:r>
+            <w:r>
+              <w:rPr>
+                <w:rFonts w:ascii="Arial" w:hAnsi="Arial" w:cs="Arial"/>
+                <w:spacing w:val="2"/>
+                <w:sz w:val="20"/>
+                <w:szCs w:val="20"/>
+              </w:rPr>
+              <w:t>M</w:t>
+            </w:r>
+            <w:r>
+              <w:rPr>
+                <w:rFonts w:ascii="Arial" w:hAnsi="Arial" w:cs="Arial"/>
+                <w:sz w:val="20"/>
+                <w:szCs w:val="20"/>
+              </w:rPr>
+              <w:t>ee</w:t>
+            </w:r>
+            <w:r>
+              <w:rPr>
+                <w:rFonts w:ascii="Arial" w:hAnsi="Arial" w:cs="Arial"/>
+                <w:spacing w:val="2"/>
+                <w:sz w:val="20"/>
+                <w:szCs w:val="20"/>
+              </w:rPr>
+              <w:t>t</w:t>
+            </w:r>
+            <w:r>
+              <w:rPr>
+                <w:rFonts w:ascii="Arial" w:hAnsi="Arial" w:cs="Arial"/>
+                <w:spacing w:val="-1"/>
+                <w:sz w:val="20"/>
+                <w:szCs w:val="20"/>
+              </w:rPr>
+              <w:t>i</w:t>
+            </w:r>
+            <w:r>
+              <w:rPr>
+                <w:rFonts w:ascii="Arial" w:hAnsi="Arial" w:cs="Arial"/>
+                <w:sz w:val="20"/>
+                <w:szCs w:val="20"/>
+              </w:rPr>
+              <w:t>ng</w:t>
+            </w:r>
+          </w:p>
+        </w:tc>
+        <w:tc>
+          <w:tcPr>
+            <w:tcW w:w="4536" w:type="dxa"/>
+          </w:tcPr>
+          <w:p>
+            <w:pPr>
+              <w:widowControl w:val="0"/>
+              <w:autoSpaceDE w:val="0"/>
+              <w:autoSpaceDN w:val="0"/>
+              <w:adjustRightInd w:val="0"/>
+              <w:spacing w:before="63" w:after="0" w:line="240" w:lineRule="auto"/>
+              <w:ind w:left="155"/>
+              <w:rPr>
+                <w:rFonts w:ascii="Times New Roman" w:eastAsia="Times New Roman" w:hAnsi="Times New Roman" w:cs="Times New Roman"/>
+                <w:sz w:val="24"/>
+                <w:szCs w:val="24"/>
+              </w:rPr>
+            </w:pPr>
+            <w:r>
+              <w:rPr>
+                <w:rFonts w:ascii="Times New Roman" w:hAnsi="Times New Roman"/>
+                <w:sz w:val="24"/>
+                <w:szCs w:val="24"/>
+              </w:rPr>
+              <w:t>Fortnightly</w:t>
+            </w:r>
+          </w:p>
+        </w:tc>
+      </w:tr>
+      <w:tr>
+        <w:trPr>
+          <w:cnfStyle w:val="000000100000" w:firstRow="0" w:lastRow="0" w:firstColumn="0" w:lastColumn="0" w:oddVBand="0" w:evenVBand="0" w:oddHBand="1" w:evenHBand="0" w:firstRowFirstColumn="0" w:firstRowLastColumn="0" w:lastRowFirstColumn="0" w:lastRowLastColumn="0"/>
+          <w:trHeight w:hRule="exact" w:val="435"/>
+        </w:trPr>
+        <w:tc>
+          <w:tcPr>
+            <w:tcW w:w="959" w:type="dxa"/>
+          </w:tcPr>
+          <w:p>
+            <w:pPr>
+              <w:widowControl w:val="0"/>
+              <w:autoSpaceDE w:val="0"/>
+              <w:autoSpaceDN w:val="0"/>
+              <w:adjustRightInd w:val="0"/>
+              <w:spacing w:before="37" w:after="0" w:line="240" w:lineRule="auto"/>
+              <w:ind w:left="97"/>
+              <w:rPr>
+                <w:rFonts w:ascii="Times New Roman" w:eastAsia="Times New Roman" w:hAnsi="Times New Roman" w:cs="Times New Roman"/>
+                <w:sz w:val="24"/>
+                <w:szCs w:val="24"/>
+              </w:rPr>
+            </w:pPr>
+            <w:r>
+              <w:rPr>
+                <w:rFonts w:ascii="Arial" w:hAnsi="Arial" w:cs="Arial"/>
+                <w:sz w:val="20"/>
+                <w:szCs w:val="20"/>
+              </w:rPr>
+              <w:t>3.</w:t>
+            </w:r>
+          </w:p>
+        </w:tc>
+        <w:tc>
+          <w:tcPr>
+            <w:tcW w:w="4111" w:type="dxa"/>
+          </w:tcPr>
+          <w:p>
+            <w:pPr>
+              <w:widowControl w:val="0"/>
+              <w:autoSpaceDE w:val="0"/>
+              <w:autoSpaceDN w:val="0"/>
+              <w:adjustRightInd w:val="0"/>
+              <w:spacing w:before="18" w:after="0" w:line="240" w:lineRule="auto"/>
+              <w:ind w:left="97"/>
+              <w:rPr>
+                <w:rFonts w:ascii="Times New Roman" w:eastAsia="Times New Roman" w:hAnsi="Times New Roman" w:cs="Times New Roman"/>
+                <w:sz w:val="24"/>
+                <w:szCs w:val="24"/>
+              </w:rPr>
+            </w:pPr>
+            <w:r>
+              <w:rPr>
+                <w:rFonts w:ascii="Arial" w:hAnsi="Arial" w:cs="Arial"/>
+                <w:spacing w:val="-1"/>
+                <w:sz w:val="20"/>
+                <w:szCs w:val="20"/>
+              </w:rPr>
+              <w:t>P</w:t>
+            </w:r>
+            <w:r>
+              <w:rPr>
+                <w:rFonts w:ascii="Arial" w:hAnsi="Arial" w:cs="Arial"/>
+                <w:spacing w:val="1"/>
+                <w:sz w:val="20"/>
+                <w:szCs w:val="20"/>
+              </w:rPr>
+              <w:t>r</w:t>
+            </w:r>
+            <w:r>
+              <w:rPr>
+                <w:rFonts w:ascii="Arial" w:hAnsi="Arial" w:cs="Arial"/>
+                <w:sz w:val="20"/>
+                <w:szCs w:val="20"/>
+              </w:rPr>
+              <w:t>epa</w:t>
+            </w:r>
+            <w:r>
+              <w:rPr>
+                <w:rFonts w:ascii="Arial" w:hAnsi="Arial" w:cs="Arial"/>
+                <w:spacing w:val="1"/>
+                <w:sz w:val="20"/>
+                <w:szCs w:val="20"/>
+              </w:rPr>
+              <w:t>r</w:t>
+            </w:r>
+            <w:r>
+              <w:rPr>
+                <w:rFonts w:ascii="Arial" w:hAnsi="Arial" w:cs="Arial"/>
+                <w:spacing w:val="2"/>
+                <w:sz w:val="20"/>
+                <w:szCs w:val="20"/>
+              </w:rPr>
+              <w:t>a</w:t>
+            </w:r>
+            <w:r>
+              <w:rPr>
+                <w:rFonts w:ascii="Arial" w:hAnsi="Arial" w:cs="Arial"/>
+                <w:sz w:val="20"/>
+                <w:szCs w:val="20"/>
+              </w:rPr>
+              <w:t>t</w:t>
+            </w:r>
+            <w:r>
+              <w:rPr>
+                <w:rFonts w:ascii="Arial" w:hAnsi="Arial" w:cs="Arial"/>
+                <w:spacing w:val="1"/>
+                <w:sz w:val="20"/>
+                <w:szCs w:val="20"/>
+              </w:rPr>
+              <w:t>i</w:t>
+            </w:r>
+            <w:r>
+              <w:rPr>
+                <w:rFonts w:ascii="Arial" w:hAnsi="Arial" w:cs="Arial"/>
+                <w:sz w:val="20"/>
+                <w:szCs w:val="20"/>
+              </w:rPr>
+              <w:t>on</w:t>
+            </w:r>
+            <w:r>
+              <w:rPr>
+                <w:rFonts w:ascii="Arial" w:hAnsi="Arial" w:cs="Arial"/>
+                <w:spacing w:val="-2"/>
+                <w:sz w:val="20"/>
+                <w:szCs w:val="20"/>
+              </w:rPr>
+              <w:t xml:space="preserve"> </w:t>
+            </w:r>
+            <w:r>
+              <w:rPr>
+                <w:rFonts w:ascii="Arial" w:hAnsi="Arial" w:cs="Arial"/>
+                <w:sz w:val="20"/>
+                <w:szCs w:val="20"/>
+              </w:rPr>
+              <w:t>of M</w:t>
+            </w:r>
+            <w:r>
+              <w:rPr>
+                <w:rFonts w:ascii="Arial" w:hAnsi="Arial" w:cs="Arial"/>
+                <w:spacing w:val="2"/>
+                <w:sz w:val="20"/>
+                <w:szCs w:val="20"/>
+              </w:rPr>
+              <w:t>e</w:t>
+            </w:r>
+            <w:r>
+              <w:rPr>
+                <w:rFonts w:ascii="Arial" w:hAnsi="Arial" w:cs="Arial"/>
+                <w:sz w:val="20"/>
+                <w:szCs w:val="20"/>
+              </w:rPr>
+              <w:t>t</w:t>
+            </w:r>
+            <w:r>
+              <w:rPr>
+                <w:rFonts w:ascii="Arial" w:hAnsi="Arial" w:cs="Arial"/>
+                <w:spacing w:val="1"/>
+                <w:sz w:val="20"/>
+                <w:szCs w:val="20"/>
+              </w:rPr>
+              <w:t>r</w:t>
+            </w:r>
+            <w:r>
+              <w:rPr>
+                <w:rFonts w:ascii="Arial" w:hAnsi="Arial" w:cs="Arial"/>
+                <w:spacing w:val="-1"/>
+                <w:sz w:val="20"/>
+                <w:szCs w:val="20"/>
+              </w:rPr>
+              <w:t>i</w:t>
+            </w:r>
+            <w:r>
+              <w:rPr>
+                <w:rFonts w:ascii="Arial" w:hAnsi="Arial" w:cs="Arial"/>
+                <w:spacing w:val="1"/>
+                <w:sz w:val="20"/>
+                <w:szCs w:val="20"/>
+              </w:rPr>
+              <w:t>c</w:t>
+            </w:r>
+            <w:r>
+              <w:rPr>
+                <w:rFonts w:ascii="Arial" w:hAnsi="Arial" w:cs="Arial"/>
+                <w:sz w:val="20"/>
+                <w:szCs w:val="20"/>
+              </w:rPr>
+              <w:t>s</w:t>
+            </w:r>
+            <w:r>
+              <w:rPr>
+                <w:rFonts w:ascii="Arial" w:hAnsi="Arial" w:cs="Arial"/>
+                <w:spacing w:val="-1"/>
+                <w:sz w:val="20"/>
+                <w:szCs w:val="20"/>
+              </w:rPr>
+              <w:t xml:space="preserve"> </w:t>
+            </w:r>
+            <w:r>
+              <w:rPr>
+                <w:rFonts w:ascii="Arial" w:hAnsi="Arial" w:cs="Arial"/>
+                <w:spacing w:val="1"/>
+                <w:sz w:val="20"/>
+                <w:szCs w:val="20"/>
+              </w:rPr>
+              <w:t>r</w:t>
+            </w:r>
+            <w:r>
+              <w:rPr>
+                <w:rFonts w:ascii="Arial" w:hAnsi="Arial" w:cs="Arial"/>
+                <w:sz w:val="20"/>
+                <w:szCs w:val="20"/>
+              </w:rPr>
+              <w:t>ep</w:t>
+            </w:r>
+            <w:r>
+              <w:rPr>
+                <w:rFonts w:ascii="Arial" w:hAnsi="Arial" w:cs="Arial"/>
+                <w:spacing w:val="2"/>
+                <w:sz w:val="20"/>
+                <w:szCs w:val="20"/>
+              </w:rPr>
+              <w:t>o</w:t>
+            </w:r>
+            <w:r>
+              <w:rPr>
+                <w:rFonts w:ascii="Arial" w:hAnsi="Arial" w:cs="Arial"/>
+                <w:spacing w:val="1"/>
+                <w:sz w:val="20"/>
+                <w:szCs w:val="20"/>
+              </w:rPr>
+              <w:t>rt</w:t>
+            </w:r>
+          </w:p>
+        </w:tc>
+        <w:tc>
+          <w:tcPr>
+            <w:tcW w:w="4536" w:type="dxa"/>
+          </w:tcPr>
+          <w:p>
+            <w:pPr>
+              <w:widowControl w:val="0"/>
+              <w:autoSpaceDE w:val="0"/>
+              <w:autoSpaceDN w:val="0"/>
+              <w:adjustRightInd w:val="0"/>
+              <w:spacing w:before="63" w:after="0" w:line="240" w:lineRule="auto"/>
+              <w:ind w:left="155"/>
+              <w:rPr>
+                <w:rFonts w:ascii="Times New Roman" w:eastAsia="Times New Roman" w:hAnsi="Times New Roman" w:cs="Times New Roman"/>
+                <w:sz w:val="24"/>
+                <w:szCs w:val="24"/>
+              </w:rPr>
+            </w:pPr>
+            <w:r>
+              <w:rPr>
+                <w:rFonts w:ascii="Times New Roman" w:hAnsi="Times New Roman"/>
+                <w:sz w:val="24"/>
+                <w:szCs w:val="24"/>
+              </w:rPr>
+              <w:t>At each Phase completion</w:t>
+            </w:r>
+          </w:p>
+        </w:tc>
+      </w:tr>
+      <w:tr>
+        <w:trPr>
+          <w:cnfStyle w:val="000000010000" w:firstRow="0" w:lastRow="0" w:firstColumn="0" w:lastColumn="0" w:oddVBand="0" w:evenVBand="0" w:oddHBand="0" w:evenHBand="1" w:firstRowFirstColumn="0" w:firstRowLastColumn="0" w:lastRowFirstColumn="0" w:lastRowLastColumn="0"/>
+          <w:trHeight w:hRule="exact" w:val="413"/>
+        </w:trPr>
+        <w:tc>
+          <w:tcPr>
+            <w:tcW w:w="959" w:type="dxa"/>
+          </w:tcPr>
+          <w:p>
+            <w:pPr>
+              <w:widowControl w:val="0"/>
+              <w:autoSpaceDE w:val="0"/>
+              <w:autoSpaceDN w:val="0"/>
+              <w:adjustRightInd w:val="0"/>
+              <w:spacing w:before="37" w:after="0" w:line="240" w:lineRule="auto"/>
+              <w:ind w:left="97"/>
+              <w:rPr>
+                <w:rFonts w:ascii="Times New Roman" w:eastAsia="Times New Roman" w:hAnsi="Times New Roman" w:cs="Times New Roman"/>
+                <w:sz w:val="24"/>
+                <w:szCs w:val="24"/>
+              </w:rPr>
+            </w:pPr>
+            <w:r>
+              <w:rPr>
+                <w:rFonts w:ascii="Arial" w:hAnsi="Arial" w:cs="Arial"/>
+                <w:sz w:val="20"/>
+                <w:szCs w:val="20"/>
+              </w:rPr>
+              <w:t>4.</w:t>
+            </w:r>
+          </w:p>
+        </w:tc>
+        <w:tc>
+          <w:tcPr>
+            <w:tcW w:w="4111" w:type="dxa"/>
+          </w:tcPr>
+          <w:p>
+            <w:pPr>
+              <w:widowControl w:val="0"/>
+              <w:tabs>
+                <w:tab w:val="left" w:pos="1140"/>
+                <w:tab w:val="left" w:pos="1540"/>
+                <w:tab w:val="left" w:pos="2640"/>
+              </w:tabs>
+              <w:autoSpaceDE w:val="0"/>
+              <w:autoSpaceDN w:val="0"/>
+              <w:adjustRightInd w:val="0"/>
+              <w:spacing w:before="18" w:after="0" w:line="240" w:lineRule="auto"/>
+              <w:ind w:left="97"/>
+              <w:rPr>
+                <w:rFonts w:ascii="Times New Roman" w:eastAsia="Times New Roman" w:hAnsi="Times New Roman" w:cs="Times New Roman"/>
+                <w:sz w:val="24"/>
+                <w:szCs w:val="24"/>
+              </w:rPr>
+            </w:pPr>
+            <w:r>
+              <w:rPr>
+                <w:rFonts w:ascii="Arial" w:hAnsi="Arial" w:cs="Arial"/>
+                <w:spacing w:val="1"/>
+                <w:sz w:val="20"/>
+                <w:szCs w:val="20"/>
+              </w:rPr>
+              <w:t>F</w:t>
+            </w:r>
+            <w:r>
+              <w:rPr>
+                <w:rFonts w:ascii="Arial" w:hAnsi="Arial" w:cs="Arial"/>
+                <w:spacing w:val="-1"/>
+                <w:sz w:val="20"/>
+                <w:szCs w:val="20"/>
+              </w:rPr>
+              <w:t>il</w:t>
+            </w:r>
+            <w:r>
+              <w:rPr>
+                <w:rFonts w:ascii="Arial" w:hAnsi="Arial" w:cs="Arial"/>
+                <w:spacing w:val="1"/>
+                <w:sz w:val="20"/>
+                <w:szCs w:val="20"/>
+              </w:rPr>
+              <w:t>l</w:t>
+            </w:r>
+            <w:r>
+              <w:rPr>
+                <w:rFonts w:ascii="Arial" w:hAnsi="Arial" w:cs="Arial"/>
+                <w:spacing w:val="-1"/>
+                <w:sz w:val="20"/>
+                <w:szCs w:val="20"/>
+              </w:rPr>
+              <w:t>i</w:t>
+            </w:r>
+            <w:r>
+              <w:rPr>
+                <w:rFonts w:ascii="Arial" w:hAnsi="Arial" w:cs="Arial"/>
+                <w:spacing w:val="2"/>
+                <w:sz w:val="20"/>
+                <w:szCs w:val="20"/>
+              </w:rPr>
+              <w:t>n</w:t>
+            </w:r>
+            <w:r>
+              <w:rPr>
+                <w:rFonts w:ascii="Arial" w:hAnsi="Arial" w:cs="Arial"/>
+                <w:sz w:val="20"/>
+                <w:szCs w:val="20"/>
+              </w:rPr>
+              <w:t>g</w:t>
+            </w:r>
+            <w:r>
+              <w:rPr>
+                <w:rFonts w:ascii="Arial" w:hAnsi="Arial" w:cs="Arial"/>
+                <w:spacing w:val="1"/>
+                <w:sz w:val="20"/>
+                <w:szCs w:val="20"/>
+              </w:rPr>
+              <w:t>-</w:t>
+            </w:r>
+            <w:r>
+              <w:rPr>
+                <w:rFonts w:ascii="Arial" w:hAnsi="Arial" w:cs="Arial"/>
+                <w:sz w:val="20"/>
+                <w:szCs w:val="20"/>
+              </w:rPr>
+              <w:t>up</w:t>
+            </w:r>
+            <w:r>
+              <w:rPr>
+                <w:rFonts w:ascii="Arial" w:hAnsi="Arial" w:cs="Arial"/>
+                <w:sz w:val="20"/>
+                <w:szCs w:val="20"/>
+              </w:rPr>
+              <w:tab/>
+              <w:t>of</w:t>
+            </w:r>
+            <w:r>
+              <w:rPr>
+                <w:rFonts w:ascii="Arial" w:hAnsi="Arial" w:cs="Arial"/>
+                <w:sz w:val="20"/>
+                <w:szCs w:val="20"/>
+              </w:rPr>
+              <w:tab/>
+              <w:t>t</w:t>
+            </w:r>
+            <w:r>
+              <w:rPr>
+                <w:rFonts w:ascii="Arial" w:hAnsi="Arial" w:cs="Arial"/>
+                <w:spacing w:val="-1"/>
+                <w:sz w:val="20"/>
+                <w:szCs w:val="20"/>
+              </w:rPr>
+              <w:t>i</w:t>
+            </w:r>
+            <w:r>
+              <w:rPr>
+                <w:rFonts w:ascii="Arial" w:hAnsi="Arial" w:cs="Arial"/>
+                <w:spacing w:val="4"/>
+                <w:sz w:val="20"/>
+                <w:szCs w:val="20"/>
+              </w:rPr>
+              <w:t>m</w:t>
+            </w:r>
+            <w:r>
+              <w:rPr>
+                <w:rFonts w:ascii="Arial" w:hAnsi="Arial" w:cs="Arial"/>
+                <w:sz w:val="20"/>
+                <w:szCs w:val="20"/>
+              </w:rPr>
+              <w:t>e</w:t>
+            </w:r>
+            <w:r>
+              <w:rPr>
+                <w:rFonts w:ascii="Arial" w:hAnsi="Arial" w:cs="Arial"/>
+                <w:spacing w:val="1"/>
+                <w:sz w:val="20"/>
+                <w:szCs w:val="20"/>
+              </w:rPr>
+              <w:t>s</w:t>
+            </w:r>
+            <w:r>
+              <w:rPr>
+                <w:rFonts w:ascii="Arial" w:hAnsi="Arial" w:cs="Arial"/>
+                <w:sz w:val="20"/>
+                <w:szCs w:val="20"/>
+              </w:rPr>
+              <w:t>heet</w:t>
+            </w:r>
+          </w:p>
+        </w:tc>
+        <w:tc>
+          <w:tcPr>
+            <w:tcW w:w="4536" w:type="dxa"/>
+          </w:tcPr>
+          <w:p>
+            <w:pPr>
+              <w:widowControl w:val="0"/>
+              <w:autoSpaceDE w:val="0"/>
+              <w:autoSpaceDN w:val="0"/>
+              <w:adjustRightInd w:val="0"/>
+              <w:spacing w:before="63" w:after="0" w:line="240" w:lineRule="auto"/>
+              <w:ind w:left="155"/>
+              <w:rPr>
+                <w:rFonts w:ascii="Times New Roman" w:eastAsia="Times New Roman" w:hAnsi="Times New Roman" w:cs="Times New Roman"/>
+                <w:sz w:val="24"/>
+                <w:szCs w:val="24"/>
+              </w:rPr>
+            </w:pPr>
+            <w:r>
+              <w:rPr>
+                <w:rFonts w:ascii="Times New Roman" w:hAnsi="Times New Roman"/>
+                <w:sz w:val="24"/>
+                <w:szCs w:val="24"/>
+              </w:rPr>
+              <w:t>Daily</w:t>
+            </w:r>
+          </w:p>
+        </w:tc>
+      </w:tr>
+      <w:tr>
+        <w:trPr>
+          <w:cnfStyle w:val="000000100000" w:firstRow="0" w:lastRow="0" w:firstColumn="0" w:lastColumn="0" w:oddVBand="0" w:evenVBand="0" w:oddHBand="1" w:evenHBand="0" w:firstRowFirstColumn="0" w:firstRowLastColumn="0" w:lastRowFirstColumn="0" w:lastRowLastColumn="0"/>
+          <w:trHeight w:hRule="exact" w:val="844"/>
+        </w:trPr>
+        <w:tc>
+          <w:tcPr>
+            <w:tcW w:w="959" w:type="dxa"/>
+          </w:tcPr>
+          <w:p>
+            <w:pPr>
+              <w:widowControl w:val="0"/>
+              <w:autoSpaceDE w:val="0"/>
+              <w:autoSpaceDN w:val="0"/>
+              <w:adjustRightInd w:val="0"/>
+              <w:spacing w:before="39" w:after="0" w:line="240" w:lineRule="auto"/>
+              <w:ind w:left="97"/>
+              <w:rPr>
+                <w:rFonts w:ascii="Times New Roman" w:eastAsia="Times New Roman" w:hAnsi="Times New Roman" w:cs="Times New Roman"/>
+                <w:sz w:val="24"/>
+                <w:szCs w:val="24"/>
+              </w:rPr>
+            </w:pPr>
+            <w:r>
+              <w:rPr>
+                <w:rFonts w:ascii="Arial" w:hAnsi="Arial" w:cs="Arial"/>
+                <w:sz w:val="20"/>
+                <w:szCs w:val="20"/>
+              </w:rPr>
+              <w:t>5</w:t>
+            </w:r>
+            <w:r>
+              <w:rPr>
+                <w:rFonts w:ascii="Arial" w:hAnsi="Arial" w:cs="Arial"/>
+                <w:sz w:val="20"/>
+                <w:szCs w:val="20"/>
+              </w:rPr>
+              <w:t>.</w:t>
+            </w:r>
+          </w:p>
+        </w:tc>
+        <w:tc>
+          <w:tcPr>
+            <w:tcW w:w="4111" w:type="dxa"/>
+          </w:tcPr>
+          <w:p>
+            <w:pPr>
+              <w:widowControl w:val="0"/>
+              <w:autoSpaceDE w:val="0"/>
+              <w:autoSpaceDN w:val="0"/>
+              <w:adjustRightInd w:val="0"/>
+              <w:spacing w:before="20" w:after="0" w:line="240" w:lineRule="auto"/>
+              <w:ind w:left="97"/>
+              <w:rPr>
+                <w:rFonts w:ascii="Times New Roman" w:eastAsia="Times New Roman" w:hAnsi="Times New Roman" w:cs="Times New Roman"/>
+                <w:sz w:val="24"/>
+                <w:szCs w:val="24"/>
+              </w:rPr>
+            </w:pPr>
+            <w:r>
+              <w:rPr>
+                <w:rFonts w:ascii="Arial" w:hAnsi="Arial" w:cs="Arial"/>
+                <w:spacing w:val="3"/>
+                <w:sz w:val="20"/>
+                <w:szCs w:val="20"/>
+              </w:rPr>
+              <w:t>T</w:t>
+            </w:r>
+            <w:r>
+              <w:rPr>
+                <w:rFonts w:ascii="Arial" w:hAnsi="Arial" w:cs="Arial"/>
+                <w:spacing w:val="1"/>
+                <w:sz w:val="20"/>
+                <w:szCs w:val="20"/>
+              </w:rPr>
+              <w:t>r</w:t>
+            </w:r>
+            <w:r>
+              <w:rPr>
+                <w:rFonts w:ascii="Arial" w:hAnsi="Arial" w:cs="Arial"/>
+                <w:sz w:val="20"/>
+                <w:szCs w:val="20"/>
+              </w:rPr>
+              <w:t>a</w:t>
+            </w:r>
+            <w:r>
+              <w:rPr>
+                <w:rFonts w:ascii="Arial" w:hAnsi="Arial" w:cs="Arial"/>
+                <w:spacing w:val="-1"/>
+                <w:sz w:val="20"/>
+                <w:szCs w:val="20"/>
+              </w:rPr>
+              <w:t>c</w:t>
+            </w:r>
+            <w:r>
+              <w:rPr>
+                <w:rFonts w:ascii="Arial" w:hAnsi="Arial" w:cs="Arial"/>
+                <w:spacing w:val="4"/>
+                <w:sz w:val="20"/>
+                <w:szCs w:val="20"/>
+              </w:rPr>
+              <w:t>k</w:t>
+            </w:r>
+            <w:r>
+              <w:rPr>
+                <w:rFonts w:ascii="Arial" w:hAnsi="Arial" w:cs="Arial"/>
+                <w:spacing w:val="-1"/>
+                <w:sz w:val="20"/>
+                <w:szCs w:val="20"/>
+              </w:rPr>
+              <w:t>i</w:t>
+            </w:r>
+            <w:r>
+              <w:rPr>
+                <w:rFonts w:ascii="Arial" w:hAnsi="Arial" w:cs="Arial"/>
+                <w:sz w:val="20"/>
+                <w:szCs w:val="20"/>
+              </w:rPr>
+              <w:t>ng</w:t>
+            </w:r>
+            <w:r>
+              <w:rPr>
+                <w:rFonts w:ascii="Arial" w:hAnsi="Arial" w:cs="Arial"/>
+                <w:spacing w:val="-2"/>
+                <w:sz w:val="20"/>
+                <w:szCs w:val="20"/>
+              </w:rPr>
+              <w:t xml:space="preserve"> </w:t>
+            </w:r>
+            <w:r>
+              <w:rPr>
+                <w:rFonts w:ascii="Arial" w:hAnsi="Arial" w:cs="Arial"/>
+                <w:sz w:val="20"/>
+                <w:szCs w:val="20"/>
+              </w:rPr>
+              <w:t xml:space="preserve">of </w:t>
+            </w:r>
+            <w:r>
+              <w:rPr>
+                <w:rFonts w:ascii="Arial" w:hAnsi="Arial" w:cs="Arial"/>
+                <w:spacing w:val="1"/>
+                <w:sz w:val="20"/>
+                <w:szCs w:val="20"/>
+              </w:rPr>
+              <w:t>Schedule</w:t>
+            </w:r>
+          </w:p>
+        </w:tc>
+        <w:tc>
+          <w:tcPr>
+            <w:tcW w:w="4536" w:type="dxa"/>
+          </w:tcPr>
+          <w:p>
+            <w:pPr>
+              <w:widowControl w:val="0"/>
+              <w:autoSpaceDE w:val="0"/>
+              <w:autoSpaceDN w:val="0"/>
+              <w:adjustRightInd w:val="0"/>
+              <w:spacing w:before="63" w:after="0" w:line="240" w:lineRule="auto"/>
+              <w:ind w:left="155"/>
+              <w:rPr>
+                <w:rFonts w:ascii="Times New Roman" w:eastAsia="Times New Roman" w:hAnsi="Times New Roman" w:cs="Times New Roman"/>
+                <w:sz w:val="24"/>
+                <w:szCs w:val="24"/>
+              </w:rPr>
+            </w:pPr>
+            <w:r>
+              <w:rPr>
+                <w:rFonts w:ascii="Times New Roman" w:hAnsi="Times New Roman"/>
+                <w:sz w:val="24"/>
+                <w:szCs w:val="24"/>
+              </w:rPr>
+              <w:t>Daily(By PM, using timesheet entries for the previous day)</w:t>
+            </w:r>
+          </w:p>
+        </w:tc>
+      </w:tr>
+      <w:tr>
+        <w:trPr>
+          <w:cnfStyle w:val="000000010000" w:firstRow="0" w:lastRow="0" w:firstColumn="0" w:lastColumn="0" w:oddVBand="0" w:evenVBand="0" w:oddHBand="0" w:evenHBand="1" w:firstRowFirstColumn="0" w:firstRowLastColumn="0" w:lastRowFirstColumn="0" w:lastRowLastColumn="0"/>
+          <w:trHeight w:hRule="exact" w:val="431"/>
+        </w:trPr>
+        <w:tc>
+          <w:tcPr>
+            <w:tcW w:w="959" w:type="dxa"/>
+          </w:tcPr>
+          <w:p>
+            <w:pPr>
+              <w:widowControl w:val="0"/>
+              <w:autoSpaceDE w:val="0"/>
+              <w:autoSpaceDN w:val="0"/>
+              <w:adjustRightInd w:val="0"/>
+              <w:spacing w:before="39" w:after="0" w:line="240" w:lineRule="auto"/>
+              <w:ind w:left="97"/>
+              <w:rPr>
+                <w:rFonts w:ascii="Times New Roman" w:eastAsia="Times New Roman" w:hAnsi="Times New Roman" w:cs="Times New Roman"/>
+                <w:sz w:val="24"/>
+                <w:szCs w:val="24"/>
+              </w:rPr>
+            </w:pPr>
+            <w:r>
+              <w:rPr>
+                <w:rFonts w:ascii="Arial" w:hAnsi="Arial" w:cs="Arial"/>
+                <w:sz w:val="20"/>
+                <w:szCs w:val="20"/>
+              </w:rPr>
+              <w:t>6</w:t>
+            </w:r>
+            <w:r>
+              <w:rPr>
+                <w:rFonts w:ascii="Arial" w:hAnsi="Arial" w:cs="Arial"/>
+                <w:sz w:val="20"/>
+                <w:szCs w:val="20"/>
+              </w:rPr>
+              <w:t>.</w:t>
+            </w:r>
+          </w:p>
+        </w:tc>
+        <w:tc>
+          <w:tcPr>
+            <w:tcW w:w="4111" w:type="dxa"/>
+          </w:tcPr>
+          <w:p>
+            <w:pPr>
+              <w:widowControl w:val="0"/>
+              <w:autoSpaceDE w:val="0"/>
+              <w:autoSpaceDN w:val="0"/>
+              <w:adjustRightInd w:val="0"/>
+              <w:spacing w:before="20" w:after="0" w:line="240" w:lineRule="auto"/>
+              <w:ind w:left="97"/>
+              <w:rPr>
+                <w:rFonts w:ascii="Times New Roman" w:eastAsia="Times New Roman" w:hAnsi="Times New Roman" w:cs="Times New Roman"/>
+                <w:sz w:val="24"/>
+                <w:szCs w:val="24"/>
+              </w:rPr>
+            </w:pPr>
+            <w:r>
+              <w:rPr>
+                <w:rFonts w:ascii="Arial" w:hAnsi="Arial" w:cs="Arial"/>
+                <w:spacing w:val="3"/>
+                <w:sz w:val="20"/>
+                <w:szCs w:val="20"/>
+              </w:rPr>
+              <w:t>T</w:t>
+            </w:r>
+            <w:r>
+              <w:rPr>
+                <w:rFonts w:ascii="Arial" w:hAnsi="Arial" w:cs="Arial"/>
+                <w:spacing w:val="1"/>
+                <w:sz w:val="20"/>
+                <w:szCs w:val="20"/>
+              </w:rPr>
+              <w:t>r</w:t>
+            </w:r>
+            <w:r>
+              <w:rPr>
+                <w:rFonts w:ascii="Arial" w:hAnsi="Arial" w:cs="Arial"/>
+                <w:sz w:val="20"/>
+                <w:szCs w:val="20"/>
+              </w:rPr>
+              <w:t>a</w:t>
+            </w:r>
+            <w:r>
+              <w:rPr>
+                <w:rFonts w:ascii="Arial" w:hAnsi="Arial" w:cs="Arial"/>
+                <w:spacing w:val="-1"/>
+                <w:sz w:val="20"/>
+                <w:szCs w:val="20"/>
+              </w:rPr>
+              <w:t>c</w:t>
+            </w:r>
+            <w:r>
+              <w:rPr>
+                <w:rFonts w:ascii="Arial" w:hAnsi="Arial" w:cs="Arial"/>
+                <w:spacing w:val="4"/>
+                <w:sz w:val="20"/>
+                <w:szCs w:val="20"/>
+              </w:rPr>
+              <w:t>k</w:t>
+            </w:r>
+            <w:r>
+              <w:rPr>
+                <w:rFonts w:ascii="Arial" w:hAnsi="Arial" w:cs="Arial"/>
+                <w:spacing w:val="-1"/>
+                <w:sz w:val="20"/>
+                <w:szCs w:val="20"/>
+              </w:rPr>
+              <w:t>i</w:t>
+            </w:r>
+            <w:r>
+              <w:rPr>
+                <w:rFonts w:ascii="Arial" w:hAnsi="Arial" w:cs="Arial"/>
+                <w:sz w:val="20"/>
+                <w:szCs w:val="20"/>
+              </w:rPr>
+              <w:t>ng</w:t>
+            </w:r>
+            <w:r>
+              <w:rPr>
+                <w:rFonts w:ascii="Arial" w:hAnsi="Arial" w:cs="Arial"/>
+                <w:spacing w:val="-2"/>
+                <w:sz w:val="20"/>
+                <w:szCs w:val="20"/>
+              </w:rPr>
+              <w:t xml:space="preserve"> </w:t>
+            </w:r>
+            <w:r>
+              <w:rPr>
+                <w:rFonts w:ascii="Arial" w:hAnsi="Arial" w:cs="Arial"/>
+                <w:sz w:val="20"/>
+                <w:szCs w:val="20"/>
+              </w:rPr>
+              <w:t>of Risks identified</w:t>
+            </w:r>
+          </w:p>
+        </w:tc>
+        <w:tc>
+          <w:tcPr>
+            <w:tcW w:w="4536" w:type="dxa"/>
+          </w:tcPr>
+          <w:p>
+            <w:pPr>
+              <w:widowControl w:val="0"/>
+              <w:autoSpaceDE w:val="0"/>
+              <w:autoSpaceDN w:val="0"/>
+              <w:adjustRightInd w:val="0"/>
+              <w:spacing w:before="63" w:after="0" w:line="240" w:lineRule="auto"/>
+              <w:ind w:left="155"/>
+              <w:rPr>
+                <w:rFonts w:ascii="Times New Roman" w:eastAsia="Times New Roman" w:hAnsi="Times New Roman" w:cs="Times New Roman"/>
+                <w:sz w:val="24"/>
+                <w:szCs w:val="24"/>
+              </w:rPr>
+            </w:pPr>
+            <w:r>
+              <w:rPr>
+                <w:rFonts w:ascii="Times New Roman" w:hAnsi="Times New Roman"/>
+                <w:sz w:val="24"/>
+                <w:szCs w:val="24"/>
+              </w:rPr>
+              <w:t>Weekly</w:t>
+            </w:r>
+            <w:r>
+              <w:rPr>
+                <w:rFonts w:ascii="Times New Roman" w:hAnsi="Times New Roman"/>
+                <w:sz w:val="24"/>
+                <w:szCs w:val="24"/>
+              </w:rPr>
+              <w:t xml:space="preserve"> status review meetings</w:t>
+            </w:r>
+          </w:p>
+        </w:tc>
+      </w:tr>
+      <w:tr>
+        <w:trPr>
+          <w:cnfStyle w:val="000000100000" w:firstRow="0" w:lastRow="0" w:firstColumn="0" w:lastColumn="0" w:oddVBand="0" w:evenVBand="0" w:oddHBand="1" w:evenHBand="0" w:firstRowFirstColumn="0" w:firstRowLastColumn="0" w:lastRowFirstColumn="0" w:lastRowLastColumn="0"/>
+          <w:trHeight w:hRule="exact" w:val="564"/>
+        </w:trPr>
+        <w:tc>
+          <w:tcPr>
+            <w:tcW w:w="959" w:type="dxa"/>
+          </w:tcPr>
+          <w:p>
+            <w:pPr>
+              <w:widowControl w:val="0"/>
+              <w:autoSpaceDE w:val="0"/>
+              <w:autoSpaceDN w:val="0"/>
+              <w:adjustRightInd w:val="0"/>
+              <w:spacing w:before="37" w:after="0" w:line="240" w:lineRule="auto"/>
+              <w:ind w:left="97"/>
+              <w:rPr>
+                <w:rFonts w:ascii="Times New Roman" w:eastAsia="Times New Roman" w:hAnsi="Times New Roman" w:cs="Times New Roman"/>
+                <w:sz w:val="24"/>
+                <w:szCs w:val="24"/>
+              </w:rPr>
+            </w:pPr>
+            <w:r>
+              <w:rPr>
+                <w:rFonts w:ascii="Arial" w:hAnsi="Arial" w:cs="Arial"/>
+                <w:sz w:val="20"/>
+                <w:szCs w:val="20"/>
+              </w:rPr>
+              <w:t>7</w:t>
+            </w:r>
+            <w:r>
+              <w:rPr>
+                <w:rFonts w:ascii="Arial" w:hAnsi="Arial" w:cs="Arial"/>
+                <w:sz w:val="20"/>
+                <w:szCs w:val="20"/>
+              </w:rPr>
+              <w:t>.</w:t>
+            </w:r>
+          </w:p>
+        </w:tc>
+        <w:tc>
+          <w:tcPr>
+            <w:tcW w:w="4111" w:type="dxa"/>
+          </w:tcPr>
+          <w:p>
+            <w:pPr>
+              <w:widowControl w:val="0"/>
+              <w:autoSpaceDE w:val="0"/>
+              <w:autoSpaceDN w:val="0"/>
+              <w:adjustRightInd w:val="0"/>
+              <w:spacing w:before="18" w:after="0" w:line="240" w:lineRule="auto"/>
+              <w:ind w:left="97"/>
+              <w:rPr>
+                <w:rFonts w:ascii="Times New Roman" w:eastAsia="Times New Roman" w:hAnsi="Times New Roman" w:cs="Times New Roman"/>
+                <w:sz w:val="24"/>
+                <w:szCs w:val="24"/>
+              </w:rPr>
+            </w:pPr>
+            <w:r>
+              <w:rPr>
+                <w:rFonts w:ascii="Arial" w:hAnsi="Arial" w:cs="Arial"/>
+                <w:spacing w:val="3"/>
+                <w:sz w:val="20"/>
+                <w:szCs w:val="20"/>
+              </w:rPr>
+              <w:t>T</w:t>
+            </w:r>
+            <w:r>
+              <w:rPr>
+                <w:rFonts w:ascii="Arial" w:hAnsi="Arial" w:cs="Arial"/>
+                <w:spacing w:val="1"/>
+                <w:sz w:val="20"/>
+                <w:szCs w:val="20"/>
+              </w:rPr>
+              <w:t>r</w:t>
+            </w:r>
+            <w:r>
+              <w:rPr>
+                <w:rFonts w:ascii="Arial" w:hAnsi="Arial" w:cs="Arial"/>
+                <w:sz w:val="20"/>
+                <w:szCs w:val="20"/>
+              </w:rPr>
+              <w:t>a</w:t>
+            </w:r>
+            <w:r>
+              <w:rPr>
+                <w:rFonts w:ascii="Arial" w:hAnsi="Arial" w:cs="Arial"/>
+                <w:spacing w:val="-1"/>
+                <w:sz w:val="20"/>
+                <w:szCs w:val="20"/>
+              </w:rPr>
+              <w:t>c</w:t>
+            </w:r>
+            <w:r>
+              <w:rPr>
+                <w:rFonts w:ascii="Arial" w:hAnsi="Arial" w:cs="Arial"/>
+                <w:spacing w:val="4"/>
+                <w:sz w:val="20"/>
+                <w:szCs w:val="20"/>
+              </w:rPr>
+              <w:t>k</w:t>
+            </w:r>
+            <w:r>
+              <w:rPr>
+                <w:rFonts w:ascii="Arial" w:hAnsi="Arial" w:cs="Arial"/>
+                <w:spacing w:val="-1"/>
+                <w:sz w:val="20"/>
+                <w:szCs w:val="20"/>
+              </w:rPr>
+              <w:t>i</w:t>
+            </w:r>
+            <w:r>
+              <w:rPr>
+                <w:rFonts w:ascii="Arial" w:hAnsi="Arial" w:cs="Arial"/>
+                <w:sz w:val="20"/>
+                <w:szCs w:val="20"/>
+              </w:rPr>
+              <w:t>ng</w:t>
+            </w:r>
+            <w:r>
+              <w:rPr>
+                <w:rFonts w:ascii="Arial" w:hAnsi="Arial" w:cs="Arial"/>
+                <w:spacing w:val="-2"/>
+                <w:sz w:val="20"/>
+                <w:szCs w:val="20"/>
+              </w:rPr>
+              <w:t xml:space="preserve"> </w:t>
+            </w:r>
+            <w:r>
+              <w:rPr>
+                <w:rFonts w:ascii="Arial" w:hAnsi="Arial" w:cs="Arial"/>
+                <w:spacing w:val="-1"/>
+                <w:sz w:val="20"/>
+                <w:szCs w:val="20"/>
+              </w:rPr>
+              <w:t>i</w:t>
+            </w:r>
+            <w:r>
+              <w:rPr>
+                <w:rFonts w:ascii="Arial" w:hAnsi="Arial" w:cs="Arial"/>
+                <w:spacing w:val="1"/>
+                <w:sz w:val="20"/>
+                <w:szCs w:val="20"/>
+              </w:rPr>
+              <w:t>ss</w:t>
+            </w:r>
+            <w:r>
+              <w:rPr>
+                <w:rFonts w:ascii="Arial" w:hAnsi="Arial" w:cs="Arial"/>
+                <w:sz w:val="20"/>
+                <w:szCs w:val="20"/>
+              </w:rPr>
+              <w:t>ue</w:t>
+            </w:r>
+            <w:r>
+              <w:rPr>
+                <w:rFonts w:ascii="Arial" w:hAnsi="Arial" w:cs="Arial"/>
+                <w:spacing w:val="-1"/>
+                <w:sz w:val="20"/>
+                <w:szCs w:val="20"/>
+              </w:rPr>
+              <w:t xml:space="preserve"> l</w:t>
+            </w:r>
+            <w:r>
+              <w:rPr>
+                <w:rFonts w:ascii="Arial" w:hAnsi="Arial" w:cs="Arial"/>
+                <w:spacing w:val="2"/>
+                <w:sz w:val="20"/>
+                <w:szCs w:val="20"/>
+              </w:rPr>
+              <w:t>o</w:t>
+            </w:r>
+            <w:r>
+              <w:rPr>
+                <w:rFonts w:ascii="Arial" w:hAnsi="Arial" w:cs="Arial"/>
+                <w:sz w:val="20"/>
+                <w:szCs w:val="20"/>
+              </w:rPr>
+              <w:t>g</w:t>
+            </w:r>
+          </w:p>
+        </w:tc>
+        <w:tc>
+          <w:tcPr>
+            <w:tcW w:w="4536" w:type="dxa"/>
+          </w:tcPr>
+          <w:p>
+            <w:pPr>
+              <w:widowControl w:val="0"/>
+              <w:autoSpaceDE w:val="0"/>
+              <w:autoSpaceDN w:val="0"/>
+              <w:adjustRightInd w:val="0"/>
+              <w:spacing w:before="63" w:after="0" w:line="240" w:lineRule="auto"/>
+              <w:ind w:left="155"/>
+              <w:rPr>
+                <w:rFonts w:ascii="Times New Roman" w:eastAsia="Times New Roman" w:hAnsi="Times New Roman" w:cs="Times New Roman"/>
+                <w:sz w:val="24"/>
+                <w:szCs w:val="24"/>
+              </w:rPr>
+            </w:pPr>
+            <w:r>
+              <w:rPr>
+                <w:rFonts w:ascii="Times New Roman" w:hAnsi="Times New Roman"/>
+                <w:sz w:val="24"/>
+                <w:szCs w:val="24"/>
+              </w:rPr>
+              <w:t>Weekly</w:t>
+            </w:r>
+            <w:r>
+              <w:rPr>
+                <w:rFonts w:ascii="Times New Roman" w:hAnsi="Times New Roman"/>
+                <w:sz w:val="24"/>
+                <w:szCs w:val="24"/>
+              </w:rPr>
+              <w:t xml:space="preserve"> status review meetings</w:t>
+            </w:r>
+          </w:p>
+        </w:tc>
+      </w:tr>
+      <w:tr>
+        <w:trPr>
+          <w:cnfStyle w:val="000000010000" w:firstRow="0" w:lastRow="0" w:firstColumn="0" w:lastColumn="0" w:oddVBand="0" w:evenVBand="0" w:oddHBand="0" w:evenHBand="1" w:firstRowFirstColumn="0" w:firstRowLastColumn="0" w:lastRowFirstColumn="0" w:lastRowLastColumn="0"/>
+          <w:trHeight w:hRule="exact" w:val="686"/>
+        </w:trPr>
+        <w:tc>
+          <w:tcPr>
+            <w:tcW w:w="959" w:type="dxa"/>
+          </w:tcPr>
+          <w:p>
+            <w:pPr>
+              <w:widowControl w:val="0"/>
+              <w:autoSpaceDE w:val="0"/>
+              <w:autoSpaceDN w:val="0"/>
+              <w:adjustRightInd w:val="0"/>
+              <w:spacing w:before="37" w:after="0" w:line="240" w:lineRule="auto"/>
+              <w:ind w:left="97"/>
+              <w:rPr>
+                <w:rFonts w:ascii="Arial" w:eastAsia="Times New Roman" w:hAnsi="Arial" w:cs="Arial"/>
+                <w:sz w:val="20"/>
+                <w:szCs w:val="20"/>
+              </w:rPr>
+            </w:pPr>
+            <w:r>
+              <w:rPr>
+                <w:rFonts w:ascii="Arial" w:hAnsi="Arial" w:cs="Arial"/>
+                <w:sz w:val="20"/>
+                <w:szCs w:val="20"/>
+              </w:rPr>
+              <w:t>8.</w:t>
+            </w:r>
+          </w:p>
+        </w:tc>
+        <w:tc>
+          <w:tcPr>
+            <w:tcW w:w="4111" w:type="dxa"/>
+          </w:tcPr>
+          <w:p>
+            <w:pPr>
+              <w:widowControl w:val="0"/>
+              <w:autoSpaceDE w:val="0"/>
+              <w:autoSpaceDN w:val="0"/>
+              <w:adjustRightInd w:val="0"/>
+              <w:spacing w:before="18" w:after="0" w:line="240" w:lineRule="auto"/>
+              <w:ind w:left="97"/>
+              <w:rPr>
+                <w:rFonts w:ascii="Arial" w:eastAsia="Times New Roman" w:hAnsi="Arial" w:cs="Arial"/>
+                <w:spacing w:val="3"/>
+                <w:sz w:val="20"/>
+                <w:szCs w:val="20"/>
+              </w:rPr>
+            </w:pPr>
+            <w:r>
+              <w:rPr>
+                <w:rFonts w:ascii="Arial" w:hAnsi="Arial" w:cs="Arial"/>
+                <w:spacing w:val="3"/>
+                <w:sz w:val="20"/>
+                <w:szCs w:val="20"/>
+              </w:rPr>
+              <w:t>Tracking project resource availability and budget</w:t>
+            </w:r>
+          </w:p>
+        </w:tc>
+        <w:tc>
+          <w:tcPr>
+            <w:tcW w:w="4536" w:type="dxa"/>
+          </w:tcPr>
+          <w:p>
+            <w:pPr>
+              <w:widowControl w:val="0"/>
+              <w:autoSpaceDE w:val="0"/>
+              <w:autoSpaceDN w:val="0"/>
+              <w:adjustRightInd w:val="0"/>
+              <w:spacing w:before="63" w:after="0" w:line="240" w:lineRule="auto"/>
+              <w:ind w:left="155"/>
+              <w:rPr>
+                <w:rFonts w:ascii="Times New Roman" w:eastAsia="Times New Roman" w:hAnsi="Times New Roman" w:cs="Times New Roman"/>
+                <w:sz w:val="24"/>
+                <w:szCs w:val="24"/>
+              </w:rPr>
+            </w:pPr>
+            <w:r>
+              <w:rPr>
+                <w:rFonts w:ascii="Times New Roman" w:hAnsi="Times New Roman"/>
+                <w:sz w:val="24"/>
+                <w:szCs w:val="24"/>
+              </w:rPr>
+              <w:t>At each Phase Milestone</w:t>
+            </w:r>
+          </w:p>
+        </w:tc>
+      </w:tr>
+      <w:tr>
+        <w:trPr>
+          <w:cnfStyle w:val="000000100000" w:firstRow="0" w:lastRow="0" w:firstColumn="0" w:lastColumn="0" w:oddVBand="0" w:evenVBand="0" w:oddHBand="1" w:evenHBand="0" w:firstRowFirstColumn="0" w:firstRowLastColumn="0" w:lastRowFirstColumn="0" w:lastRowLastColumn="0"/>
+          <w:trHeight w:hRule="exact" w:val="597"/>
+        </w:trPr>
+        <w:tc>
+          <w:tcPr>
+            <w:tcW w:w="959" w:type="dxa"/>
+          </w:tcPr>
+          <w:p>
+            <w:pPr>
+              <w:widowControl w:val="0"/>
+              <w:autoSpaceDE w:val="0"/>
+              <w:autoSpaceDN w:val="0"/>
+              <w:adjustRightInd w:val="0"/>
+              <w:spacing w:before="37" w:after="0" w:line="240" w:lineRule="auto"/>
+              <w:ind w:left="97"/>
+              <w:rPr>
+                <w:rFonts w:ascii="Arial" w:eastAsia="Times New Roman" w:hAnsi="Arial" w:cs="Arial"/>
+                <w:sz w:val="20"/>
+                <w:szCs w:val="20"/>
+              </w:rPr>
+            </w:pPr>
+            <w:r>
+              <w:rPr>
+                <w:rFonts w:ascii="Arial" w:hAnsi="Arial" w:cs="Arial"/>
+                <w:sz w:val="20"/>
+                <w:szCs w:val="20"/>
+              </w:rPr>
+              <w:t>9.</w:t>
+            </w:r>
+          </w:p>
+        </w:tc>
+        <w:tc>
+          <w:tcPr>
+            <w:tcW w:w="4111" w:type="dxa"/>
+          </w:tcPr>
+          <w:p>
+            <w:pPr>
+              <w:widowControl w:val="0"/>
+              <w:autoSpaceDE w:val="0"/>
+              <w:autoSpaceDN w:val="0"/>
+              <w:adjustRightInd w:val="0"/>
+              <w:spacing w:before="18" w:after="0" w:line="240" w:lineRule="auto"/>
+              <w:ind w:left="97"/>
+              <w:rPr>
+                <w:rFonts w:ascii="Arial" w:eastAsia="Times New Roman" w:hAnsi="Arial" w:cs="Arial"/>
+                <w:spacing w:val="3"/>
+                <w:sz w:val="20"/>
+                <w:szCs w:val="20"/>
+              </w:rPr>
+            </w:pPr>
+            <w:r>
+              <w:rPr>
+                <w:rFonts w:ascii="Arial" w:hAnsi="Arial" w:cs="Arial"/>
+                <w:spacing w:val="3"/>
+                <w:sz w:val="20"/>
+                <w:szCs w:val="20"/>
+              </w:rPr>
+              <w:t>Project Closure Review</w:t>
+            </w:r>
+          </w:p>
+        </w:tc>
+        <w:tc>
+          <w:tcPr>
+            <w:tcW w:w="4536" w:type="dxa"/>
+          </w:tcPr>
+          <w:p>
+            <w:pPr>
+              <w:widowControl w:val="0"/>
+              <w:autoSpaceDE w:val="0"/>
+              <w:autoSpaceDN w:val="0"/>
+              <w:adjustRightInd w:val="0"/>
+              <w:spacing w:before="63" w:after="0" w:line="240" w:lineRule="auto"/>
+              <w:ind w:left="155"/>
+              <w:rPr>
+                <w:rFonts w:ascii="Times New Roman" w:eastAsia="Times New Roman" w:hAnsi="Times New Roman" w:cs="Times New Roman"/>
+                <w:sz w:val="24"/>
+                <w:szCs w:val="24"/>
+              </w:rPr>
+            </w:pPr>
+            <w:r>
+              <w:rPr>
+                <w:rFonts w:ascii="Times New Roman" w:hAnsi="Times New Roman"/>
+                <w:sz w:val="24"/>
+                <w:szCs w:val="24"/>
+              </w:rPr>
+              <w:t>Project Closure</w:t>
+            </w:r>
+          </w:p>
+        </w:tc>
+      </w:tr>
+    </w:tbl>
+    <w:p/>
+    <w:p>
+      <w:pPr>
+        <w:pStyle w:val="Heading2"/>
+      </w:pPr>
+      <w:bookmarkStart w:id="14" w:name="_Toc102747985"/>
       <w:r>
         <w:t>Incident Management</w:t>
       </w:r>
-      <w:bookmarkEnd w:id="11"/>
+      <w:bookmarkEnd w:id="14"/>
     </w:p>
     <w:p>
       <w:pPr>
@@ -4805,6 +6686,7 @@
           <w:szCs w:val="24"/>
           <w:lang w:eastAsia="en-IN"/>
         </w:rPr>
+        <w:lastRenderedPageBreak/>
         <w:t>Create a workflow for effectively communicating and tracking incidents</w:t>
       </w:r>
     </w:p>
@@ -4956,7 +6838,6 @@
           <w:szCs w:val="24"/>
           <w:lang w:val="en-IN" w:eastAsia="en-IN" w:bidi="ar-SA"/>
         </w:rPr>
-        <w:lastRenderedPageBreak/>
         <w:drawing>
           <wp:inline distT="0" distB="0" distL="0" distR="0" wp14:anchorId="15682643" wp14:editId="57909EB2">
             <wp:extent cx="5731510" cy="2733040"/>
@@ -5110,6 +6991,7 @@
           <w:szCs w:val="24"/>
           <w:lang w:val="en-IN" w:eastAsia="en-IN" w:bidi="ar-SA"/>
         </w:rPr>
+        <w:lastRenderedPageBreak/>
         <w:drawing>
           <wp:inline distT="0" distB="0" distL="0" distR="0" wp14:anchorId="62250201" wp14:editId="40CADD6B">
             <wp:extent cx="5731510" cy="1623695"/>
@@ -5263,7 +7145,6 @@
           <w:szCs w:val="24"/>
           <w:lang w:val="en-IN" w:eastAsia="en-IN" w:bidi="ar-SA"/>
         </w:rPr>
-        <w:lastRenderedPageBreak/>
         <w:drawing>
           <wp:inline distT="0" distB="0" distL="0" distR="0" wp14:anchorId="419D31C8" wp14:editId="468B8C50">
             <wp:extent cx="5731510" cy="1629410"/>
@@ -5417,6 +7298,7 @@
           <w:szCs w:val="24"/>
           <w:lang w:val="en-IN" w:eastAsia="en-IN" w:bidi="ar-SA"/>
         </w:rPr>
+        <w:lastRenderedPageBreak/>
         <w:drawing>
           <wp:inline distT="0" distB="0" distL="0" distR="0" wp14:anchorId="7292BDEA" wp14:editId="028CA695">
             <wp:extent cx="5731510" cy="2531110"/>
@@ -5570,7 +7452,6 @@
           <w:szCs w:val="24"/>
           <w:lang w:val="en-IN" w:eastAsia="en-IN" w:bidi="ar-SA"/>
         </w:rPr>
-        <w:lastRenderedPageBreak/>
         <w:drawing>
           <wp:inline distT="0" distB="0" distL="0" distR="0" wp14:anchorId="68DF5D3F" wp14:editId="5C091FCA">
             <wp:extent cx="5731510" cy="2294890"/>
@@ -5724,6 +7605,7 @@
           <w:szCs w:val="24"/>
           <w:lang w:val="en-IN" w:eastAsia="en-IN" w:bidi="ar-SA"/>
         </w:rPr>
+        <w:lastRenderedPageBreak/>
         <w:drawing>
           <wp:inline distT="0" distB="0" distL="0" distR="0" wp14:anchorId="65157A6C" wp14:editId="04066C9C">
             <wp:extent cx="5731510" cy="2606675"/>
@@ -5833,7 +7715,6 @@
           <w:szCs w:val="24"/>
           <w:lang w:val="en-IN" w:eastAsia="en-IN" w:bidi="ar-SA"/>
         </w:rPr>
-        <w:lastRenderedPageBreak/>
         <w:drawing>
           <wp:inline distT="0" distB="0" distL="0" distR="0" wp14:anchorId="05815B51" wp14:editId="4E98E035">
             <wp:extent cx="5731510" cy="2971800"/>
@@ -5922,6 +7803,7 @@
           <w:szCs w:val="24"/>
           <w:lang w:val="en-IN" w:eastAsia="en-IN" w:bidi="ar-SA"/>
         </w:rPr>
+        <w:lastRenderedPageBreak/>
         <w:drawing>
           <wp:inline distT="0" distB="0" distL="0" distR="0" wp14:anchorId="59DE2A6B" wp14:editId="3B0E2A8E">
             <wp:extent cx="5731510" cy="4414520"/>
@@ -6009,7 +7891,6 @@
           <w:szCs w:val="24"/>
           <w:lang w:eastAsia="en-IN"/>
         </w:rPr>
-        <w:lastRenderedPageBreak/>
         <w:t>Assigner and his/her supervisor can edit Incident and will be allowed to change field “Incident Classification”. Alog will be maintained for all edits with details like edit date, edit by, edit value.</w:t>
       </w:r>
     </w:p>
@@ -6052,6 +7933,7 @@
           <w:szCs w:val="24"/>
           <w:lang w:val="en-IN" w:eastAsia="en-IN" w:bidi="ar-SA"/>
         </w:rPr>
+        <w:lastRenderedPageBreak/>
         <w:drawing>
           <wp:inline distT="0" distB="0" distL="0" distR="0" wp14:anchorId="298361B4" wp14:editId="3048013F">
             <wp:extent cx="5731510" cy="3110865"/>
@@ -6286,7 +8168,6 @@
           <w:szCs w:val="24"/>
           <w:lang w:eastAsia="en-IN"/>
         </w:rPr>
-        <w:lastRenderedPageBreak/>
         <w:t>INCIDENT LEARNINGS</w:t>
       </w:r>
     </w:p>
@@ -6308,6 +8189,7 @@
           <w:szCs w:val="24"/>
           <w:lang w:val="en-IN" w:eastAsia="en-IN" w:bidi="ar-SA"/>
         </w:rPr>
+        <w:lastRenderedPageBreak/>
         <w:drawing>
           <wp:inline distT="0" distB="0" distL="0" distR="0" wp14:anchorId="2545FC33" wp14:editId="08E90A12">
             <wp:extent cx="5731510" cy="2128520"/>
@@ -6685,11 +8567,11 @@
       <w:pPr>
         <w:pStyle w:val="Heading1"/>
       </w:pPr>
-      <w:bookmarkStart w:id="12" w:name="_Toc102747986"/>
+      <w:bookmarkStart w:id="15" w:name="_Toc102747986"/>
       <w:r>
         <w:t>Applicable Measurements</w:t>
       </w:r>
-      <w:bookmarkEnd w:id="12"/>
+      <w:bookmarkEnd w:id="15"/>
     </w:p>
     <w:p>
       <w:r>
@@ -6704,11 +8586,11 @@
           <w:highlight w:val="yellow"/>
         </w:rPr>
       </w:pPr>
-      <w:bookmarkStart w:id="13" w:name="_Toc102747987"/>
+      <w:bookmarkStart w:id="16" w:name="_Toc102747987"/>
       <w:r>
         <w:t>Exit Criteria/Outputs</w:t>
       </w:r>
-      <w:bookmarkEnd w:id="13"/>
+      <w:bookmarkEnd w:id="16"/>
     </w:p>
     <w:p>
       <w:pPr>
@@ -6910,22 +8792,45 @@
 <file path=word/header1.xml><?xml version="1.0" encoding="utf-8"?>
 <w:hdr xmlns:wpc="http://schemas.microsoft.com/office/word/2010/wordprocessingCanvas" xmlns:mc="http://schemas.openxmlformats.org/markup-compatibility/2006" xmlns:o="urn:schemas-microsoft-com:office:office" xmlns:r="http://schemas.openxmlformats.org/officeDocument/2006/relationships" xmlns:m="http://schemas.openxmlformats.org/officeDocument/2006/math" xmlns:v="urn:schemas-microsoft-com:vml" xmlns:wp14="http://schemas.microsoft.com/office/word/2010/wordprocessingDrawing" xmlns:wp="http://schemas.openxmlformats.org/drawingml/2006/wordprocessingDrawing" xmlns:w10="urn:schemas-microsoft-com:office:word" xmlns:w="http://schemas.openxmlformats.org/wordprocessingml/2006/main" xmlns:w14="http://schemas.microsoft.com/office/word/2010/wordml" xmlns:wpg="http://schemas.microsoft.com/office/word/2010/wordprocessingGroup" xmlns:wpi="http://schemas.microsoft.com/office/word/2010/wordprocessingInk" xmlns:wne="http://schemas.microsoft.com/office/word/2006/wordml" xmlns:wps="http://schemas.microsoft.com/office/word/2010/wordprocessingShape" mc:Ignorable="w14 wp14">
   <w:p>
-    <w:fldSimple w:instr=" TITLE   \* MERGEFORMAT ">
-      <w:r>
-        <w:t>Project Monitoring and Control Procedure</w:t>
-      </w:r>
-    </w:fldSimple>
+    <w:r>
+      <w:fldChar w:fldCharType="begin"/>
+    </w:r>
+    <w:r>
+      <w:instrText xml:space="preserve"> TITLE   \* MERGEFORMAT </w:instrText>
+    </w:r>
+    <w:r>
+      <w:fldChar w:fldCharType="separate"/>
+    </w:r>
+    <w:r>
+      <w:t>Project Monitoring and Control Procedure</w:t>
+    </w:r>
+    <w:r>
+      <w:fldChar w:fldCharType="end"/>
+    </w:r>
     <w:r>
       <w:br/>
     </w:r>
-    <w:fldSimple w:instr=" FILENAME   \* MERGEFORMAT ">
-      <w:r>
-        <w:rPr>
-          <w:noProof/>
-        </w:rPr>
-        <w:t>PRCD_PRJMAC.docx</w:t>
-      </w:r>
-    </w:fldSimple>
+    <w:r>
+      <w:fldChar w:fldCharType="begin"/>
+    </w:r>
+    <w:r>
+      <w:instrText xml:space="preserve"> FILENAME   \* MERGEFORMAT </w:instrText>
+    </w:r>
+    <w:r>
+      <w:fldChar w:fldCharType="separate"/>
+    </w:r>
+    <w:r>
+      <w:rPr>
+        <w:noProof/>
+      </w:rPr>
+      <w:t>PRCD_PRJMAC.docx</w:t>
+    </w:r>
+    <w:r>
+      <w:rPr>
+        <w:noProof/>
+      </w:rPr>
+      <w:fldChar w:fldCharType="end"/>
+    </w:r>
   </w:p>
 </w:hdr>
 </file>
@@ -14007,6 +15912,138 @@
       <w:vertAlign w:val="superscript"/>
     </w:rPr>
   </w:style>
+  <w:style w:type="table" w:customStyle="1" w:styleId="LightGrid-Accent13">
+    <w:name w:val="Light Grid - Accent 13"/>
+    <w:basedOn w:val="TableNormal"/>
+    <w:uiPriority w:val="62"/>
+    <w:rsid w:val="000F7904"/>
+    <w:rPr>
+      <w:rFonts w:asciiTheme="minorHAnsi" w:eastAsiaTheme="minorEastAsia" w:hAnsiTheme="minorHAnsi" w:cstheme="minorBidi"/>
+      <w:sz w:val="22"/>
+      <w:szCs w:val="22"/>
+    </w:rPr>
+    <w:tblPr>
+      <w:tblStyleRowBandSize w:val="1"/>
+      <w:tblStyleColBandSize w:val="1"/>
+      <w:tblInd w:w="0" w:type="dxa"/>
+      <w:tblBorders>
+        <w:top w:val="single" w:sz="8" w:space="0" w:color="4F81BD" w:themeColor="accent1"/>
+        <w:left w:val="single" w:sz="8" w:space="0" w:color="4F81BD" w:themeColor="accent1"/>
+        <w:bottom w:val="single" w:sz="8" w:space="0" w:color="4F81BD" w:themeColor="accent1"/>
+        <w:right w:val="single" w:sz="8" w:space="0" w:color="4F81BD" w:themeColor="accent1"/>
+        <w:insideH w:val="single" w:sz="8" w:space="0" w:color="4F81BD" w:themeColor="accent1"/>
+        <w:insideV w:val="single" w:sz="8" w:space="0" w:color="4F81BD" w:themeColor="accent1"/>
+      </w:tblBorders>
+      <w:tblCellMar>
+        <w:top w:w="0" w:type="dxa"/>
+        <w:left w:w="108" w:type="dxa"/>
+        <w:bottom w:w="0" w:type="dxa"/>
+        <w:right w:w="108" w:type="dxa"/>
+      </w:tblCellMar>
+    </w:tblPr>
+    <w:tblStylePr w:type="firstRow">
+      <w:pPr>
+        <w:spacing w:before="0" w:after="0" w:line="240" w:lineRule="auto"/>
+      </w:pPr>
+      <w:rPr>
+        <w:rFonts w:asciiTheme="majorHAnsi" w:eastAsiaTheme="majorEastAsia" w:hAnsiTheme="majorHAnsi" w:cstheme="majorBidi"/>
+        <w:b/>
+        <w:bCs/>
+      </w:rPr>
+      <w:tblPr/>
+      <w:tcPr>
+        <w:tcBorders>
+          <w:top w:val="single" w:sz="8" w:space="0" w:color="4F81BD" w:themeColor="accent1"/>
+          <w:left w:val="single" w:sz="8" w:space="0" w:color="4F81BD" w:themeColor="accent1"/>
+          <w:bottom w:val="single" w:sz="18" w:space="0" w:color="4F81BD" w:themeColor="accent1"/>
+          <w:right w:val="single" w:sz="8" w:space="0" w:color="4F81BD" w:themeColor="accent1"/>
+          <w:insideH w:val="nil"/>
+          <w:insideV w:val="single" w:sz="8" w:space="0" w:color="4F81BD" w:themeColor="accent1"/>
+        </w:tcBorders>
+      </w:tcPr>
+    </w:tblStylePr>
+    <w:tblStylePr w:type="lastRow">
+      <w:pPr>
+        <w:spacing w:before="0" w:after="0" w:line="240" w:lineRule="auto"/>
+      </w:pPr>
+      <w:rPr>
+        <w:rFonts w:asciiTheme="majorHAnsi" w:eastAsiaTheme="majorEastAsia" w:hAnsiTheme="majorHAnsi" w:cstheme="majorBidi"/>
+        <w:b/>
+        <w:bCs/>
+      </w:rPr>
+      <w:tblPr/>
+      <w:tcPr>
+        <w:tcBorders>
+          <w:top w:val="double" w:sz="6" w:space="0" w:color="4F81BD" w:themeColor="accent1"/>
+          <w:left w:val="single" w:sz="8" w:space="0" w:color="4F81BD" w:themeColor="accent1"/>
+          <w:bottom w:val="single" w:sz="8" w:space="0" w:color="4F81BD" w:themeColor="accent1"/>
+          <w:right w:val="single" w:sz="8" w:space="0" w:color="4F81BD" w:themeColor="accent1"/>
+          <w:insideH w:val="nil"/>
+          <w:insideV w:val="single" w:sz="8" w:space="0" w:color="4F81BD" w:themeColor="accent1"/>
+        </w:tcBorders>
+      </w:tcPr>
+    </w:tblStylePr>
+    <w:tblStylePr w:type="firstCol">
+      <w:rPr>
+        <w:rFonts w:asciiTheme="majorHAnsi" w:eastAsiaTheme="majorEastAsia" w:hAnsiTheme="majorHAnsi" w:cstheme="majorBidi"/>
+        <w:b/>
+        <w:bCs/>
+      </w:rPr>
+    </w:tblStylePr>
+    <w:tblStylePr w:type="lastCol">
+      <w:rPr>
+        <w:rFonts w:asciiTheme="majorHAnsi" w:eastAsiaTheme="majorEastAsia" w:hAnsiTheme="majorHAnsi" w:cstheme="majorBidi"/>
+        <w:b/>
+        <w:bCs/>
+      </w:rPr>
+      <w:tblPr/>
+      <w:tcPr>
+        <w:tcBorders>
+          <w:top w:val="single" w:sz="8" w:space="0" w:color="4F81BD" w:themeColor="accent1"/>
+          <w:left w:val="single" w:sz="8" w:space="0" w:color="4F81BD" w:themeColor="accent1"/>
+          <w:bottom w:val="single" w:sz="8" w:space="0" w:color="4F81BD" w:themeColor="accent1"/>
+          <w:right w:val="single" w:sz="8" w:space="0" w:color="4F81BD" w:themeColor="accent1"/>
+        </w:tcBorders>
+      </w:tcPr>
+    </w:tblStylePr>
+    <w:tblStylePr w:type="band1Vert">
+      <w:tblPr/>
+      <w:tcPr>
+        <w:tcBorders>
+          <w:top w:val="single" w:sz="8" w:space="0" w:color="4F81BD" w:themeColor="accent1"/>
+          <w:left w:val="single" w:sz="8" w:space="0" w:color="4F81BD" w:themeColor="accent1"/>
+          <w:bottom w:val="single" w:sz="8" w:space="0" w:color="4F81BD" w:themeColor="accent1"/>
+          <w:right w:val="single" w:sz="8" w:space="0" w:color="4F81BD" w:themeColor="accent1"/>
+        </w:tcBorders>
+        <w:shd w:val="clear" w:color="auto" w:fill="D3DFEE" w:themeFill="accent1" w:themeFillTint="3F"/>
+      </w:tcPr>
+    </w:tblStylePr>
+    <w:tblStylePr w:type="band1Horz">
+      <w:tblPr/>
+      <w:tcPr>
+        <w:tcBorders>
+          <w:top w:val="single" w:sz="8" w:space="0" w:color="4F81BD" w:themeColor="accent1"/>
+          <w:left w:val="single" w:sz="8" w:space="0" w:color="4F81BD" w:themeColor="accent1"/>
+          <w:bottom w:val="single" w:sz="8" w:space="0" w:color="4F81BD" w:themeColor="accent1"/>
+          <w:right w:val="single" w:sz="8" w:space="0" w:color="4F81BD" w:themeColor="accent1"/>
+          <w:insideV w:val="single" w:sz="8" w:space="0" w:color="4F81BD" w:themeColor="accent1"/>
+        </w:tcBorders>
+        <w:shd w:val="clear" w:color="auto" w:fill="D3DFEE" w:themeFill="accent1" w:themeFillTint="3F"/>
+      </w:tcPr>
+    </w:tblStylePr>
+    <w:tblStylePr w:type="band2Horz">
+      <w:tblPr/>
+      <w:tcPr>
+        <w:tcBorders>
+          <w:top w:val="single" w:sz="8" w:space="0" w:color="4F81BD" w:themeColor="accent1"/>
+          <w:left w:val="single" w:sz="8" w:space="0" w:color="4F81BD" w:themeColor="accent1"/>
+          <w:bottom w:val="single" w:sz="8" w:space="0" w:color="4F81BD" w:themeColor="accent1"/>
+          <w:right w:val="single" w:sz="8" w:space="0" w:color="4F81BD" w:themeColor="accent1"/>
+          <w:insideV w:val="single" w:sz="8" w:space="0" w:color="4F81BD" w:themeColor="accent1"/>
+        </w:tcBorders>
+      </w:tcPr>
+    </w:tblStylePr>
+  </w:style>
 </w:styles>
 </file>
 
@@ -14495,6 +16532,15 @@
 </file>
 
 <file path=customXml/item2.xml><?xml version="1.0" encoding="utf-8"?>
+<?mso-contentType ?>
+<FormTemplates xmlns="http://schemas.microsoft.com/sharepoint/v3/contenttype/forms">
+  <Display>DocumentLibraryForm</Display>
+  <Edit>DocumentLibraryForm</Edit>
+  <New>DocumentLibraryForm</New>
+</FormTemplates>
+</file>
+
+<file path=customXml/item3.xml><?xml version="1.0" encoding="utf-8"?>
 <ct:contentTypeSchema xmlns:ct="http://schemas.microsoft.com/office/2006/metadata/contentType" xmlns:ma="http://schemas.microsoft.com/office/2006/metadata/properties/metaAttributes" ct:_="" ma:_="" ma:contentTypeName="Document" ma:contentTypeID="0x01010005A068604E74C047BC66B3ED07869872" ma:contentTypeVersion="0" ma:contentTypeDescription="Create a new document." ma:contentTypeScope="" ma:versionID="7d65b694ac3f1c289d6201da35c196e2">
   <xsd:schema xmlns:xsd="http://www.w3.org/2001/XMLSchema" xmlns:p="http://schemas.microsoft.com/office/2006/metadata/properties" targetNamespace="http://schemas.microsoft.com/office/2006/metadata/properties" ma:root="true" ma:fieldsID="4aeb20c0e3442673af7ee10786458764">
     <xsd:element name="properties">
@@ -14543,23 +16589,14 @@
 </ct:contentTypeSchema>
 </file>
 
-<file path=customXml/item3.xml><?xml version="1.0" encoding="utf-8"?>
-<?mso-contentType ?>
-<FormTemplates xmlns="http://schemas.microsoft.com/sharepoint/v3/contenttype/forms">
-  <Display>DocumentLibraryForm</Display>
-  <Edit>DocumentLibraryForm</Edit>
-  <New>DocumentLibraryForm</New>
-</FormTemplates>
-</file>
-
 <file path=customXml/item4.xml><?xml version="1.0" encoding="utf-8"?>
-<LongProperties xmlns="http://schemas.microsoft.com/office/2006/metadata/longProperties"/>
+<p:properties xmlns:p="http://schemas.microsoft.com/office/2006/metadata/properties" xmlns:xsi="http://www.w3.org/2001/XMLSchema-instance">
+  <documentManagement/>
+</p:properties>
 </file>
 
 <file path=customXml/item5.xml><?xml version="1.0" encoding="utf-8"?>
-<p:properties xmlns:p="http://schemas.microsoft.com/office/2006/metadata/properties" xmlns:xsi="http://www.w3.org/2001/XMLSchema-instance">
-  <documentManagement/>
-</p:properties>
+<LongProperties xmlns="http://schemas.microsoft.com/office/2006/metadata/longProperties"/>
 </file>
 
 <file path=customXml/item6.xml><?xml version="1.0" encoding="utf-8"?>
@@ -14575,6 +16612,14 @@
 </file>
 
 <file path=customXml/itemProps2.xml><?xml version="1.0" encoding="utf-8"?>
+<ds:datastoreItem xmlns:ds="http://schemas.openxmlformats.org/officeDocument/2006/customXml" ds:itemID="{F17621D5-8118-4296-944B-367BCA2FC84A}">
+  <ds:schemaRefs>
+    <ds:schemaRef ds:uri="http://schemas.microsoft.com/sharepoint/v3/contenttype/forms"/>
+  </ds:schemaRefs>
+</ds:datastoreItem>
+</file>
+
+<file path=customXml/itemProps3.xml><?xml version="1.0" encoding="utf-8"?>
 <ds:datastoreItem xmlns:ds="http://schemas.openxmlformats.org/officeDocument/2006/customXml" ds:itemID="{F7E01B17-0D25-4F37-9E64-1D7935DF3C65}">
   <ds:schemaRefs>
     <ds:schemaRef ds:uri="http://schemas.microsoft.com/office/2006/metadata/contentType"/>
@@ -14589,15 +16634,15 @@
 </ds:datastoreItem>
 </file>
 
-<file path=customXml/itemProps3.xml><?xml version="1.0" encoding="utf-8"?>
-<ds:datastoreItem xmlns:ds="http://schemas.openxmlformats.org/officeDocument/2006/customXml" ds:itemID="{F17621D5-8118-4296-944B-367BCA2FC84A}">
+<file path=customXml/itemProps4.xml><?xml version="1.0" encoding="utf-8"?>
+<ds:datastoreItem xmlns:ds="http://schemas.openxmlformats.org/officeDocument/2006/customXml" ds:itemID="{413EE0B9-61A1-4D97-84E8-9D6D67F97DB6}">
   <ds:schemaRefs>
-    <ds:schemaRef ds:uri="http://schemas.microsoft.com/sharepoint/v3/contenttype/forms"/>
+    <ds:schemaRef ds:uri="http://schemas.microsoft.com/office/2006/metadata/properties"/>
   </ds:schemaRefs>
 </ds:datastoreItem>
 </file>
 
-<file path=customXml/itemProps4.xml><?xml version="1.0" encoding="utf-8"?>
+<file path=customXml/itemProps5.xml><?xml version="1.0" encoding="utf-8"?>
 <ds:datastoreItem xmlns:ds="http://schemas.openxmlformats.org/officeDocument/2006/customXml" ds:itemID="{C160D463-E0A4-43CC-B4FC-6A78BAE7598D}">
   <ds:schemaRefs>
     <ds:schemaRef ds:uri="http://schemas.microsoft.com/office/2006/metadata/longProperties"/>
@@ -14605,16 +16650,8 @@
 </ds:datastoreItem>
 </file>
 
-<file path=customXml/itemProps5.xml><?xml version="1.0" encoding="utf-8"?>
-<ds:datastoreItem xmlns:ds="http://schemas.openxmlformats.org/officeDocument/2006/customXml" ds:itemID="{413EE0B9-61A1-4D97-84E8-9D6D67F97DB6}">
-  <ds:schemaRefs>
-    <ds:schemaRef ds:uri="http://schemas.microsoft.com/office/2006/metadata/properties"/>
-  </ds:schemaRefs>
-</ds:datastoreItem>
-</file>
-
 <file path=customXml/itemProps6.xml><?xml version="1.0" encoding="utf-8"?>
-<ds:datastoreItem xmlns:ds="http://schemas.openxmlformats.org/officeDocument/2006/customXml" ds:itemID="{CE8479C6-B285-4B41-A9E5-73BEE3CD878A}">
+<ds:datastoreItem xmlns:ds="http://schemas.openxmlformats.org/officeDocument/2006/customXml" ds:itemID="{0649F9EF-6AA2-49EC-B89E-478AB059D13E}">
   <ds:schemaRefs>
     <ds:schemaRef ds:uri="http://schemas.openxmlformats.org/officeDocument/2006/bibliography"/>
   </ds:schemaRefs>

</xml_diff>